<commit_message>
New script that combines bump and roll sweeps so that they can be run together, without having to change the geometry twice
</commit_message>
<xml_diff>
--- a/Geometry_Tests.docx
+++ b/Geometry_Tests.docx
@@ -77,7 +77,15 @@
       </w:r>
       <w:proofErr w:type="spellEnd"/>
       <w:r>
-        <w:t xml:space="preserve"> = -7.910191806; #Lower wishbone angle to horizontal. Anti-clockwise positive</w:t>
+        <w:t xml:space="preserve"> = -7.910191806; #Lower wishbone </w:t>
+      </w:r>
+      <w:proofErr w:type="gramStart"/>
+      <w:r>
+        <w:t>angle</w:t>
+      </w:r>
+      <w:proofErr w:type="gramEnd"/>
+      <w:r>
+        <w:t xml:space="preserve"> to horizontal. Anti-clockwise positive</w:t>
       </w:r>
     </w:p>
     <w:p/>
@@ -409,30 +417,7 @@
       </w:pPr>
       <w:r>
         <w:lastRenderedPageBreak/>
-        <w:t>FBR 20</w:t>
-      </w:r>
-      <w:r>
-        <w:t>20</w:t>
-      </w:r>
-      <w:r>
-        <w:t xml:space="preserve"> Front Geometry 1</w:t>
-      </w:r>
-    </w:p>
-    <w:p>
-      <w:r>
-        <w:t>The baseline geometry is FBR 20</w:t>
-      </w:r>
-      <w:r>
-        <w:t>20</w:t>
-      </w:r>
-      <w:r>
-        <w:t xml:space="preserve"> Front Baseline</w:t>
-      </w:r>
-      <w:r>
-        <w:t xml:space="preserve">. The change in this geometry is translating the </w:t>
-      </w:r>
-      <w:r>
-        <w:t>suspension 20mm downwards.</w:t>
+        <w:t>RDW_Geom001</w:t>
       </w:r>
     </w:p>
     <w:p>
@@ -442,13 +427,7 @@
       </w:r>
       <w:proofErr w:type="spellEnd"/>
       <w:r>
-        <w:t xml:space="preserve"> = [538.53,3</w:t>
-      </w:r>
-      <w:r>
-        <w:t>3</w:t>
-      </w:r>
-      <w:r>
-        <w:t>1]; #RHS Upper OB pickup point</w:t>
+        <w:t xml:space="preserve"> = [538.53,315]; #RHS Upper OB pickup point</w:t>
       </w:r>
     </w:p>
     <w:p>
@@ -458,19 +437,11 @@
       </w:r>
       <w:proofErr w:type="spellEnd"/>
       <w:r>
-        <w:t xml:space="preserve"> = [564.85,1</w:t>
-      </w:r>
-      <w:r>
-        <w:t>5</w:t>
-      </w:r>
-      <w:r>
-        <w:t>1.5]; #RHS Lower OB pickup point</w:t>
-      </w:r>
-    </w:p>
-    <w:p>
+        <w:t xml:space="preserve"> = [564.85,130]; #RHS Lower OB pickup </w:t>
+      </w:r>
       <w:proofErr w:type="spellStart"/>
       <w:r>
-        <w:t>static_camber</w:t>
+        <w:t>pointstatic_camber</w:t>
       </w:r>
       <w:proofErr w:type="spellEnd"/>
       <w:r>
@@ -484,7 +455,13 @@
       </w:r>
       <w:proofErr w:type="spellEnd"/>
       <w:r>
-        <w:t xml:space="preserve"> = 234.254625; #Upper wishbone length in front view</w:t>
+        <w:t xml:space="preserve"> = </w:t>
+      </w:r>
+      <w:r>
+        <w:t>264.8</w:t>
+      </w:r>
+      <w:r>
+        <w:t>; #Upper wishbone length in front view</w:t>
       </w:r>
     </w:p>
     <w:p>
@@ -494,7 +471,13 @@
       </w:r>
       <w:proofErr w:type="spellEnd"/>
       <w:r>
-        <w:t xml:space="preserve"> = 418.9412262; #Lower wishbone length in front view</w:t>
+        <w:t xml:space="preserve"> = </w:t>
+      </w:r>
+      <w:r>
+        <w:t>354.94</w:t>
+      </w:r>
+      <w:r>
+        <w:t>; #Lower wishbone length in front view</w:t>
       </w:r>
     </w:p>
     <w:p>
@@ -504,7 +487,13 @@
       </w:r>
       <w:proofErr w:type="spellEnd"/>
       <w:r>
-        <w:t xml:space="preserve"> = 0.6408328324; #Upper wishbone angle to horizontal. Anti-clockwise positive</w:t>
+        <w:t xml:space="preserve"> = </w:t>
+      </w:r>
+      <w:r>
+        <w:t>25.739629449782196</w:t>
+      </w:r>
+      <w:r>
+        <w:t>; #Upper wishbone angle to horizontal. Anti-clockwise positive</w:t>
       </w:r>
     </w:p>
     <w:p>
@@ -514,7 +503,33 @@
       </w:r>
       <w:proofErr w:type="spellEnd"/>
       <w:r>
-        <w:t xml:space="preserve"> = -7.910191806; #Lower wishbone angle to horizontal. Anti-clockwise positive</w:t>
+        <w:t xml:space="preserve"> = </w:t>
+      </w:r>
+      <w:r>
+        <w:t>9.732215290781069</w:t>
+      </w:r>
+      <w:r>
+        <w:t>; #Lower wishbone angle to horizontal. Anti-clockwise positive</w:t>
+      </w:r>
+    </w:p>
+    <w:p/>
+    <w:p>
+      <w:pPr>
+        <w:rPr>
+          <w:b/>
+        </w:rPr>
+      </w:pPr>
+      <w:r>
+        <w:rPr>
+          <w:b/>
+        </w:rPr>
+        <w:t>The motivation behind this geometry was to lower the ride height t</w:t>
+      </w:r>
+      <w:r>
+        <w:rPr>
+          <w:b/>
+        </w:rPr>
+        <w:t>o around 50-70 mm and return the baseline roll centre to a sensible position above the ground plane.</w:t>
       </w:r>
     </w:p>
     <w:tbl>
@@ -524,9 +539,9 @@
         <w:tblLook w:val="04A0" w:firstRow="1" w:lastRow="0" w:firstColumn="1" w:lastColumn="0" w:noHBand="0" w:noVBand="1"/>
       </w:tblPr>
       <w:tblGrid>
-        <w:gridCol w:w="1450"/>
-        <w:gridCol w:w="4469"/>
-        <w:gridCol w:w="4566"/>
+        <w:gridCol w:w="1555"/>
+        <w:gridCol w:w="4536"/>
+        <w:gridCol w:w="4394"/>
       </w:tblGrid>
       <w:tr>
         <w:tc>
@@ -620,17 +635,29 @@
           </w:tcPr>
           <w:p>
             <w:r>
-              <w:t>Baseline kingpin angle is: -8.34˚.</w:t>
-            </w:r>
-          </w:p>
-          <w:p>
-            <w:r>
-              <w:t>Baseline scrub radius is: 12.94 mm.</w:t>
-            </w:r>
-          </w:p>
-          <w:p>
-            <w:r>
-              <w:t>Baseline roll centre height is: 154.73 mm.</w:t>
+              <w:t xml:space="preserve">Baseline kingpin angle is: </w:t>
+            </w:r>
+            <w:r>
+              <w:t>-8.1˚</w:t>
+            </w:r>
+            <w:r>
+              <w:t>.</w:t>
+            </w:r>
+          </w:p>
+          <w:p>
+            <w:r>
+              <w:t>Baseline scrub radius is: 16.65 mm.</w:t>
+            </w:r>
+          </w:p>
+          <w:p>
+            <w:r>
+              <w:t xml:space="preserve">Baseline roll centre height is: </w:t>
+            </w:r>
+            <w:r>
+              <w:t>18.62</w:t>
+            </w:r>
+            <w:r>
+              <w:t xml:space="preserve"> mm.</w:t>
             </w:r>
           </w:p>
         </w:tc>
@@ -699,14 +726,11 @@
           </w:tcPr>
           <w:p>
             <w:r>
-              <w:rPr>
-                <w:noProof/>
-              </w:rPr>
               <w:drawing>
-                <wp:inline distT="0" distB="0" distL="0" distR="0" wp14:anchorId="4A41FA85" wp14:editId="32160FDE">
-                  <wp:extent cx="2435618" cy="1740622"/>
-                  <wp:effectExtent l="0" t="0" r="3175" b="0"/>
-                  <wp:docPr id="24" name="Picture 24"/>
+                <wp:inline distT="0" distB="0" distL="0" distR="0" wp14:anchorId="69556859" wp14:editId="0C911BFE">
+                  <wp:extent cx="2489200" cy="1765300"/>
+                  <wp:effectExtent l="0" t="0" r="0" b="0"/>
+                  <wp:docPr id="14" name="Picture 14"/>
                   <wp:cNvGraphicFramePr>
                     <a:graphicFrameLocks xmlns:a="http://schemas.openxmlformats.org/drawingml/2006/main" noChangeAspect="1"/>
                   </wp:cNvGraphicFramePr>
@@ -726,7 +750,7 @@
                         <pic:spPr>
                           <a:xfrm>
                             <a:off x="0" y="0"/>
-                            <a:ext cx="2455027" cy="1754493"/>
+                            <a:ext cx="2489200" cy="1765300"/>
                           </a:xfrm>
                           <a:prstGeom prst="rect">
                             <a:avLst/>
@@ -805,14 +829,11 @@
           </w:tcPr>
           <w:p>
             <w:r>
-              <w:rPr>
-                <w:noProof/>
-              </w:rPr>
               <w:drawing>
-                <wp:inline distT="0" distB="0" distL="0" distR="0" wp14:anchorId="331A451E" wp14:editId="4173B2FC">
-                  <wp:extent cx="2756493" cy="1915763"/>
-                  <wp:effectExtent l="0" t="0" r="6350" b="8890"/>
-                  <wp:docPr id="25" name="Picture 25"/>
+                <wp:inline distT="0" distB="0" distL="0" distR="0" wp14:anchorId="67AEFE55" wp14:editId="3F5FEB67">
+                  <wp:extent cx="2514600" cy="1765300"/>
+                  <wp:effectExtent l="0" t="0" r="0" b="0"/>
+                  <wp:docPr id="2" name="Picture 2"/>
                   <wp:cNvGraphicFramePr>
                     <a:graphicFrameLocks xmlns:a="http://schemas.openxmlformats.org/drawingml/2006/main" noChangeAspect="1"/>
                   </wp:cNvGraphicFramePr>
@@ -832,7 +853,7 @@
                         <pic:spPr>
                           <a:xfrm>
                             <a:off x="0" y="0"/>
-                            <a:ext cx="2783055" cy="1934224"/>
+                            <a:ext cx="2514600" cy="1765300"/>
                           </a:xfrm>
                           <a:prstGeom prst="rect">
                             <a:avLst/>
@@ -911,14 +932,11 @@
           </w:tcPr>
           <w:p>
             <w:r>
-              <w:rPr>
-                <w:noProof/>
-              </w:rPr>
               <w:drawing>
-                <wp:inline distT="0" distB="0" distL="0" distR="0" wp14:anchorId="32FFCF51" wp14:editId="549ADA98">
-                  <wp:extent cx="2714625" cy="1915395"/>
-                  <wp:effectExtent l="0" t="0" r="0" b="8890"/>
-                  <wp:docPr id="27" name="Picture 27"/>
+                <wp:inline distT="0" distB="0" distL="0" distR="0" wp14:anchorId="7D2FFD14" wp14:editId="350CD6C9">
+                  <wp:extent cx="2565400" cy="1765300"/>
+                  <wp:effectExtent l="0" t="0" r="0" b="0"/>
+                  <wp:docPr id="4" name="Picture 4"/>
                   <wp:cNvGraphicFramePr>
                     <a:graphicFrameLocks xmlns:a="http://schemas.openxmlformats.org/drawingml/2006/main" noChangeAspect="1"/>
                   </wp:cNvGraphicFramePr>
@@ -938,7 +956,7 @@
                         <pic:spPr>
                           <a:xfrm>
                             <a:off x="0" y="0"/>
-                            <a:ext cx="2756768" cy="1945131"/>
+                            <a:ext cx="2565400" cy="1765300"/>
                           </a:xfrm>
                           <a:prstGeom prst="rect">
                             <a:avLst/>
@@ -1018,14 +1036,11 @@
           </w:tcPr>
           <w:p>
             <w:r>
-              <w:rPr>
-                <w:noProof/>
-              </w:rPr>
               <w:drawing>
-                <wp:inline distT="0" distB="0" distL="0" distR="0" wp14:anchorId="2DF1B1B6" wp14:editId="19693A70">
-                  <wp:extent cx="2585085" cy="1796634"/>
-                  <wp:effectExtent l="0" t="0" r="5715" b="0"/>
-                  <wp:docPr id="28" name="Picture 28"/>
+                <wp:inline distT="0" distB="0" distL="0" distR="0" wp14:anchorId="0276C708" wp14:editId="21BE41A5">
+                  <wp:extent cx="2527300" cy="1765300"/>
+                  <wp:effectExtent l="0" t="0" r="0" b="0"/>
+                  <wp:docPr id="5" name="Picture 5"/>
                   <wp:cNvGraphicFramePr>
                     <a:graphicFrameLocks xmlns:a="http://schemas.openxmlformats.org/drawingml/2006/main" noChangeAspect="1"/>
                   </wp:cNvGraphicFramePr>
@@ -1045,7 +1060,7 @@
                         <pic:spPr>
                           <a:xfrm>
                             <a:off x="0" y="0"/>
-                            <a:ext cx="2603004" cy="1809088"/>
+                            <a:ext cx="2527300" cy="1765300"/>
                           </a:xfrm>
                           <a:prstGeom prst="rect">
                             <a:avLst/>
@@ -1123,15 +1138,17 @@
             <w:tcW w:w="4394" w:type="dxa"/>
           </w:tcPr>
           <w:p>
-            <w:r>
+            <w:pPr>
               <w:rPr>
-                <w:noProof/>
+                <w:b/>
               </w:rPr>
+            </w:pPr>
+            <w:r>
               <w:drawing>
-                <wp:inline distT="0" distB="0" distL="0" distR="0" wp14:anchorId="6C4C4900" wp14:editId="2F0CA3DA">
-                  <wp:extent cx="2607310" cy="1863322"/>
-                  <wp:effectExtent l="0" t="0" r="2540" b="3810"/>
-                  <wp:docPr id="29" name="Picture 29"/>
+                <wp:inline distT="0" distB="0" distL="0" distR="0" wp14:anchorId="25B3490A" wp14:editId="6A05BC9A">
+                  <wp:extent cx="2489200" cy="1765300"/>
+                  <wp:effectExtent l="0" t="0" r="0" b="0"/>
+                  <wp:docPr id="9" name="Picture 9"/>
                   <wp:cNvGraphicFramePr>
                     <a:graphicFrameLocks xmlns:a="http://schemas.openxmlformats.org/drawingml/2006/main" noChangeAspect="1"/>
                   </wp:cNvGraphicFramePr>
@@ -1151,7 +1168,7 @@
                         <pic:spPr>
                           <a:xfrm>
                             <a:off x="0" y="0"/>
-                            <a:ext cx="2650280" cy="1894031"/>
+                            <a:ext cx="2489200" cy="1765300"/>
                           </a:xfrm>
                           <a:prstGeom prst="rect">
                             <a:avLst/>
@@ -1230,14 +1247,11 @@
           </w:tcPr>
           <w:p>
             <w:r>
-              <w:rPr>
-                <w:noProof/>
-              </w:rPr>
               <w:drawing>
-                <wp:inline distT="0" distB="0" distL="0" distR="0" wp14:anchorId="375BF723" wp14:editId="50E0423A">
-                  <wp:extent cx="2571750" cy="1823843"/>
-                  <wp:effectExtent l="0" t="0" r="0" b="5080"/>
-                  <wp:docPr id="30" name="Picture 30"/>
+                <wp:inline distT="0" distB="0" distL="0" distR="0" wp14:anchorId="78864A74" wp14:editId="52E34CE2">
+                  <wp:extent cx="2514600" cy="1765300"/>
+                  <wp:effectExtent l="0" t="0" r="0" b="0"/>
+                  <wp:docPr id="12" name="Picture 12"/>
                   <wp:cNvGraphicFramePr>
                     <a:graphicFrameLocks xmlns:a="http://schemas.openxmlformats.org/drawingml/2006/main" noChangeAspect="1"/>
                   </wp:cNvGraphicFramePr>
@@ -1257,7 +1271,7 @@
                         <pic:spPr>
                           <a:xfrm>
                             <a:off x="0" y="0"/>
-                            <a:ext cx="2596689" cy="1841529"/>
+                            <a:ext cx="2514600" cy="1765300"/>
                           </a:xfrm>
                           <a:prstGeom prst="rect">
                             <a:avLst/>
@@ -1340,10 +1354,10 @@
                 <w:noProof/>
               </w:rPr>
               <w:drawing>
-                <wp:inline distT="0" distB="0" distL="0" distR="0" wp14:anchorId="67E1EACD" wp14:editId="00FA2852">
-                  <wp:extent cx="2428875" cy="1713776"/>
-                  <wp:effectExtent l="0" t="0" r="0" b="1270"/>
-                  <wp:docPr id="31" name="Picture 31"/>
+                <wp:inline distT="0" distB="0" distL="0" distR="0" wp14:anchorId="2BBA9EAC" wp14:editId="3166093F">
+                  <wp:extent cx="2463800" cy="1765300"/>
+                  <wp:effectExtent l="0" t="0" r="0" b="0"/>
+                  <wp:docPr id="16" name="Picture 16"/>
                   <wp:cNvGraphicFramePr>
                     <a:graphicFrameLocks xmlns:a="http://schemas.openxmlformats.org/drawingml/2006/main" noChangeAspect="1"/>
                   </wp:cNvGraphicFramePr>
@@ -1363,7 +1377,7 @@
                         <pic:spPr>
                           <a:xfrm>
                             <a:off x="0" y="0"/>
-                            <a:ext cx="2476062" cy="1747071"/>
+                            <a:ext cx="2463800" cy="1765300"/>
                           </a:xfrm>
                           <a:prstGeom prst="rect">
                             <a:avLst/>
@@ -1375,6 +1389,8 @@
                 </wp:inline>
               </w:drawing>
             </w:r>
+            <w:bookmarkStart w:id="0" w:name="_GoBack"/>
+            <w:bookmarkEnd w:id="0"/>
           </w:p>
         </w:tc>
       </w:tr>
@@ -1384,7 +1400,7 @@
         <w:pStyle w:val="Heading2"/>
       </w:pPr>
       <w:r>
-        <w:t>Conclusion</w:t>
+        <w:t>Conclusions:</w:t>
       </w:r>
     </w:p>
     <w:p>
@@ -1392,11 +1408,11 @@
         <w:pStyle w:val="ListParagraph"/>
         <w:numPr>
           <w:ilvl w:val="0"/>
-          <w:numId w:val="1"/>
+          <w:numId w:val="9"/>
         </w:numPr>
       </w:pPr>
       <w:r>
-        <w:t>Not the most effective way of lowering the roll centre</w:t>
+        <w:t>Roll centre position and migration is sensible. Lateral migration could be improved but would be acceptable.</w:t>
       </w:r>
     </w:p>
     <w:p>
@@ -1404,14 +1420,11 @@
         <w:pStyle w:val="ListParagraph"/>
         <w:numPr>
           <w:ilvl w:val="0"/>
-          <w:numId w:val="1"/>
+          <w:numId w:val="9"/>
         </w:numPr>
       </w:pPr>
       <w:r>
-        <w:t>Camber changes and s</w:t>
-      </w:r>
-      <w:r>
-        <w:t>crub radius changes are mostly unaffected (slight increase in scrub radius)</w:t>
+        <w:t>RHS camber changes in bump show a strange characteristic and this needs further investigation with other geometries.</w:t>
       </w:r>
     </w:p>
     <w:p>
@@ -1419,14 +1432,71 @@
         <w:pStyle w:val="ListParagraph"/>
         <w:numPr>
           <w:ilvl w:val="0"/>
-          <w:numId w:val="1"/>
+          <w:numId w:val="9"/>
         </w:numPr>
       </w:pPr>
       <w:r>
-        <w:t>Strange roll centre migration</w:t>
-      </w:r>
-    </w:p>
-    <w:p>
+        <w:t>LHS camber recovery in roll is improved – but potentially “too much” as it loses out in bump.</w:t>
+      </w:r>
+    </w:p>
+    <w:p>
+      <w:pPr>
+        <w:pStyle w:val="ListParagraph"/>
+        <w:numPr>
+          <w:ilvl w:val="0"/>
+          <w:numId w:val="9"/>
+        </w:numPr>
+      </w:pPr>
+      <w:r>
+        <w:t>Camber changes in bump are much more pronounced but this is an expected result of the more aggressive geometry. It is beyond an acceptable limit and needs to be reduced.</w:t>
+      </w:r>
+    </w:p>
+    <w:p>
+      <w:pPr>
+        <w:pStyle w:val="ListParagraph"/>
+        <w:numPr>
+          <w:ilvl w:val="0"/>
+          <w:numId w:val="9"/>
+        </w:numPr>
+      </w:pPr>
+      <w:r>
+        <w:t>Scrub radius in bump is less linear but reaches a smaller peak value.</w:t>
+      </w:r>
+    </w:p>
+    <w:p>
+      <w:pPr>
+        <w:pStyle w:val="Heading2"/>
+      </w:pPr>
+      <w:r>
+        <w:t>Next steps</w:t>
+      </w:r>
+      <w:r>
+        <w:t>:</w:t>
+      </w:r>
+    </w:p>
+    <w:p>
+      <w:pPr>
+        <w:pStyle w:val="ListParagraph"/>
+        <w:numPr>
+          <w:ilvl w:val="0"/>
+          <w:numId w:val="11"/>
+        </w:numPr>
+      </w:pPr>
+      <w:r>
+        <w:t>Try lengthening the upper wishbone to see the effect on camber.</w:t>
+      </w:r>
+    </w:p>
+    <w:p>
+      <w:pPr>
+        <w:pStyle w:val="ListParagraph"/>
+        <w:numPr>
+          <w:ilvl w:val="0"/>
+          <w:numId w:val="11"/>
+        </w:numPr>
+      </w:pPr>
+      <w:r>
+        <w:t>Investigate moving the OB points. Can we have a similar scrub radius and reduce the inclination of the wishbones to something more conventional?</w:t>
+      </w:r>
       <w:r>
         <w:br w:type="page"/>
       </w:r>
@@ -1527,7 +1597,15 @@
       </w:r>
       <w:proofErr w:type="spellEnd"/>
       <w:r>
-        <w:t xml:space="preserve"> = -7.910191806; #Lower wishbone angle to horizontal. Anti-clockwise positive</w:t>
+        <w:t xml:space="preserve"> = -7.910191806; #Lower wishbone </w:t>
+      </w:r>
+      <w:proofErr w:type="gramStart"/>
+      <w:r>
+        <w:t>angle</w:t>
+      </w:r>
+      <w:proofErr w:type="gramEnd"/>
+      <w:r>
+        <w:t xml:space="preserve"> to horizontal. Anti-clockwise positive</w:t>
       </w:r>
     </w:p>
     <w:tbl>
@@ -2087,10 +2165,7 @@
           <w:tcPr>
             <w:tcW w:w="4394" w:type="dxa"/>
           </w:tcPr>
-          <w:p>
-            <w:bookmarkStart w:id="0" w:name="_GoBack"/>
-            <w:bookmarkEnd w:id="0"/>
-          </w:p>
+          <w:p/>
         </w:tc>
       </w:tr>
     </w:tbl>
@@ -2116,6 +2191,458 @@
 <file path=word/numbering.xml><?xml version="1.0" encoding="utf-8"?>
 <w:numbering xmlns:wpc="http://schemas.microsoft.com/office/word/2010/wordprocessingCanvas" xmlns:cx="http://schemas.microsoft.com/office/drawing/2014/chartex" xmlns:cx1="http://schemas.microsoft.com/office/drawing/2015/9/8/chartex" xmlns:cx2="http://schemas.microsoft.com/office/drawing/2015/10/21/chartex" xmlns:cx3="http://schemas.microsoft.com/office/drawing/2016/5/9/chartex" xmlns:cx4="http://schemas.microsoft.com/office/drawing/2016/5/10/chartex" xmlns:cx5="http://schemas.microsoft.com/office/drawing/2016/5/11/chartex" xmlns:cx6="http://schemas.microsoft.com/office/drawing/2016/5/12/chartex" xmlns:cx7="http://schemas.microsoft.com/office/drawing/2016/5/13/chartex" xmlns:cx8="http://schemas.microsoft.com/office/drawing/2016/5/14/chartex" xmlns:mc="http://schemas.openxmlformats.org/markup-compatibility/2006" xmlns:aink="http://schemas.microsoft.com/office/drawing/2016/ink" xmlns:am3d="http://schemas.microsoft.com/office/drawing/2017/model3d" xmlns:o="urn:schemas-microsoft-com:office:office" xmlns:r="http://schemas.openxmlformats.org/officeDocument/2006/relationships" xmlns:m="http://schemas.openxmlformats.org/officeDocument/2006/math" xmlns:v="urn:schemas-microsoft-com:vml" xmlns:wp14="http://schemas.microsoft.com/office/word/2010/wordprocessingDrawing" xmlns:wp="http://schemas.openxmlformats.org/drawingml/2006/wordprocessingDrawing" xmlns:w10="urn:schemas-microsoft-com:office:word" xmlns:w="http://schemas.openxmlformats.org/wordprocessingml/2006/main" xmlns:w14="http://schemas.microsoft.com/office/word/2010/wordml" xmlns:w15="http://schemas.microsoft.com/office/word/2012/wordml" xmlns:w16cid="http://schemas.microsoft.com/office/word/2016/wordml/cid" xmlns:w16se="http://schemas.microsoft.com/office/word/2015/wordml/symex" xmlns:wpg="http://schemas.microsoft.com/office/word/2010/wordprocessingGroup" xmlns:wpi="http://schemas.microsoft.com/office/word/2010/wordprocessingInk" xmlns:wne="http://schemas.microsoft.com/office/word/2006/wordml" xmlns:wps="http://schemas.microsoft.com/office/word/2010/wordprocessingShape" mc:Ignorable="w14 w15 w16se w16cid wp14">
   <w:abstractNum w:abstractNumId="0" w15:restartNumberingAfterBreak="0">
+    <w:nsid w:val="0B7E1030"/>
+    <w:multiLevelType w:val="hybridMultilevel"/>
+    <w:tmpl w:val="6D12CAB2"/>
+    <w:lvl w:ilvl="0" w:tplc="08090001">
+      <w:start w:val="1"/>
+      <w:numFmt w:val="bullet"/>
+      <w:lvlText w:val=""/>
+      <w:lvlJc w:val="left"/>
+      <w:pPr>
+        <w:ind w:left="3600" w:hanging="360"/>
+      </w:pPr>
+      <w:rPr>
+        <w:rFonts w:ascii="Symbol" w:hAnsi="Symbol" w:hint="default"/>
+      </w:rPr>
+    </w:lvl>
+    <w:lvl w:ilvl="1" w:tplc="08090003" w:tentative="1">
+      <w:start w:val="1"/>
+      <w:numFmt w:val="bullet"/>
+      <w:lvlText w:val="o"/>
+      <w:lvlJc w:val="left"/>
+      <w:pPr>
+        <w:ind w:left="4320" w:hanging="360"/>
+      </w:pPr>
+      <w:rPr>
+        <w:rFonts w:ascii="Courier New" w:hAnsi="Courier New" w:cs="Courier New" w:hint="default"/>
+      </w:rPr>
+    </w:lvl>
+    <w:lvl w:ilvl="2" w:tplc="08090005" w:tentative="1">
+      <w:start w:val="1"/>
+      <w:numFmt w:val="bullet"/>
+      <w:lvlText w:val=""/>
+      <w:lvlJc w:val="left"/>
+      <w:pPr>
+        <w:ind w:left="5040" w:hanging="360"/>
+      </w:pPr>
+      <w:rPr>
+        <w:rFonts w:ascii="Wingdings" w:hAnsi="Wingdings" w:hint="default"/>
+      </w:rPr>
+    </w:lvl>
+    <w:lvl w:ilvl="3" w:tplc="08090001" w:tentative="1">
+      <w:start w:val="1"/>
+      <w:numFmt w:val="bullet"/>
+      <w:lvlText w:val=""/>
+      <w:lvlJc w:val="left"/>
+      <w:pPr>
+        <w:ind w:left="5760" w:hanging="360"/>
+      </w:pPr>
+      <w:rPr>
+        <w:rFonts w:ascii="Symbol" w:hAnsi="Symbol" w:hint="default"/>
+      </w:rPr>
+    </w:lvl>
+    <w:lvl w:ilvl="4" w:tplc="08090003" w:tentative="1">
+      <w:start w:val="1"/>
+      <w:numFmt w:val="bullet"/>
+      <w:lvlText w:val="o"/>
+      <w:lvlJc w:val="left"/>
+      <w:pPr>
+        <w:ind w:left="6480" w:hanging="360"/>
+      </w:pPr>
+      <w:rPr>
+        <w:rFonts w:ascii="Courier New" w:hAnsi="Courier New" w:cs="Courier New" w:hint="default"/>
+      </w:rPr>
+    </w:lvl>
+    <w:lvl w:ilvl="5" w:tplc="08090005" w:tentative="1">
+      <w:start w:val="1"/>
+      <w:numFmt w:val="bullet"/>
+      <w:lvlText w:val=""/>
+      <w:lvlJc w:val="left"/>
+      <w:pPr>
+        <w:ind w:left="7200" w:hanging="360"/>
+      </w:pPr>
+      <w:rPr>
+        <w:rFonts w:ascii="Wingdings" w:hAnsi="Wingdings" w:hint="default"/>
+      </w:rPr>
+    </w:lvl>
+    <w:lvl w:ilvl="6" w:tplc="08090001" w:tentative="1">
+      <w:start w:val="1"/>
+      <w:numFmt w:val="bullet"/>
+      <w:lvlText w:val=""/>
+      <w:lvlJc w:val="left"/>
+      <w:pPr>
+        <w:ind w:left="7920" w:hanging="360"/>
+      </w:pPr>
+      <w:rPr>
+        <w:rFonts w:ascii="Symbol" w:hAnsi="Symbol" w:hint="default"/>
+      </w:rPr>
+    </w:lvl>
+    <w:lvl w:ilvl="7" w:tplc="08090003" w:tentative="1">
+      <w:start w:val="1"/>
+      <w:numFmt w:val="bullet"/>
+      <w:lvlText w:val="o"/>
+      <w:lvlJc w:val="left"/>
+      <w:pPr>
+        <w:ind w:left="8640" w:hanging="360"/>
+      </w:pPr>
+      <w:rPr>
+        <w:rFonts w:ascii="Courier New" w:hAnsi="Courier New" w:cs="Courier New" w:hint="default"/>
+      </w:rPr>
+    </w:lvl>
+    <w:lvl w:ilvl="8" w:tplc="08090005" w:tentative="1">
+      <w:start w:val="1"/>
+      <w:numFmt w:val="bullet"/>
+      <w:lvlText w:val=""/>
+      <w:lvlJc w:val="left"/>
+      <w:pPr>
+        <w:ind w:left="9360" w:hanging="360"/>
+      </w:pPr>
+      <w:rPr>
+        <w:rFonts w:ascii="Wingdings" w:hAnsi="Wingdings" w:hint="default"/>
+      </w:rPr>
+    </w:lvl>
+  </w:abstractNum>
+  <w:abstractNum w:abstractNumId="1" w15:restartNumberingAfterBreak="0">
+    <w:nsid w:val="1CBB7331"/>
+    <w:multiLevelType w:val="hybridMultilevel"/>
+    <w:tmpl w:val="DE725B1A"/>
+    <w:lvl w:ilvl="0" w:tplc="08090001">
+      <w:start w:val="1"/>
+      <w:numFmt w:val="bullet"/>
+      <w:lvlText w:val=""/>
+      <w:lvlJc w:val="left"/>
+      <w:pPr>
+        <w:ind w:left="3600" w:hanging="360"/>
+      </w:pPr>
+      <w:rPr>
+        <w:rFonts w:ascii="Symbol" w:hAnsi="Symbol" w:hint="default"/>
+      </w:rPr>
+    </w:lvl>
+    <w:lvl w:ilvl="1" w:tplc="08090003" w:tentative="1">
+      <w:start w:val="1"/>
+      <w:numFmt w:val="bullet"/>
+      <w:lvlText w:val="o"/>
+      <w:lvlJc w:val="left"/>
+      <w:pPr>
+        <w:ind w:left="4320" w:hanging="360"/>
+      </w:pPr>
+      <w:rPr>
+        <w:rFonts w:ascii="Courier New" w:hAnsi="Courier New" w:cs="Courier New" w:hint="default"/>
+      </w:rPr>
+    </w:lvl>
+    <w:lvl w:ilvl="2" w:tplc="08090005" w:tentative="1">
+      <w:start w:val="1"/>
+      <w:numFmt w:val="bullet"/>
+      <w:lvlText w:val=""/>
+      <w:lvlJc w:val="left"/>
+      <w:pPr>
+        <w:ind w:left="5040" w:hanging="360"/>
+      </w:pPr>
+      <w:rPr>
+        <w:rFonts w:ascii="Wingdings" w:hAnsi="Wingdings" w:hint="default"/>
+      </w:rPr>
+    </w:lvl>
+    <w:lvl w:ilvl="3" w:tplc="08090001" w:tentative="1">
+      <w:start w:val="1"/>
+      <w:numFmt w:val="bullet"/>
+      <w:lvlText w:val=""/>
+      <w:lvlJc w:val="left"/>
+      <w:pPr>
+        <w:ind w:left="5760" w:hanging="360"/>
+      </w:pPr>
+      <w:rPr>
+        <w:rFonts w:ascii="Symbol" w:hAnsi="Symbol" w:hint="default"/>
+      </w:rPr>
+    </w:lvl>
+    <w:lvl w:ilvl="4" w:tplc="08090003" w:tentative="1">
+      <w:start w:val="1"/>
+      <w:numFmt w:val="bullet"/>
+      <w:lvlText w:val="o"/>
+      <w:lvlJc w:val="left"/>
+      <w:pPr>
+        <w:ind w:left="6480" w:hanging="360"/>
+      </w:pPr>
+      <w:rPr>
+        <w:rFonts w:ascii="Courier New" w:hAnsi="Courier New" w:cs="Courier New" w:hint="default"/>
+      </w:rPr>
+    </w:lvl>
+    <w:lvl w:ilvl="5" w:tplc="08090005" w:tentative="1">
+      <w:start w:val="1"/>
+      <w:numFmt w:val="bullet"/>
+      <w:lvlText w:val=""/>
+      <w:lvlJc w:val="left"/>
+      <w:pPr>
+        <w:ind w:left="7200" w:hanging="360"/>
+      </w:pPr>
+      <w:rPr>
+        <w:rFonts w:ascii="Wingdings" w:hAnsi="Wingdings" w:hint="default"/>
+      </w:rPr>
+    </w:lvl>
+    <w:lvl w:ilvl="6" w:tplc="08090001" w:tentative="1">
+      <w:start w:val="1"/>
+      <w:numFmt w:val="bullet"/>
+      <w:lvlText w:val=""/>
+      <w:lvlJc w:val="left"/>
+      <w:pPr>
+        <w:ind w:left="7920" w:hanging="360"/>
+      </w:pPr>
+      <w:rPr>
+        <w:rFonts w:ascii="Symbol" w:hAnsi="Symbol" w:hint="default"/>
+      </w:rPr>
+    </w:lvl>
+    <w:lvl w:ilvl="7" w:tplc="08090003" w:tentative="1">
+      <w:start w:val="1"/>
+      <w:numFmt w:val="bullet"/>
+      <w:lvlText w:val="o"/>
+      <w:lvlJc w:val="left"/>
+      <w:pPr>
+        <w:ind w:left="8640" w:hanging="360"/>
+      </w:pPr>
+      <w:rPr>
+        <w:rFonts w:ascii="Courier New" w:hAnsi="Courier New" w:cs="Courier New" w:hint="default"/>
+      </w:rPr>
+    </w:lvl>
+    <w:lvl w:ilvl="8" w:tplc="08090005" w:tentative="1">
+      <w:start w:val="1"/>
+      <w:numFmt w:val="bullet"/>
+      <w:lvlText w:val=""/>
+      <w:lvlJc w:val="left"/>
+      <w:pPr>
+        <w:ind w:left="9360" w:hanging="360"/>
+      </w:pPr>
+      <w:rPr>
+        <w:rFonts w:ascii="Wingdings" w:hAnsi="Wingdings" w:hint="default"/>
+      </w:rPr>
+    </w:lvl>
+  </w:abstractNum>
+  <w:abstractNum w:abstractNumId="2" w15:restartNumberingAfterBreak="0">
+    <w:nsid w:val="2595081E"/>
+    <w:multiLevelType w:val="hybridMultilevel"/>
+    <w:tmpl w:val="505424EA"/>
+    <w:lvl w:ilvl="0" w:tplc="08090001">
+      <w:start w:val="1"/>
+      <w:numFmt w:val="bullet"/>
+      <w:lvlText w:val=""/>
+      <w:lvlJc w:val="left"/>
+      <w:pPr>
+        <w:ind w:left="3600" w:hanging="360"/>
+      </w:pPr>
+      <w:rPr>
+        <w:rFonts w:ascii="Symbol" w:hAnsi="Symbol" w:hint="default"/>
+      </w:rPr>
+    </w:lvl>
+    <w:lvl w:ilvl="1" w:tplc="08090003" w:tentative="1">
+      <w:start w:val="1"/>
+      <w:numFmt w:val="bullet"/>
+      <w:lvlText w:val="o"/>
+      <w:lvlJc w:val="left"/>
+      <w:pPr>
+        <w:ind w:left="4320" w:hanging="360"/>
+      </w:pPr>
+      <w:rPr>
+        <w:rFonts w:ascii="Courier New" w:hAnsi="Courier New" w:cs="Courier New" w:hint="default"/>
+      </w:rPr>
+    </w:lvl>
+    <w:lvl w:ilvl="2" w:tplc="08090005" w:tentative="1">
+      <w:start w:val="1"/>
+      <w:numFmt w:val="bullet"/>
+      <w:lvlText w:val=""/>
+      <w:lvlJc w:val="left"/>
+      <w:pPr>
+        <w:ind w:left="5040" w:hanging="360"/>
+      </w:pPr>
+      <w:rPr>
+        <w:rFonts w:ascii="Wingdings" w:hAnsi="Wingdings" w:hint="default"/>
+      </w:rPr>
+    </w:lvl>
+    <w:lvl w:ilvl="3" w:tplc="08090001" w:tentative="1">
+      <w:start w:val="1"/>
+      <w:numFmt w:val="bullet"/>
+      <w:lvlText w:val=""/>
+      <w:lvlJc w:val="left"/>
+      <w:pPr>
+        <w:ind w:left="5760" w:hanging="360"/>
+      </w:pPr>
+      <w:rPr>
+        <w:rFonts w:ascii="Symbol" w:hAnsi="Symbol" w:hint="default"/>
+      </w:rPr>
+    </w:lvl>
+    <w:lvl w:ilvl="4" w:tplc="08090003" w:tentative="1">
+      <w:start w:val="1"/>
+      <w:numFmt w:val="bullet"/>
+      <w:lvlText w:val="o"/>
+      <w:lvlJc w:val="left"/>
+      <w:pPr>
+        <w:ind w:left="6480" w:hanging="360"/>
+      </w:pPr>
+      <w:rPr>
+        <w:rFonts w:ascii="Courier New" w:hAnsi="Courier New" w:cs="Courier New" w:hint="default"/>
+      </w:rPr>
+    </w:lvl>
+    <w:lvl w:ilvl="5" w:tplc="08090005" w:tentative="1">
+      <w:start w:val="1"/>
+      <w:numFmt w:val="bullet"/>
+      <w:lvlText w:val=""/>
+      <w:lvlJc w:val="left"/>
+      <w:pPr>
+        <w:ind w:left="7200" w:hanging="360"/>
+      </w:pPr>
+      <w:rPr>
+        <w:rFonts w:ascii="Wingdings" w:hAnsi="Wingdings" w:hint="default"/>
+      </w:rPr>
+    </w:lvl>
+    <w:lvl w:ilvl="6" w:tplc="08090001" w:tentative="1">
+      <w:start w:val="1"/>
+      <w:numFmt w:val="bullet"/>
+      <w:lvlText w:val=""/>
+      <w:lvlJc w:val="left"/>
+      <w:pPr>
+        <w:ind w:left="7920" w:hanging="360"/>
+      </w:pPr>
+      <w:rPr>
+        <w:rFonts w:ascii="Symbol" w:hAnsi="Symbol" w:hint="default"/>
+      </w:rPr>
+    </w:lvl>
+    <w:lvl w:ilvl="7" w:tplc="08090003" w:tentative="1">
+      <w:start w:val="1"/>
+      <w:numFmt w:val="bullet"/>
+      <w:lvlText w:val="o"/>
+      <w:lvlJc w:val="left"/>
+      <w:pPr>
+        <w:ind w:left="8640" w:hanging="360"/>
+      </w:pPr>
+      <w:rPr>
+        <w:rFonts w:ascii="Courier New" w:hAnsi="Courier New" w:cs="Courier New" w:hint="default"/>
+      </w:rPr>
+    </w:lvl>
+    <w:lvl w:ilvl="8" w:tplc="08090005" w:tentative="1">
+      <w:start w:val="1"/>
+      <w:numFmt w:val="bullet"/>
+      <w:lvlText w:val=""/>
+      <w:lvlJc w:val="left"/>
+      <w:pPr>
+        <w:ind w:left="9360" w:hanging="360"/>
+      </w:pPr>
+      <w:rPr>
+        <w:rFonts w:ascii="Wingdings" w:hAnsi="Wingdings" w:hint="default"/>
+      </w:rPr>
+    </w:lvl>
+  </w:abstractNum>
+  <w:abstractNum w:abstractNumId="3" w15:restartNumberingAfterBreak="0">
+    <w:nsid w:val="322623D6"/>
+    <w:multiLevelType w:val="hybridMultilevel"/>
+    <w:tmpl w:val="0ED44E6C"/>
+    <w:lvl w:ilvl="0" w:tplc="08090001">
+      <w:start w:val="1"/>
+      <w:numFmt w:val="bullet"/>
+      <w:lvlText w:val=""/>
+      <w:lvlJc w:val="left"/>
+      <w:pPr>
+        <w:ind w:left="3600" w:hanging="360"/>
+      </w:pPr>
+      <w:rPr>
+        <w:rFonts w:ascii="Symbol" w:hAnsi="Symbol" w:hint="default"/>
+      </w:rPr>
+    </w:lvl>
+    <w:lvl w:ilvl="1" w:tplc="08090003" w:tentative="1">
+      <w:start w:val="1"/>
+      <w:numFmt w:val="bullet"/>
+      <w:lvlText w:val="o"/>
+      <w:lvlJc w:val="left"/>
+      <w:pPr>
+        <w:ind w:left="4320" w:hanging="360"/>
+      </w:pPr>
+      <w:rPr>
+        <w:rFonts w:ascii="Courier New" w:hAnsi="Courier New" w:cs="Courier New" w:hint="default"/>
+      </w:rPr>
+    </w:lvl>
+    <w:lvl w:ilvl="2" w:tplc="08090005" w:tentative="1">
+      <w:start w:val="1"/>
+      <w:numFmt w:val="bullet"/>
+      <w:lvlText w:val=""/>
+      <w:lvlJc w:val="left"/>
+      <w:pPr>
+        <w:ind w:left="5040" w:hanging="360"/>
+      </w:pPr>
+      <w:rPr>
+        <w:rFonts w:ascii="Wingdings" w:hAnsi="Wingdings" w:hint="default"/>
+      </w:rPr>
+    </w:lvl>
+    <w:lvl w:ilvl="3" w:tplc="08090001" w:tentative="1">
+      <w:start w:val="1"/>
+      <w:numFmt w:val="bullet"/>
+      <w:lvlText w:val=""/>
+      <w:lvlJc w:val="left"/>
+      <w:pPr>
+        <w:ind w:left="5760" w:hanging="360"/>
+      </w:pPr>
+      <w:rPr>
+        <w:rFonts w:ascii="Symbol" w:hAnsi="Symbol" w:hint="default"/>
+      </w:rPr>
+    </w:lvl>
+    <w:lvl w:ilvl="4" w:tplc="08090003" w:tentative="1">
+      <w:start w:val="1"/>
+      <w:numFmt w:val="bullet"/>
+      <w:lvlText w:val="o"/>
+      <w:lvlJc w:val="left"/>
+      <w:pPr>
+        <w:ind w:left="6480" w:hanging="360"/>
+      </w:pPr>
+      <w:rPr>
+        <w:rFonts w:ascii="Courier New" w:hAnsi="Courier New" w:cs="Courier New" w:hint="default"/>
+      </w:rPr>
+    </w:lvl>
+    <w:lvl w:ilvl="5" w:tplc="08090005" w:tentative="1">
+      <w:start w:val="1"/>
+      <w:numFmt w:val="bullet"/>
+      <w:lvlText w:val=""/>
+      <w:lvlJc w:val="left"/>
+      <w:pPr>
+        <w:ind w:left="7200" w:hanging="360"/>
+      </w:pPr>
+      <w:rPr>
+        <w:rFonts w:ascii="Wingdings" w:hAnsi="Wingdings" w:hint="default"/>
+      </w:rPr>
+    </w:lvl>
+    <w:lvl w:ilvl="6" w:tplc="08090001" w:tentative="1">
+      <w:start w:val="1"/>
+      <w:numFmt w:val="bullet"/>
+      <w:lvlText w:val=""/>
+      <w:lvlJc w:val="left"/>
+      <w:pPr>
+        <w:ind w:left="7920" w:hanging="360"/>
+      </w:pPr>
+      <w:rPr>
+        <w:rFonts w:ascii="Symbol" w:hAnsi="Symbol" w:hint="default"/>
+      </w:rPr>
+    </w:lvl>
+    <w:lvl w:ilvl="7" w:tplc="08090003" w:tentative="1">
+      <w:start w:val="1"/>
+      <w:numFmt w:val="bullet"/>
+      <w:lvlText w:val="o"/>
+      <w:lvlJc w:val="left"/>
+      <w:pPr>
+        <w:ind w:left="8640" w:hanging="360"/>
+      </w:pPr>
+      <w:rPr>
+        <w:rFonts w:ascii="Courier New" w:hAnsi="Courier New" w:cs="Courier New" w:hint="default"/>
+      </w:rPr>
+    </w:lvl>
+    <w:lvl w:ilvl="8" w:tplc="08090005" w:tentative="1">
+      <w:start w:val="1"/>
+      <w:numFmt w:val="bullet"/>
+      <w:lvlText w:val=""/>
+      <w:lvlJc w:val="left"/>
+      <w:pPr>
+        <w:ind w:left="9360" w:hanging="360"/>
+      </w:pPr>
+      <w:rPr>
+        <w:rFonts w:ascii="Wingdings" w:hAnsi="Wingdings" w:hint="default"/>
+      </w:rPr>
+    </w:lvl>
+  </w:abstractNum>
+  <w:abstractNum w:abstractNumId="4" w15:restartNumberingAfterBreak="0">
     <w:nsid w:val="32F76072"/>
     <w:multiLevelType w:val="hybridMultilevel"/>
     <w:tmpl w:val="C128A022"/>
@@ -2227,8 +2754,716 @@
       </w:rPr>
     </w:lvl>
   </w:abstractNum>
+  <w:abstractNum w:abstractNumId="5" w15:restartNumberingAfterBreak="0">
+    <w:nsid w:val="37060EB1"/>
+    <w:multiLevelType w:val="hybridMultilevel"/>
+    <w:tmpl w:val="B5BC804E"/>
+    <w:lvl w:ilvl="0" w:tplc="08090001">
+      <w:start w:val="1"/>
+      <w:numFmt w:val="bullet"/>
+      <w:lvlText w:val=""/>
+      <w:lvlJc w:val="left"/>
+      <w:pPr>
+        <w:ind w:left="6480" w:hanging="360"/>
+      </w:pPr>
+      <w:rPr>
+        <w:rFonts w:ascii="Symbol" w:hAnsi="Symbol" w:hint="default"/>
+      </w:rPr>
+    </w:lvl>
+    <w:lvl w:ilvl="1" w:tplc="08090003" w:tentative="1">
+      <w:start w:val="1"/>
+      <w:numFmt w:val="bullet"/>
+      <w:lvlText w:val="o"/>
+      <w:lvlJc w:val="left"/>
+      <w:pPr>
+        <w:ind w:left="7200" w:hanging="360"/>
+      </w:pPr>
+      <w:rPr>
+        <w:rFonts w:ascii="Courier New" w:hAnsi="Courier New" w:cs="Courier New" w:hint="default"/>
+      </w:rPr>
+    </w:lvl>
+    <w:lvl w:ilvl="2" w:tplc="08090005" w:tentative="1">
+      <w:start w:val="1"/>
+      <w:numFmt w:val="bullet"/>
+      <w:lvlText w:val=""/>
+      <w:lvlJc w:val="left"/>
+      <w:pPr>
+        <w:ind w:left="7920" w:hanging="360"/>
+      </w:pPr>
+      <w:rPr>
+        <w:rFonts w:ascii="Wingdings" w:hAnsi="Wingdings" w:hint="default"/>
+      </w:rPr>
+    </w:lvl>
+    <w:lvl w:ilvl="3" w:tplc="08090001" w:tentative="1">
+      <w:start w:val="1"/>
+      <w:numFmt w:val="bullet"/>
+      <w:lvlText w:val=""/>
+      <w:lvlJc w:val="left"/>
+      <w:pPr>
+        <w:ind w:left="8640" w:hanging="360"/>
+      </w:pPr>
+      <w:rPr>
+        <w:rFonts w:ascii="Symbol" w:hAnsi="Symbol" w:hint="default"/>
+      </w:rPr>
+    </w:lvl>
+    <w:lvl w:ilvl="4" w:tplc="08090003" w:tentative="1">
+      <w:start w:val="1"/>
+      <w:numFmt w:val="bullet"/>
+      <w:lvlText w:val="o"/>
+      <w:lvlJc w:val="left"/>
+      <w:pPr>
+        <w:ind w:left="9360" w:hanging="360"/>
+      </w:pPr>
+      <w:rPr>
+        <w:rFonts w:ascii="Courier New" w:hAnsi="Courier New" w:cs="Courier New" w:hint="default"/>
+      </w:rPr>
+    </w:lvl>
+    <w:lvl w:ilvl="5" w:tplc="08090005" w:tentative="1">
+      <w:start w:val="1"/>
+      <w:numFmt w:val="bullet"/>
+      <w:lvlText w:val=""/>
+      <w:lvlJc w:val="left"/>
+      <w:pPr>
+        <w:ind w:left="10080" w:hanging="360"/>
+      </w:pPr>
+      <w:rPr>
+        <w:rFonts w:ascii="Wingdings" w:hAnsi="Wingdings" w:hint="default"/>
+      </w:rPr>
+    </w:lvl>
+    <w:lvl w:ilvl="6" w:tplc="08090001" w:tentative="1">
+      <w:start w:val="1"/>
+      <w:numFmt w:val="bullet"/>
+      <w:lvlText w:val=""/>
+      <w:lvlJc w:val="left"/>
+      <w:pPr>
+        <w:ind w:left="10800" w:hanging="360"/>
+      </w:pPr>
+      <w:rPr>
+        <w:rFonts w:ascii="Symbol" w:hAnsi="Symbol" w:hint="default"/>
+      </w:rPr>
+    </w:lvl>
+    <w:lvl w:ilvl="7" w:tplc="08090003" w:tentative="1">
+      <w:start w:val="1"/>
+      <w:numFmt w:val="bullet"/>
+      <w:lvlText w:val="o"/>
+      <w:lvlJc w:val="left"/>
+      <w:pPr>
+        <w:ind w:left="11520" w:hanging="360"/>
+      </w:pPr>
+      <w:rPr>
+        <w:rFonts w:ascii="Courier New" w:hAnsi="Courier New" w:cs="Courier New" w:hint="default"/>
+      </w:rPr>
+    </w:lvl>
+    <w:lvl w:ilvl="8" w:tplc="08090005" w:tentative="1">
+      <w:start w:val="1"/>
+      <w:numFmt w:val="bullet"/>
+      <w:lvlText w:val=""/>
+      <w:lvlJc w:val="left"/>
+      <w:pPr>
+        <w:ind w:left="12240" w:hanging="360"/>
+      </w:pPr>
+      <w:rPr>
+        <w:rFonts w:ascii="Wingdings" w:hAnsi="Wingdings" w:hint="default"/>
+      </w:rPr>
+    </w:lvl>
+  </w:abstractNum>
+  <w:abstractNum w:abstractNumId="6" w15:restartNumberingAfterBreak="0">
+    <w:nsid w:val="47AF554E"/>
+    <w:multiLevelType w:val="hybridMultilevel"/>
+    <w:tmpl w:val="BAACD43C"/>
+    <w:lvl w:ilvl="0" w:tplc="08090001">
+      <w:start w:val="1"/>
+      <w:numFmt w:val="bullet"/>
+      <w:lvlText w:val=""/>
+      <w:lvlJc w:val="left"/>
+      <w:pPr>
+        <w:ind w:left="720" w:hanging="360"/>
+      </w:pPr>
+      <w:rPr>
+        <w:rFonts w:ascii="Symbol" w:hAnsi="Symbol" w:hint="default"/>
+      </w:rPr>
+    </w:lvl>
+    <w:lvl w:ilvl="1" w:tplc="08090003" w:tentative="1">
+      <w:start w:val="1"/>
+      <w:numFmt w:val="bullet"/>
+      <w:lvlText w:val="o"/>
+      <w:lvlJc w:val="left"/>
+      <w:pPr>
+        <w:ind w:left="1440" w:hanging="360"/>
+      </w:pPr>
+      <w:rPr>
+        <w:rFonts w:ascii="Courier New" w:hAnsi="Courier New" w:cs="Courier New" w:hint="default"/>
+      </w:rPr>
+    </w:lvl>
+    <w:lvl w:ilvl="2" w:tplc="08090005" w:tentative="1">
+      <w:start w:val="1"/>
+      <w:numFmt w:val="bullet"/>
+      <w:lvlText w:val=""/>
+      <w:lvlJc w:val="left"/>
+      <w:pPr>
+        <w:ind w:left="2160" w:hanging="360"/>
+      </w:pPr>
+      <w:rPr>
+        <w:rFonts w:ascii="Wingdings" w:hAnsi="Wingdings" w:hint="default"/>
+      </w:rPr>
+    </w:lvl>
+    <w:lvl w:ilvl="3" w:tplc="08090001" w:tentative="1">
+      <w:start w:val="1"/>
+      <w:numFmt w:val="bullet"/>
+      <w:lvlText w:val=""/>
+      <w:lvlJc w:val="left"/>
+      <w:pPr>
+        <w:ind w:left="2880" w:hanging="360"/>
+      </w:pPr>
+      <w:rPr>
+        <w:rFonts w:ascii="Symbol" w:hAnsi="Symbol" w:hint="default"/>
+      </w:rPr>
+    </w:lvl>
+    <w:lvl w:ilvl="4" w:tplc="08090003" w:tentative="1">
+      <w:start w:val="1"/>
+      <w:numFmt w:val="bullet"/>
+      <w:lvlText w:val="o"/>
+      <w:lvlJc w:val="left"/>
+      <w:pPr>
+        <w:ind w:left="3600" w:hanging="360"/>
+      </w:pPr>
+      <w:rPr>
+        <w:rFonts w:ascii="Courier New" w:hAnsi="Courier New" w:cs="Courier New" w:hint="default"/>
+      </w:rPr>
+    </w:lvl>
+    <w:lvl w:ilvl="5" w:tplc="08090005" w:tentative="1">
+      <w:start w:val="1"/>
+      <w:numFmt w:val="bullet"/>
+      <w:lvlText w:val=""/>
+      <w:lvlJc w:val="left"/>
+      <w:pPr>
+        <w:ind w:left="4320" w:hanging="360"/>
+      </w:pPr>
+      <w:rPr>
+        <w:rFonts w:ascii="Wingdings" w:hAnsi="Wingdings" w:hint="default"/>
+      </w:rPr>
+    </w:lvl>
+    <w:lvl w:ilvl="6" w:tplc="08090001" w:tentative="1">
+      <w:start w:val="1"/>
+      <w:numFmt w:val="bullet"/>
+      <w:lvlText w:val=""/>
+      <w:lvlJc w:val="left"/>
+      <w:pPr>
+        <w:ind w:left="5040" w:hanging="360"/>
+      </w:pPr>
+      <w:rPr>
+        <w:rFonts w:ascii="Symbol" w:hAnsi="Symbol" w:hint="default"/>
+      </w:rPr>
+    </w:lvl>
+    <w:lvl w:ilvl="7" w:tplc="08090003" w:tentative="1">
+      <w:start w:val="1"/>
+      <w:numFmt w:val="bullet"/>
+      <w:lvlText w:val="o"/>
+      <w:lvlJc w:val="left"/>
+      <w:pPr>
+        <w:ind w:left="5760" w:hanging="360"/>
+      </w:pPr>
+      <w:rPr>
+        <w:rFonts w:ascii="Courier New" w:hAnsi="Courier New" w:cs="Courier New" w:hint="default"/>
+      </w:rPr>
+    </w:lvl>
+    <w:lvl w:ilvl="8" w:tplc="08090005" w:tentative="1">
+      <w:start w:val="1"/>
+      <w:numFmt w:val="bullet"/>
+      <w:lvlText w:val=""/>
+      <w:lvlJc w:val="left"/>
+      <w:pPr>
+        <w:ind w:left="6480" w:hanging="360"/>
+      </w:pPr>
+      <w:rPr>
+        <w:rFonts w:ascii="Wingdings" w:hAnsi="Wingdings" w:hint="default"/>
+      </w:rPr>
+    </w:lvl>
+  </w:abstractNum>
+  <w:abstractNum w:abstractNumId="7" w15:restartNumberingAfterBreak="0">
+    <w:nsid w:val="47C33884"/>
+    <w:multiLevelType w:val="hybridMultilevel"/>
+    <w:tmpl w:val="B1BE5B3C"/>
+    <w:lvl w:ilvl="0" w:tplc="08090001">
+      <w:start w:val="1"/>
+      <w:numFmt w:val="bullet"/>
+      <w:lvlText w:val=""/>
+      <w:lvlJc w:val="left"/>
+      <w:pPr>
+        <w:ind w:left="720" w:hanging="360"/>
+      </w:pPr>
+      <w:rPr>
+        <w:rFonts w:ascii="Symbol" w:hAnsi="Symbol" w:hint="default"/>
+      </w:rPr>
+    </w:lvl>
+    <w:lvl w:ilvl="1" w:tplc="08090003" w:tentative="1">
+      <w:start w:val="1"/>
+      <w:numFmt w:val="bullet"/>
+      <w:lvlText w:val="o"/>
+      <w:lvlJc w:val="left"/>
+      <w:pPr>
+        <w:ind w:left="1440" w:hanging="360"/>
+      </w:pPr>
+      <w:rPr>
+        <w:rFonts w:ascii="Courier New" w:hAnsi="Courier New" w:cs="Courier New" w:hint="default"/>
+      </w:rPr>
+    </w:lvl>
+    <w:lvl w:ilvl="2" w:tplc="08090005" w:tentative="1">
+      <w:start w:val="1"/>
+      <w:numFmt w:val="bullet"/>
+      <w:lvlText w:val=""/>
+      <w:lvlJc w:val="left"/>
+      <w:pPr>
+        <w:ind w:left="2160" w:hanging="360"/>
+      </w:pPr>
+      <w:rPr>
+        <w:rFonts w:ascii="Wingdings" w:hAnsi="Wingdings" w:hint="default"/>
+      </w:rPr>
+    </w:lvl>
+    <w:lvl w:ilvl="3" w:tplc="08090001" w:tentative="1">
+      <w:start w:val="1"/>
+      <w:numFmt w:val="bullet"/>
+      <w:lvlText w:val=""/>
+      <w:lvlJc w:val="left"/>
+      <w:pPr>
+        <w:ind w:left="2880" w:hanging="360"/>
+      </w:pPr>
+      <w:rPr>
+        <w:rFonts w:ascii="Symbol" w:hAnsi="Symbol" w:hint="default"/>
+      </w:rPr>
+    </w:lvl>
+    <w:lvl w:ilvl="4" w:tplc="08090003" w:tentative="1">
+      <w:start w:val="1"/>
+      <w:numFmt w:val="bullet"/>
+      <w:lvlText w:val="o"/>
+      <w:lvlJc w:val="left"/>
+      <w:pPr>
+        <w:ind w:left="3600" w:hanging="360"/>
+      </w:pPr>
+      <w:rPr>
+        <w:rFonts w:ascii="Courier New" w:hAnsi="Courier New" w:cs="Courier New" w:hint="default"/>
+      </w:rPr>
+    </w:lvl>
+    <w:lvl w:ilvl="5" w:tplc="08090005" w:tentative="1">
+      <w:start w:val="1"/>
+      <w:numFmt w:val="bullet"/>
+      <w:lvlText w:val=""/>
+      <w:lvlJc w:val="left"/>
+      <w:pPr>
+        <w:ind w:left="4320" w:hanging="360"/>
+      </w:pPr>
+      <w:rPr>
+        <w:rFonts w:ascii="Wingdings" w:hAnsi="Wingdings" w:hint="default"/>
+      </w:rPr>
+    </w:lvl>
+    <w:lvl w:ilvl="6" w:tplc="08090001" w:tentative="1">
+      <w:start w:val="1"/>
+      <w:numFmt w:val="bullet"/>
+      <w:lvlText w:val=""/>
+      <w:lvlJc w:val="left"/>
+      <w:pPr>
+        <w:ind w:left="5040" w:hanging="360"/>
+      </w:pPr>
+      <w:rPr>
+        <w:rFonts w:ascii="Symbol" w:hAnsi="Symbol" w:hint="default"/>
+      </w:rPr>
+    </w:lvl>
+    <w:lvl w:ilvl="7" w:tplc="08090003" w:tentative="1">
+      <w:start w:val="1"/>
+      <w:numFmt w:val="bullet"/>
+      <w:lvlText w:val="o"/>
+      <w:lvlJc w:val="left"/>
+      <w:pPr>
+        <w:ind w:left="5760" w:hanging="360"/>
+      </w:pPr>
+      <w:rPr>
+        <w:rFonts w:ascii="Courier New" w:hAnsi="Courier New" w:cs="Courier New" w:hint="default"/>
+      </w:rPr>
+    </w:lvl>
+    <w:lvl w:ilvl="8" w:tplc="08090005" w:tentative="1">
+      <w:start w:val="1"/>
+      <w:numFmt w:val="bullet"/>
+      <w:lvlText w:val=""/>
+      <w:lvlJc w:val="left"/>
+      <w:pPr>
+        <w:ind w:left="6480" w:hanging="360"/>
+      </w:pPr>
+      <w:rPr>
+        <w:rFonts w:ascii="Wingdings" w:hAnsi="Wingdings" w:hint="default"/>
+      </w:rPr>
+    </w:lvl>
+  </w:abstractNum>
+  <w:abstractNum w:abstractNumId="8" w15:restartNumberingAfterBreak="0">
+    <w:nsid w:val="57132D18"/>
+    <w:multiLevelType w:val="hybridMultilevel"/>
+    <w:tmpl w:val="59DCB3D0"/>
+    <w:lvl w:ilvl="0" w:tplc="08090001">
+      <w:start w:val="1"/>
+      <w:numFmt w:val="bullet"/>
+      <w:lvlText w:val=""/>
+      <w:lvlJc w:val="left"/>
+      <w:pPr>
+        <w:ind w:left="1440" w:hanging="360"/>
+      </w:pPr>
+      <w:rPr>
+        <w:rFonts w:ascii="Symbol" w:hAnsi="Symbol" w:hint="default"/>
+      </w:rPr>
+    </w:lvl>
+    <w:lvl w:ilvl="1" w:tplc="08090003" w:tentative="1">
+      <w:start w:val="1"/>
+      <w:numFmt w:val="bullet"/>
+      <w:lvlText w:val="o"/>
+      <w:lvlJc w:val="left"/>
+      <w:pPr>
+        <w:ind w:left="2160" w:hanging="360"/>
+      </w:pPr>
+      <w:rPr>
+        <w:rFonts w:ascii="Courier New" w:hAnsi="Courier New" w:cs="Courier New" w:hint="default"/>
+      </w:rPr>
+    </w:lvl>
+    <w:lvl w:ilvl="2" w:tplc="08090005" w:tentative="1">
+      <w:start w:val="1"/>
+      <w:numFmt w:val="bullet"/>
+      <w:lvlText w:val=""/>
+      <w:lvlJc w:val="left"/>
+      <w:pPr>
+        <w:ind w:left="2880" w:hanging="360"/>
+      </w:pPr>
+      <w:rPr>
+        <w:rFonts w:ascii="Wingdings" w:hAnsi="Wingdings" w:hint="default"/>
+      </w:rPr>
+    </w:lvl>
+    <w:lvl w:ilvl="3" w:tplc="08090001" w:tentative="1">
+      <w:start w:val="1"/>
+      <w:numFmt w:val="bullet"/>
+      <w:lvlText w:val=""/>
+      <w:lvlJc w:val="left"/>
+      <w:pPr>
+        <w:ind w:left="3600" w:hanging="360"/>
+      </w:pPr>
+      <w:rPr>
+        <w:rFonts w:ascii="Symbol" w:hAnsi="Symbol" w:hint="default"/>
+      </w:rPr>
+    </w:lvl>
+    <w:lvl w:ilvl="4" w:tplc="08090003" w:tentative="1">
+      <w:start w:val="1"/>
+      <w:numFmt w:val="bullet"/>
+      <w:lvlText w:val="o"/>
+      <w:lvlJc w:val="left"/>
+      <w:pPr>
+        <w:ind w:left="4320" w:hanging="360"/>
+      </w:pPr>
+      <w:rPr>
+        <w:rFonts w:ascii="Courier New" w:hAnsi="Courier New" w:cs="Courier New" w:hint="default"/>
+      </w:rPr>
+    </w:lvl>
+    <w:lvl w:ilvl="5" w:tplc="08090005" w:tentative="1">
+      <w:start w:val="1"/>
+      <w:numFmt w:val="bullet"/>
+      <w:lvlText w:val=""/>
+      <w:lvlJc w:val="left"/>
+      <w:pPr>
+        <w:ind w:left="5040" w:hanging="360"/>
+      </w:pPr>
+      <w:rPr>
+        <w:rFonts w:ascii="Wingdings" w:hAnsi="Wingdings" w:hint="default"/>
+      </w:rPr>
+    </w:lvl>
+    <w:lvl w:ilvl="6" w:tplc="08090001" w:tentative="1">
+      <w:start w:val="1"/>
+      <w:numFmt w:val="bullet"/>
+      <w:lvlText w:val=""/>
+      <w:lvlJc w:val="left"/>
+      <w:pPr>
+        <w:ind w:left="5760" w:hanging="360"/>
+      </w:pPr>
+      <w:rPr>
+        <w:rFonts w:ascii="Symbol" w:hAnsi="Symbol" w:hint="default"/>
+      </w:rPr>
+    </w:lvl>
+    <w:lvl w:ilvl="7" w:tplc="08090003" w:tentative="1">
+      <w:start w:val="1"/>
+      <w:numFmt w:val="bullet"/>
+      <w:lvlText w:val="o"/>
+      <w:lvlJc w:val="left"/>
+      <w:pPr>
+        <w:ind w:left="6480" w:hanging="360"/>
+      </w:pPr>
+      <w:rPr>
+        <w:rFonts w:ascii="Courier New" w:hAnsi="Courier New" w:cs="Courier New" w:hint="default"/>
+      </w:rPr>
+    </w:lvl>
+    <w:lvl w:ilvl="8" w:tplc="08090005" w:tentative="1">
+      <w:start w:val="1"/>
+      <w:numFmt w:val="bullet"/>
+      <w:lvlText w:val=""/>
+      <w:lvlJc w:val="left"/>
+      <w:pPr>
+        <w:ind w:left="7200" w:hanging="360"/>
+      </w:pPr>
+      <w:rPr>
+        <w:rFonts w:ascii="Wingdings" w:hAnsi="Wingdings" w:hint="default"/>
+      </w:rPr>
+    </w:lvl>
+  </w:abstractNum>
+  <w:abstractNum w:abstractNumId="9" w15:restartNumberingAfterBreak="0">
+    <w:nsid w:val="678D6606"/>
+    <w:multiLevelType w:val="hybridMultilevel"/>
+    <w:tmpl w:val="A09CEA44"/>
+    <w:lvl w:ilvl="0" w:tplc="08090001">
+      <w:start w:val="1"/>
+      <w:numFmt w:val="bullet"/>
+      <w:lvlText w:val=""/>
+      <w:lvlJc w:val="left"/>
+      <w:pPr>
+        <w:ind w:left="3600" w:hanging="360"/>
+      </w:pPr>
+      <w:rPr>
+        <w:rFonts w:ascii="Symbol" w:hAnsi="Symbol" w:hint="default"/>
+      </w:rPr>
+    </w:lvl>
+    <w:lvl w:ilvl="1" w:tplc="08090003">
+      <w:start w:val="1"/>
+      <w:numFmt w:val="bullet"/>
+      <w:lvlText w:val="o"/>
+      <w:lvlJc w:val="left"/>
+      <w:pPr>
+        <w:ind w:left="4320" w:hanging="360"/>
+      </w:pPr>
+      <w:rPr>
+        <w:rFonts w:ascii="Courier New" w:hAnsi="Courier New" w:cs="Courier New" w:hint="default"/>
+      </w:rPr>
+    </w:lvl>
+    <w:lvl w:ilvl="2" w:tplc="08090005" w:tentative="1">
+      <w:start w:val="1"/>
+      <w:numFmt w:val="bullet"/>
+      <w:lvlText w:val=""/>
+      <w:lvlJc w:val="left"/>
+      <w:pPr>
+        <w:ind w:left="5040" w:hanging="360"/>
+      </w:pPr>
+      <w:rPr>
+        <w:rFonts w:ascii="Wingdings" w:hAnsi="Wingdings" w:hint="default"/>
+      </w:rPr>
+    </w:lvl>
+    <w:lvl w:ilvl="3" w:tplc="08090001" w:tentative="1">
+      <w:start w:val="1"/>
+      <w:numFmt w:val="bullet"/>
+      <w:lvlText w:val=""/>
+      <w:lvlJc w:val="left"/>
+      <w:pPr>
+        <w:ind w:left="5760" w:hanging="360"/>
+      </w:pPr>
+      <w:rPr>
+        <w:rFonts w:ascii="Symbol" w:hAnsi="Symbol" w:hint="default"/>
+      </w:rPr>
+    </w:lvl>
+    <w:lvl w:ilvl="4" w:tplc="08090003" w:tentative="1">
+      <w:start w:val="1"/>
+      <w:numFmt w:val="bullet"/>
+      <w:lvlText w:val="o"/>
+      <w:lvlJc w:val="left"/>
+      <w:pPr>
+        <w:ind w:left="6480" w:hanging="360"/>
+      </w:pPr>
+      <w:rPr>
+        <w:rFonts w:ascii="Courier New" w:hAnsi="Courier New" w:cs="Courier New" w:hint="default"/>
+      </w:rPr>
+    </w:lvl>
+    <w:lvl w:ilvl="5" w:tplc="08090005" w:tentative="1">
+      <w:start w:val="1"/>
+      <w:numFmt w:val="bullet"/>
+      <w:lvlText w:val=""/>
+      <w:lvlJc w:val="left"/>
+      <w:pPr>
+        <w:ind w:left="7200" w:hanging="360"/>
+      </w:pPr>
+      <w:rPr>
+        <w:rFonts w:ascii="Wingdings" w:hAnsi="Wingdings" w:hint="default"/>
+      </w:rPr>
+    </w:lvl>
+    <w:lvl w:ilvl="6" w:tplc="08090001" w:tentative="1">
+      <w:start w:val="1"/>
+      <w:numFmt w:val="bullet"/>
+      <w:lvlText w:val=""/>
+      <w:lvlJc w:val="left"/>
+      <w:pPr>
+        <w:ind w:left="7920" w:hanging="360"/>
+      </w:pPr>
+      <w:rPr>
+        <w:rFonts w:ascii="Symbol" w:hAnsi="Symbol" w:hint="default"/>
+      </w:rPr>
+    </w:lvl>
+    <w:lvl w:ilvl="7" w:tplc="08090003" w:tentative="1">
+      <w:start w:val="1"/>
+      <w:numFmt w:val="bullet"/>
+      <w:lvlText w:val="o"/>
+      <w:lvlJc w:val="left"/>
+      <w:pPr>
+        <w:ind w:left="8640" w:hanging="360"/>
+      </w:pPr>
+      <w:rPr>
+        <w:rFonts w:ascii="Courier New" w:hAnsi="Courier New" w:cs="Courier New" w:hint="default"/>
+      </w:rPr>
+    </w:lvl>
+    <w:lvl w:ilvl="8" w:tplc="08090005" w:tentative="1">
+      <w:start w:val="1"/>
+      <w:numFmt w:val="bullet"/>
+      <w:lvlText w:val=""/>
+      <w:lvlJc w:val="left"/>
+      <w:pPr>
+        <w:ind w:left="9360" w:hanging="360"/>
+      </w:pPr>
+      <w:rPr>
+        <w:rFonts w:ascii="Wingdings" w:hAnsi="Wingdings" w:hint="default"/>
+      </w:rPr>
+    </w:lvl>
+  </w:abstractNum>
+  <w:abstractNum w:abstractNumId="10" w15:restartNumberingAfterBreak="0">
+    <w:nsid w:val="6DF4674F"/>
+    <w:multiLevelType w:val="hybridMultilevel"/>
+    <w:tmpl w:val="0F441642"/>
+    <w:lvl w:ilvl="0" w:tplc="08090001">
+      <w:start w:val="1"/>
+      <w:numFmt w:val="bullet"/>
+      <w:lvlText w:val=""/>
+      <w:lvlJc w:val="left"/>
+      <w:pPr>
+        <w:ind w:left="3600" w:hanging="360"/>
+      </w:pPr>
+      <w:rPr>
+        <w:rFonts w:ascii="Symbol" w:hAnsi="Symbol" w:hint="default"/>
+      </w:rPr>
+    </w:lvl>
+    <w:lvl w:ilvl="1" w:tplc="08090003" w:tentative="1">
+      <w:start w:val="1"/>
+      <w:numFmt w:val="bullet"/>
+      <w:lvlText w:val="o"/>
+      <w:lvlJc w:val="left"/>
+      <w:pPr>
+        <w:ind w:left="4320" w:hanging="360"/>
+      </w:pPr>
+      <w:rPr>
+        <w:rFonts w:ascii="Courier New" w:hAnsi="Courier New" w:cs="Courier New" w:hint="default"/>
+      </w:rPr>
+    </w:lvl>
+    <w:lvl w:ilvl="2" w:tplc="08090005" w:tentative="1">
+      <w:start w:val="1"/>
+      <w:numFmt w:val="bullet"/>
+      <w:lvlText w:val=""/>
+      <w:lvlJc w:val="left"/>
+      <w:pPr>
+        <w:ind w:left="5040" w:hanging="360"/>
+      </w:pPr>
+      <w:rPr>
+        <w:rFonts w:ascii="Wingdings" w:hAnsi="Wingdings" w:hint="default"/>
+      </w:rPr>
+    </w:lvl>
+    <w:lvl w:ilvl="3" w:tplc="08090001" w:tentative="1">
+      <w:start w:val="1"/>
+      <w:numFmt w:val="bullet"/>
+      <w:lvlText w:val=""/>
+      <w:lvlJc w:val="left"/>
+      <w:pPr>
+        <w:ind w:left="5760" w:hanging="360"/>
+      </w:pPr>
+      <w:rPr>
+        <w:rFonts w:ascii="Symbol" w:hAnsi="Symbol" w:hint="default"/>
+      </w:rPr>
+    </w:lvl>
+    <w:lvl w:ilvl="4" w:tplc="08090003" w:tentative="1">
+      <w:start w:val="1"/>
+      <w:numFmt w:val="bullet"/>
+      <w:lvlText w:val="o"/>
+      <w:lvlJc w:val="left"/>
+      <w:pPr>
+        <w:ind w:left="6480" w:hanging="360"/>
+      </w:pPr>
+      <w:rPr>
+        <w:rFonts w:ascii="Courier New" w:hAnsi="Courier New" w:cs="Courier New" w:hint="default"/>
+      </w:rPr>
+    </w:lvl>
+    <w:lvl w:ilvl="5" w:tplc="08090005" w:tentative="1">
+      <w:start w:val="1"/>
+      <w:numFmt w:val="bullet"/>
+      <w:lvlText w:val=""/>
+      <w:lvlJc w:val="left"/>
+      <w:pPr>
+        <w:ind w:left="7200" w:hanging="360"/>
+      </w:pPr>
+      <w:rPr>
+        <w:rFonts w:ascii="Wingdings" w:hAnsi="Wingdings" w:hint="default"/>
+      </w:rPr>
+    </w:lvl>
+    <w:lvl w:ilvl="6" w:tplc="08090001" w:tentative="1">
+      <w:start w:val="1"/>
+      <w:numFmt w:val="bullet"/>
+      <w:lvlText w:val=""/>
+      <w:lvlJc w:val="left"/>
+      <w:pPr>
+        <w:ind w:left="7920" w:hanging="360"/>
+      </w:pPr>
+      <w:rPr>
+        <w:rFonts w:ascii="Symbol" w:hAnsi="Symbol" w:hint="default"/>
+      </w:rPr>
+    </w:lvl>
+    <w:lvl w:ilvl="7" w:tplc="08090003" w:tentative="1">
+      <w:start w:val="1"/>
+      <w:numFmt w:val="bullet"/>
+      <w:lvlText w:val="o"/>
+      <w:lvlJc w:val="left"/>
+      <w:pPr>
+        <w:ind w:left="8640" w:hanging="360"/>
+      </w:pPr>
+      <w:rPr>
+        <w:rFonts w:ascii="Courier New" w:hAnsi="Courier New" w:cs="Courier New" w:hint="default"/>
+      </w:rPr>
+    </w:lvl>
+    <w:lvl w:ilvl="8" w:tplc="08090005" w:tentative="1">
+      <w:start w:val="1"/>
+      <w:numFmt w:val="bullet"/>
+      <w:lvlText w:val=""/>
+      <w:lvlJc w:val="left"/>
+      <w:pPr>
+        <w:ind w:left="9360" w:hanging="360"/>
+      </w:pPr>
+      <w:rPr>
+        <w:rFonts w:ascii="Wingdings" w:hAnsi="Wingdings" w:hint="default"/>
+      </w:rPr>
+    </w:lvl>
+  </w:abstractNum>
   <w:num w:numId="1">
+    <w:abstractNumId w:val="4"/>
+  </w:num>
+  <w:num w:numId="2">
+    <w:abstractNumId w:val="3"/>
+  </w:num>
+  <w:num w:numId="3">
     <w:abstractNumId w:val="0"/>
+  </w:num>
+  <w:num w:numId="4">
+    <w:abstractNumId w:val="9"/>
+  </w:num>
+  <w:num w:numId="5">
+    <w:abstractNumId w:val="2"/>
+  </w:num>
+  <w:num w:numId="6">
+    <w:abstractNumId w:val="1"/>
+  </w:num>
+  <w:num w:numId="7">
+    <w:abstractNumId w:val="5"/>
+  </w:num>
+  <w:num w:numId="8">
+    <w:abstractNumId w:val="8"/>
+  </w:num>
+  <w:num w:numId="9">
+    <w:abstractNumId w:val="6"/>
+  </w:num>
+  <w:num w:numId="10">
+    <w:abstractNumId w:val="10"/>
+  </w:num>
+  <w:num w:numId="11">
+    <w:abstractNumId w:val="7"/>
   </w:num>
 </w:numbering>
 </file>
@@ -2250,7 +3485,7 @@
       </w:pPr>
     </w:pPrDefault>
   </w:docDefaults>
-  <w:latentStyles w:defLockedState="0" w:defUIPriority="99" w:defSemiHidden="0" w:defUnhideWhenUsed="0" w:defQFormat="0" w:count="376">
+  <w:latentStyles w:defLockedState="0" w:defUIPriority="99" w:defSemiHidden="0" w:defUnhideWhenUsed="0" w:defQFormat="0" w:count="375">
     <w:lsdException w:name="Normal" w:uiPriority="0" w:qFormat="1"/>
     <w:lsdException w:name="heading 1" w:uiPriority="9" w:qFormat="1"/>
     <w:lsdException w:name="heading 2" w:semiHidden="1" w:uiPriority="9" w:unhideWhenUsed="1" w:qFormat="1"/>
@@ -2356,6 +3591,7 @@
     <w:lsdException w:name="HTML Sample" w:semiHidden="1" w:unhideWhenUsed="1"/>
     <w:lsdException w:name="HTML Typewriter" w:semiHidden="1" w:unhideWhenUsed="1"/>
     <w:lsdException w:name="HTML Variable" w:semiHidden="1" w:unhideWhenUsed="1"/>
+    <w:lsdException w:name="Normal Table" w:semiHidden="1" w:unhideWhenUsed="1"/>
     <w:lsdException w:name="annotation subject" w:semiHidden="1" w:unhideWhenUsed="1"/>
     <w:lsdException w:name="No List" w:semiHidden="1" w:unhideWhenUsed="1"/>
     <w:lsdException w:name="Outline List 1" w:semiHidden="1" w:unhideWhenUsed="1"/>
@@ -2402,8 +3638,10 @@
     <w:lsdException w:name="Table Subtle 2" w:semiHidden="1" w:unhideWhenUsed="1"/>
     <w:lsdException w:name="Table Web 1" w:semiHidden="1" w:unhideWhenUsed="1"/>
     <w:lsdException w:name="Table Web 2" w:semiHidden="1" w:unhideWhenUsed="1"/>
+    <w:lsdException w:name="Table Web 3" w:semiHidden="1" w:unhideWhenUsed="1"/>
     <w:lsdException w:name="Balloon Text" w:semiHidden="1" w:unhideWhenUsed="1"/>
     <w:lsdException w:name="Table Grid" w:uiPriority="39"/>
+    <w:lsdException w:name="Table Theme" w:semiHidden="1" w:unhideWhenUsed="1"/>
     <w:lsdException w:name="Placeholder Text" w:semiHidden="1"/>
     <w:lsdException w:name="No Spacing" w:uiPriority="1" w:qFormat="1"/>
     <w:lsdException w:name="Light Shading" w:uiPriority="60"/>
@@ -2623,7 +3861,6 @@
     <w:lsdException w:name="Smart Hyperlink" w:semiHidden="1" w:unhideWhenUsed="1"/>
     <w:lsdException w:name="Hashtag" w:semiHidden="1" w:unhideWhenUsed="1"/>
     <w:lsdException w:name="Unresolved Mention" w:semiHidden="1" w:unhideWhenUsed="1"/>
-    <w:lsdException w:name="Smart Link" w:semiHidden="1" w:unhideWhenUsed="1"/>
   </w:latentStyles>
   <w:style w:type="paragraph" w:default="1" w:styleId="Normal">
     <w:name w:val="Normal"/>
@@ -2675,7 +3912,6 @@
   <w:style w:type="character" w:default="1" w:styleId="DefaultParagraphFont">
     <w:name w:val="Default Paragraph Font"/>
     <w:uiPriority w:val="1"/>
-    <w:semiHidden/>
     <w:unhideWhenUsed/>
   </w:style>
   <w:style w:type="table" w:default="1" w:styleId="TableNormal">
@@ -2753,6 +3989,15 @@
     <w:pPr>
       <w:ind w:left="720"/>
       <w:contextualSpacing/>
+    </w:pPr>
+  </w:style>
+  <w:style w:type="paragraph" w:styleId="NoSpacing">
+    <w:name w:val="No Spacing"/>
+    <w:uiPriority w:val="1"/>
+    <w:qFormat/>
+    <w:rsid w:val="002C2331"/>
+    <w:pPr>
+      <w:spacing w:after="0" w:line="240" w:lineRule="auto"/>
     </w:pPr>
   </w:style>
 </w:styles>

</xml_diff>

<commit_message>
Added some new aggressive geometries
</commit_message>
<xml_diff>
--- a/Geometry_Tests.docx
+++ b/Geometry_Tests.docx
@@ -11,81 +11,84 @@
       </w:r>
     </w:p>
     <w:p>
-      <w:proofErr w:type="spellStart"/>
-      <w:r>
-        <w:t>RHS_Upr_OB_pickup</w:t>
-      </w:r>
-      <w:proofErr w:type="spellEnd"/>
-      <w:r>
-        <w:t xml:space="preserve"> = [538.53,351]; #RHS Upper OB pickup point</w:t>
-      </w:r>
-    </w:p>
-    <w:p>
-      <w:proofErr w:type="spellStart"/>
-      <w:r>
-        <w:t>RHS_Lwr_OB_pickup</w:t>
-      </w:r>
-      <w:proofErr w:type="spellEnd"/>
-      <w:r>
-        <w:t xml:space="preserve"> = [564.85,171.5]; #RHS Lower OB pickup point</w:t>
-      </w:r>
-    </w:p>
-    <w:p>
-      <w:proofErr w:type="spellStart"/>
-      <w:r>
-        <w:t>static_camber</w:t>
-      </w:r>
-      <w:proofErr w:type="spellEnd"/>
-      <w:r>
-        <w:t xml:space="preserve"> = -1.5; #In degrees</w:t>
-      </w:r>
-    </w:p>
-    <w:p>
-      <w:proofErr w:type="spellStart"/>
-      <w:r>
-        <w:t>UWB_length</w:t>
-      </w:r>
-      <w:proofErr w:type="spellEnd"/>
-      <w:r>
-        <w:t xml:space="preserve"> = 234.254625; #Upper wishbone length in front view</w:t>
-      </w:r>
-    </w:p>
-    <w:p>
-      <w:proofErr w:type="spellStart"/>
-      <w:r>
-        <w:t>LWB_length</w:t>
-      </w:r>
-      <w:proofErr w:type="spellEnd"/>
-      <w:r>
-        <w:t xml:space="preserve"> = 418.9412262; #Lower wishbone length in front view</w:t>
-      </w:r>
-    </w:p>
-    <w:p>
-      <w:proofErr w:type="spellStart"/>
-      <w:r>
-        <w:t>UWB_angle</w:t>
-      </w:r>
-      <w:proofErr w:type="spellEnd"/>
-      <w:r>
-        <w:t xml:space="preserve"> = 0.6408328324; #Upper wishbone angle to horizontal. Anti-clockwise positive</w:t>
-      </w:r>
-    </w:p>
-    <w:p>
-      <w:proofErr w:type="spellStart"/>
-      <w:r>
-        <w:t>LWB_angle</w:t>
-      </w:r>
-      <w:proofErr w:type="spellEnd"/>
-      <w:r>
-        <w:t xml:space="preserve"> = -7.910191806; #Lower wishbone </w:t>
-      </w:r>
-      <w:proofErr w:type="gramStart"/>
-      <w:r>
-        <w:t>angle</w:t>
-      </w:r>
-      <w:proofErr w:type="gramEnd"/>
-      <w:r>
-        <w:t xml:space="preserve"> to horizontal. Anti-clockwise positive</w:t>
+      <w:r>
+        <w:t>RHS_Upr_OB_pickup = [538.53,351]; #RHS Upper OB pickup point</w:t>
+      </w:r>
+    </w:p>
+    <w:p>
+      <w:r>
+        <w:t>RHS_Lwr_OB_pickup = [564.85,171.5]; #RHS Lower OB pickup point</w:t>
+      </w:r>
+    </w:p>
+    <w:p>
+      <w:r>
+        <w:t>RHS_</w:t>
+      </w:r>
+      <w:r>
+        <w:t xml:space="preserve">Upr_IB_pickup = </w:t>
+      </w:r>
+      <w:r>
+        <w:t>[</w:t>
+      </w:r>
+      <w:r>
+        <w:t>304.29</w:t>
+      </w:r>
+      <w:r>
+        <w:t>,</w:t>
+      </w:r>
+      <w:r>
+        <w:t>348</w:t>
+      </w:r>
+      <w:r>
+        <w:t>.38</w:t>
+      </w:r>
+      <w:r>
+        <w:t>]; #RHS Upper IB pickup point</w:t>
+      </w:r>
+    </w:p>
+    <w:p>
+      <w:r>
+        <w:t xml:space="preserve">RHS_Lwr_IB_pickup = </w:t>
+      </w:r>
+      <w:r>
+        <w:t>[</w:t>
+      </w:r>
+      <w:r>
+        <w:t>227.28</w:t>
+      </w:r>
+      <w:r>
+        <w:t>,</w:t>
+      </w:r>
+      <w:r>
+        <w:t>149.35</w:t>
+      </w:r>
+      <w:r>
+        <w:t>]; #RHS Lower IB pickup point</w:t>
+      </w:r>
+    </w:p>
+    <w:p>
+      <w:r>
+        <w:t>static_camber = -1.5; #In degrees</w:t>
+      </w:r>
+    </w:p>
+    <w:p>
+      <w:r>
+        <w:t>UWB_length = 234.254625; #Upper wishbone length in front view</w:t>
+      </w:r>
+    </w:p>
+    <w:p>
+      <w:r>
+        <w:t>LWB_length = 418.9412262; #Lower wishbone length in front view</w:t>
+      </w:r>
+    </w:p>
+    <w:p>
+      <w:r>
+        <w:t>UWB_angle = 0.6408328324; #Upper wishbone angle to horizontal. Anti-clockwise positive</w:t>
+      </w:r>
+    </w:p>
+    <w:p>
+      <w:r>
+        <w:t>LWB_angle = -7.910191806; #Lower wishbone angle to horizontal. Anti-clockwise positive</w:t>
       </w:r>
     </w:p>
     <w:p/>
@@ -421,41 +424,57 @@
       </w:r>
     </w:p>
     <w:p>
-      <w:proofErr w:type="spellStart"/>
-      <w:r>
-        <w:t>RHS_Upr_OB_pickup</w:t>
-      </w:r>
-      <w:proofErr w:type="spellEnd"/>
-      <w:r>
-        <w:t xml:space="preserve"> = [538.53,315]; #RHS Upper OB pickup point</w:t>
-      </w:r>
-    </w:p>
-    <w:p>
-      <w:proofErr w:type="spellStart"/>
-      <w:r>
-        <w:t>RHS_Lwr_OB_pickup</w:t>
-      </w:r>
-      <w:proofErr w:type="spellEnd"/>
-      <w:r>
-        <w:t xml:space="preserve"> = [564.85,130]; #RHS Lower OB pickup </w:t>
-      </w:r>
-      <w:proofErr w:type="spellStart"/>
-      <w:r>
-        <w:t>pointstatic_camber</w:t>
-      </w:r>
-      <w:proofErr w:type="spellEnd"/>
-      <w:r>
-        <w:t xml:space="preserve"> = -1.5; #In degrees</w:t>
-      </w:r>
-    </w:p>
-    <w:p>
-      <w:proofErr w:type="spellStart"/>
-      <w:r>
-        <w:t>UWB_length</w:t>
-      </w:r>
-      <w:proofErr w:type="spellEnd"/>
-      <w:r>
-        <w:t xml:space="preserve"> = </w:t>
+      <w:r>
+        <w:t>RHS_Upr_OB_pickup = [538.53,315]; #RHS Upper OB pickup point</w:t>
+      </w:r>
+    </w:p>
+    <w:p>
+      <w:r>
+        <w:t>RHS_Lwr_OB_pickup = [564.85,130]; #RHS Lower OB pickup point</w:t>
+      </w:r>
+    </w:p>
+    <w:p>
+      <w:r>
+        <w:t>RHS_Upr_IB_pickup = [</w:t>
+      </w:r>
+      <w:r>
+        <w:t>299.98</w:t>
+      </w:r>
+      <w:r>
+        <w:t>,</w:t>
+      </w:r>
+      <w:r>
+        <w:t>200</w:t>
+      </w:r>
+      <w:r>
+        <w:t>]; #RHS Upper IB pickup point</w:t>
+      </w:r>
+    </w:p>
+    <w:p>
+      <w:r>
+        <w:t>RHS_Lwr_IB_pickup = [</w:t>
+      </w:r>
+      <w:r>
+        <w:t>215</w:t>
+      </w:r>
+      <w:r>
+        <w:t>,</w:t>
+      </w:r>
+      <w:r>
+        <w:t>70</w:t>
+      </w:r>
+      <w:r>
+        <w:t>]; #RHS Lower IB pickup point</w:t>
+      </w:r>
+    </w:p>
+    <w:p>
+      <w:r>
+        <w:t>static_camber = -1.5; #In degrees</w:t>
+      </w:r>
+    </w:p>
+    <w:p>
+      <w:r>
+        <w:t xml:space="preserve">UWB_length = </w:t>
       </w:r>
       <w:r>
         <w:t>264.8</w:t>
@@ -465,13 +484,8 @@
       </w:r>
     </w:p>
     <w:p>
-      <w:proofErr w:type="spellStart"/>
-      <w:r>
-        <w:t>LWB_length</w:t>
-      </w:r>
-      <w:proofErr w:type="spellEnd"/>
-      <w:r>
-        <w:t xml:space="preserve"> = </w:t>
+      <w:r>
+        <w:t xml:space="preserve">LWB_length = </w:t>
       </w:r>
       <w:r>
         <w:t>354.94</w:t>
@@ -481,13 +495,8 @@
       </w:r>
     </w:p>
     <w:p>
-      <w:proofErr w:type="spellStart"/>
-      <w:r>
-        <w:t>UWB_angle</w:t>
-      </w:r>
-      <w:proofErr w:type="spellEnd"/>
-      <w:r>
-        <w:t xml:space="preserve"> = </w:t>
+      <w:r>
+        <w:t xml:space="preserve">UWB_angle = </w:t>
       </w:r>
       <w:r>
         <w:t>25.739629449782196</w:t>
@@ -497,13 +506,8 @@
       </w:r>
     </w:p>
     <w:p>
-      <w:proofErr w:type="spellStart"/>
-      <w:r>
-        <w:t>LWB_angle</w:t>
-      </w:r>
-      <w:proofErr w:type="spellEnd"/>
-      <w:r>
-        <w:t xml:space="preserve"> = </w:t>
+      <w:r>
+        <w:t xml:space="preserve">LWB_angle = </w:t>
       </w:r>
       <w:r>
         <w:t>9.732215290781069</w:t>
@@ -726,6 +730,9 @@
           </w:tcPr>
           <w:p>
             <w:r>
+              <w:rPr>
+                <w:noProof/>
+              </w:rPr>
               <w:drawing>
                 <wp:inline distT="0" distB="0" distL="0" distR="0" wp14:anchorId="69556859" wp14:editId="0C911BFE">
                   <wp:extent cx="2489200" cy="1765300"/>
@@ -829,6 +836,9 @@
           </w:tcPr>
           <w:p>
             <w:r>
+              <w:rPr>
+                <w:noProof/>
+              </w:rPr>
               <w:drawing>
                 <wp:inline distT="0" distB="0" distL="0" distR="0" wp14:anchorId="67AEFE55" wp14:editId="3F5FEB67">
                   <wp:extent cx="2514600" cy="1765300"/>
@@ -875,6 +885,7 @@
           </w:tcPr>
           <w:p>
             <w:r>
+              <w:lastRenderedPageBreak/>
               <w:t>RHS Camber Angle vs Roll</w:t>
             </w:r>
           </w:p>
@@ -932,6 +943,9 @@
           </w:tcPr>
           <w:p>
             <w:r>
+              <w:rPr>
+                <w:noProof/>
+              </w:rPr>
               <w:drawing>
                 <wp:inline distT="0" distB="0" distL="0" distR="0" wp14:anchorId="7D2FFD14" wp14:editId="350CD6C9">
                   <wp:extent cx="2565400" cy="1765300"/>
@@ -978,7 +992,6 @@
           </w:tcPr>
           <w:p>
             <w:r>
-              <w:lastRenderedPageBreak/>
               <w:t>LHS Camber Angle vs Roll</w:t>
             </w:r>
           </w:p>
@@ -1036,6 +1049,9 @@
           </w:tcPr>
           <w:p>
             <w:r>
+              <w:rPr>
+                <w:noProof/>
+              </w:rPr>
               <w:drawing>
                 <wp:inline distT="0" distB="0" distL="0" distR="0" wp14:anchorId="0276C708" wp14:editId="21BE41A5">
                   <wp:extent cx="2527300" cy="1765300"/>
@@ -1144,6 +1160,9 @@
               </w:rPr>
             </w:pPr>
             <w:r>
+              <w:rPr>
+                <w:noProof/>
+              </w:rPr>
               <w:drawing>
                 <wp:inline distT="0" distB="0" distL="0" distR="0" wp14:anchorId="25B3490A" wp14:editId="6A05BC9A">
                   <wp:extent cx="2489200" cy="1765300"/>
@@ -1247,6 +1266,9 @@
           </w:tcPr>
           <w:p>
             <w:r>
+              <w:rPr>
+                <w:noProof/>
+              </w:rPr>
               <w:drawing>
                 <wp:inline distT="0" distB="0" distL="0" distR="0" wp14:anchorId="78864A74" wp14:editId="52E34CE2">
                   <wp:extent cx="2514600" cy="1765300"/>
@@ -1389,8 +1411,6 @@
                 </wp:inline>
               </w:drawing>
             </w:r>
-            <w:bookmarkStart w:id="0" w:name="_GoBack"/>
-            <w:bookmarkEnd w:id="0"/>
           </w:p>
         </w:tc>
       </w:tr>
@@ -1436,6 +1456,7 @@
         </w:numPr>
       </w:pPr>
       <w:r>
+        <w:lastRenderedPageBreak/>
         <w:t>LHS camber recovery in roll is improved – but potentially “too much” as it loses out in bump.</w:t>
       </w:r>
     </w:p>
@@ -1468,10 +1489,7 @@
         <w:pStyle w:val="Heading2"/>
       </w:pPr>
       <w:r>
-        <w:t>Next steps</w:t>
-      </w:r>
-      <w:r>
-        <w:t>:</w:t>
+        <w:t>Next steps:</w:t>
       </w:r>
     </w:p>
     <w:p>
@@ -1507,116 +1525,122 @@
       </w:pPr>
       <w:r>
         <w:lastRenderedPageBreak/>
-        <w:t xml:space="preserve">FBR 2020 Front Geometry </w:t>
+        <w:t>JDRS_Geom001</w:t>
+      </w:r>
+    </w:p>
+    <w:p>
+      <w:r>
+        <w:t xml:space="preserve">The baseline geometry is </w:t>
+      </w:r>
+      <w:r>
+        <w:t>FDW_Geom001</w:t>
+      </w:r>
+      <w:r>
+        <w:t xml:space="preserve">. The change in this geometry is </w:t>
+      </w:r>
+      <w:r>
+        <w:t>a less aggressive angle downwards.</w:t>
+      </w:r>
+    </w:p>
+    <w:p>
+      <w:r>
+        <w:t>RHS_Upr_OB_pickup = [5</w:t>
       </w:r>
       <w:r>
         <w:t>2</w:t>
       </w:r>
-    </w:p>
-    <w:p>
-      <w:r>
-        <w:t xml:space="preserve">The baseline geometry is FBR 2020 Front Baseline. The change in this geometry is </w:t>
-      </w:r>
-    </w:p>
-    <w:p>
-      <w:proofErr w:type="spellStart"/>
-      <w:r>
-        <w:t>RHS_Upr_OB_pickup</w:t>
-      </w:r>
-      <w:proofErr w:type="spellEnd"/>
-      <w:r>
-        <w:t xml:space="preserve"> = [538.53,3</w:t>
+      <w:r>
+        <w:t>8.53,3</w:t>
       </w:r>
       <w:r>
         <w:t>5</w:t>
       </w:r>
       <w:r>
-        <w:t>1]; #RHS Upper OB pickup point</w:t>
-      </w:r>
-    </w:p>
-    <w:p>
-      <w:proofErr w:type="spellStart"/>
-      <w:r>
-        <w:t>RHS_Lwr_OB_pickup</w:t>
-      </w:r>
-      <w:proofErr w:type="spellEnd"/>
-      <w:r>
-        <w:t xml:space="preserve"> = [564.85,1</w:t>
-      </w:r>
-      <w:r>
-        <w:t>7</w:t>
-      </w:r>
-      <w:r>
-        <w:t>1.5]; #RHS Lower OB pickup point</w:t>
-      </w:r>
-    </w:p>
-    <w:p>
-      <w:proofErr w:type="spellStart"/>
-      <w:r>
-        <w:t>static_camber</w:t>
-      </w:r>
-      <w:proofErr w:type="spellEnd"/>
-      <w:r>
-        <w:t xml:space="preserve"> = -1.5; #In degrees</w:t>
-      </w:r>
-    </w:p>
-    <w:p>
-      <w:proofErr w:type="spellStart"/>
-      <w:r>
-        <w:t>UWB_length</w:t>
-      </w:r>
-      <w:proofErr w:type="spellEnd"/>
-      <w:r>
-        <w:t xml:space="preserve"> = 234.254625; #Upper wishbone length in front view</w:t>
-      </w:r>
-    </w:p>
-    <w:p>
-      <w:proofErr w:type="spellStart"/>
-      <w:r>
-        <w:t>LWB_length</w:t>
-      </w:r>
-      <w:proofErr w:type="spellEnd"/>
-      <w:r>
-        <w:t xml:space="preserve"> = 418.9412262; #Lower wishbone length in front view</w:t>
-      </w:r>
-    </w:p>
-    <w:p>
-      <w:proofErr w:type="spellStart"/>
-      <w:r>
-        <w:t>UWB_angle</w:t>
-      </w:r>
-      <w:proofErr w:type="spellEnd"/>
-      <w:r>
-        <w:t xml:space="preserve"> = 0.6408328324; #Upper wishbone angle to horizontal. Anti-clockwise positive</w:t>
-      </w:r>
-    </w:p>
-    <w:p>
-      <w:proofErr w:type="spellStart"/>
-      <w:r>
-        <w:t>LWB_angle</w:t>
-      </w:r>
-      <w:proofErr w:type="spellEnd"/>
-      <w:r>
-        <w:t xml:space="preserve"> = -7.910191806; #Lower wishbone </w:t>
-      </w:r>
-      <w:proofErr w:type="gramStart"/>
-      <w:r>
-        <w:t>angle</w:t>
-      </w:r>
-      <w:proofErr w:type="gramEnd"/>
-      <w:r>
-        <w:t xml:space="preserve"> to horizontal. Anti-clockwise positive</w:t>
+        <w:t>5</w:t>
+      </w:r>
+      <w:r>
+        <w:t>]; #RHS Upper OB pickup point</w:t>
+      </w:r>
+    </w:p>
+    <w:p>
+      <w:r>
+        <w:t>RHS_Lwr_OB_pickup = [564.85,1</w:t>
+      </w:r>
+      <w:r>
+        <w:t>40</w:t>
+      </w:r>
+      <w:r>
+        <w:t>]; #RHS Lower OB pickup point</w:t>
+      </w:r>
+    </w:p>
+    <w:p>
+      <w:r>
+        <w:t>RHS_Upr_IB_pickup = [</w:t>
+      </w:r>
+      <w:r>
+        <w:t>304.29</w:t>
+      </w:r>
+      <w:r>
+        <w:t>,</w:t>
+      </w:r>
+      <w:r>
+        <w:t>290</w:t>
+      </w:r>
+      <w:r>
+        <w:t>]; #RHS Upper IB pickup point</w:t>
+      </w:r>
+    </w:p>
+    <w:p>
+      <w:r>
+        <w:t>RHS_Lwr_IB_pickup = [</w:t>
+      </w:r>
+      <w:r>
+        <w:t>215.02</w:t>
+      </w:r>
+      <w:r>
+        <w:t>,</w:t>
+      </w:r>
+      <w:r>
+        <w:t>110</w:t>
+      </w:r>
+      <w:r>
+        <w:t>]; #RHS Lower IB pickup point</w:t>
+      </w:r>
+    </w:p>
+    <w:p>
+      <w:r>
+        <w:t>static_camber = -1.5; #In degrees</w:t>
+      </w:r>
+    </w:p>
+    <w:p>
+      <w:r>
+        <w:t>UWB_length = 234.254625; #Upper wishbone length in front view</w:t>
+      </w:r>
+    </w:p>
+    <w:p>
+      <w:r>
+        <w:t>LWB_length = 418.9412262; #Lower wishbone length in front view</w:t>
+      </w:r>
+    </w:p>
+    <w:p>
+      <w:r>
+        <w:t>UWB_angle = 0.6408328324; #Upper wishbone angle to horizontal. Anti-clockwise positive</w:t>
+      </w:r>
+    </w:p>
+    <w:p>
+      <w:r>
+        <w:t>LWB_angle = -7.910191806; #Lower wishbone angle to horizontal. Anti-clockwise positive</w:t>
       </w:r>
     </w:p>
     <w:tbl>
       <w:tblPr>
         <w:tblStyle w:val="TableGrid"/>
-        <w:tblW w:w="10485" w:type="dxa"/>
+        <w:tblW w:w="10343" w:type="dxa"/>
         <w:tblLook w:val="04A0" w:firstRow="1" w:lastRow="0" w:firstColumn="1" w:lastColumn="0" w:noHBand="0" w:noVBand="1"/>
       </w:tblPr>
       <w:tblGrid>
         <w:gridCol w:w="1555"/>
-        <w:gridCol w:w="4536"/>
+        <w:gridCol w:w="4394"/>
         <w:gridCol w:w="4394"/>
       </w:tblGrid>
       <w:tr>
@@ -1635,7 +1659,7 @@
         </w:tc>
         <w:tc>
           <w:tcPr>
-            <w:tcW w:w="4536" w:type="dxa"/>
+            <w:tcW w:w="4394" w:type="dxa"/>
           </w:tcPr>
           <w:p>
             <w:pPr>
@@ -1687,29 +1711,73 @@
         </w:tc>
         <w:tc>
           <w:tcPr>
-            <w:tcW w:w="4536" w:type="dxa"/>
-          </w:tcPr>
-          <w:p>
-            <w:r>
-              <w:t>Baseline kingpin angle is: -8.34˚.</w:t>
-            </w:r>
-          </w:p>
-          <w:p>
-            <w:r>
-              <w:t>Baseline scrub radius is: 10.0 mm.</w:t>
-            </w:r>
-          </w:p>
-          <w:p>
-            <w:r>
-              <w:t>Baseline roll centre height is: 164.46 mm.</w:t>
-            </w:r>
-          </w:p>
-        </w:tc>
-        <w:tc>
-          <w:tcPr>
             <w:tcW w:w="4394" w:type="dxa"/>
           </w:tcPr>
-          <w:p/>
+          <w:p>
+            <w:r>
+              <w:t xml:space="preserve">Baseline kingpin angle is: </w:t>
+            </w:r>
+            <w:r>
+              <w:t>-8.1˚</w:t>
+            </w:r>
+            <w:r>
+              <w:t>.</w:t>
+            </w:r>
+          </w:p>
+          <w:p>
+            <w:r>
+              <w:t>Baseline scrub radius is: 16.65 mm.</w:t>
+            </w:r>
+          </w:p>
+          <w:p>
+            <w:r>
+              <w:t xml:space="preserve">Baseline roll centre height is: </w:t>
+            </w:r>
+            <w:r>
+              <w:t>18.62</w:t>
+            </w:r>
+            <w:r>
+              <w:t xml:space="preserve"> mm.</w:t>
+            </w:r>
+          </w:p>
+        </w:tc>
+        <w:tc>
+          <w:tcPr>
+            <w:tcW w:w="4394" w:type="dxa"/>
+          </w:tcPr>
+          <w:p>
+            <w:r>
+              <w:t>Baseline kingpin angle is: -</w:t>
+            </w:r>
+            <w:r>
+              <w:t>9.59</w:t>
+            </w:r>
+            <w:r>
+              <w:t xml:space="preserve"> </w:t>
+            </w:r>
+            <w:r>
+              <w:t>˚</w:t>
+            </w:r>
+            <w:r>
+              <w:t>.</w:t>
+            </w:r>
+          </w:p>
+          <w:p>
+            <w:r>
+              <w:t xml:space="preserve">Baseline scrub radius is: </w:t>
+            </w:r>
+            <w:r>
+              <w:t>11.5mm</w:t>
+            </w:r>
+          </w:p>
+          <w:p>
+            <w:r>
+              <w:t>Baseline roll centre height is:</w:t>
+            </w:r>
+            <w:r>
+              <w:t xml:space="preserve"> 23.81mm</w:t>
+            </w:r>
+          </w:p>
         </w:tc>
       </w:tr>
       <w:tr>
@@ -1725,7 +1793,7 @@
         </w:tc>
         <w:tc>
           <w:tcPr>
-            <w:tcW w:w="4536" w:type="dxa"/>
+            <w:tcW w:w="4394" w:type="dxa"/>
           </w:tcPr>
           <w:p>
             <w:r>
@@ -1733,10 +1801,10 @@
                 <w:noProof/>
               </w:rPr>
               <w:drawing>
-                <wp:inline distT="0" distB="0" distL="0" distR="0" wp14:anchorId="3DA0AE2E" wp14:editId="5846EE41">
-                  <wp:extent cx="2600325" cy="1858330"/>
-                  <wp:effectExtent l="0" t="0" r="0" b="8890"/>
-                  <wp:docPr id="32" name="Picture 32"/>
+                <wp:inline distT="0" distB="0" distL="0" distR="0" wp14:anchorId="21188662" wp14:editId="44E82695">
+                  <wp:extent cx="2489200" cy="1765300"/>
+                  <wp:effectExtent l="0" t="0" r="0" b="0"/>
+                  <wp:docPr id="15" name="Picture 15"/>
                   <wp:cNvGraphicFramePr>
                     <a:graphicFrameLocks xmlns:a="http://schemas.openxmlformats.org/drawingml/2006/main" noChangeAspect="1"/>
                   </wp:cNvGraphicFramePr>
@@ -1748,7 +1816,7 @@
                           <pic:cNvPicPr/>
                         </pic:nvPicPr>
                         <pic:blipFill>
-                          <a:blip r:embed="rId5"/>
+                          <a:blip r:embed="rId12"/>
                           <a:stretch>
                             <a:fillRect/>
                           </a:stretch>
@@ -1756,7 +1824,7 @@
                         <pic:spPr>
                           <a:xfrm>
                             <a:off x="0" y="0"/>
-                            <a:ext cx="2627698" cy="1877892"/>
+                            <a:ext cx="2489200" cy="1765300"/>
                           </a:xfrm>
                           <a:prstGeom prst="rect">
                             <a:avLst/>
@@ -1774,34 +1842,21 @@
           <w:tcPr>
             <w:tcW w:w="4394" w:type="dxa"/>
           </w:tcPr>
-          <w:p/>
-        </w:tc>
-      </w:tr>
-      <w:tr>
-        <w:tc>
-          <w:tcPr>
-            <w:tcW w:w="1555" w:type="dxa"/>
-          </w:tcPr>
-          <w:p>
-            <w:r>
-              <w:t>Roll Centre Migration</w:t>
-            </w:r>
-          </w:p>
-        </w:tc>
-        <w:tc>
-          <w:tcPr>
-            <w:tcW w:w="4536" w:type="dxa"/>
-          </w:tcPr>
-          <w:p>
-            <w:r>
+          <w:p>
+            <w:pPr>
               <w:rPr>
                 <w:noProof/>
               </w:rPr>
+            </w:pPr>
+            <w:r>
+              <w:rPr>
+                <w:noProof/>
+              </w:rPr>
               <w:drawing>
-                <wp:inline distT="0" distB="0" distL="0" distR="0" wp14:anchorId="15CAD953" wp14:editId="220005D1">
-                  <wp:extent cx="2609850" cy="1841468"/>
-                  <wp:effectExtent l="0" t="0" r="0" b="6985"/>
-                  <wp:docPr id="34" name="Picture 34"/>
+                <wp:inline distT="0" distB="0" distL="0" distR="0" wp14:anchorId="7ACE088A" wp14:editId="5F7A817B">
+                  <wp:extent cx="2548255" cy="1821118"/>
+                  <wp:effectExtent l="0" t="0" r="4445" b="8255"/>
+                  <wp:docPr id="41" name="Picture 41"/>
                   <wp:cNvGraphicFramePr>
                     <a:graphicFrameLocks xmlns:a="http://schemas.openxmlformats.org/drawingml/2006/main" noChangeAspect="1"/>
                   </wp:cNvGraphicFramePr>
@@ -1813,7 +1868,7 @@
                           <pic:cNvPicPr/>
                         </pic:nvPicPr>
                         <pic:blipFill>
-                          <a:blip r:embed="rId6"/>
+                          <a:blip r:embed="rId19"/>
                           <a:stretch>
                             <a:fillRect/>
                           </a:stretch>
@@ -1821,7 +1876,7 @@
                         <pic:spPr>
                           <a:xfrm>
                             <a:off x="0" y="0"/>
-                            <a:ext cx="2636352" cy="1860167"/>
+                            <a:ext cx="2575205" cy="1840378"/>
                           </a:xfrm>
                           <a:prstGeom prst="rect">
                             <a:avLst/>
@@ -1835,12 +1890,6 @@
             </w:r>
           </w:p>
         </w:tc>
-        <w:tc>
-          <w:tcPr>
-            <w:tcW w:w="4394" w:type="dxa"/>
-          </w:tcPr>
-          <w:p/>
-        </w:tc>
       </w:tr>
       <w:tr>
         <w:tc>
@@ -1849,13 +1898,13 @@
           </w:tcPr>
           <w:p>
             <w:r>
-              <w:t>RHS Camber Angle vs Roll</w:t>
-            </w:r>
-          </w:p>
-        </w:tc>
-        <w:tc>
-          <w:tcPr>
-            <w:tcW w:w="4536" w:type="dxa"/>
+              <w:t>Roll Centre Migration</w:t>
+            </w:r>
+          </w:p>
+        </w:tc>
+        <w:tc>
+          <w:tcPr>
+            <w:tcW w:w="4394" w:type="dxa"/>
           </w:tcPr>
           <w:p>
             <w:r>
@@ -1863,10 +1912,10 @@
                 <w:noProof/>
               </w:rPr>
               <w:drawing>
-                <wp:inline distT="0" distB="0" distL="0" distR="0" wp14:anchorId="37950282" wp14:editId="6A8E0207">
-                  <wp:extent cx="2533650" cy="1787703"/>
-                  <wp:effectExtent l="0" t="0" r="0" b="3175"/>
-                  <wp:docPr id="36" name="Picture 36"/>
+                <wp:inline distT="0" distB="0" distL="0" distR="0" wp14:anchorId="32171B30" wp14:editId="3B7ABEEE">
+                  <wp:extent cx="2514600" cy="1765300"/>
+                  <wp:effectExtent l="0" t="0" r="0" b="0"/>
+                  <wp:docPr id="25" name="Picture 25"/>
                   <wp:cNvGraphicFramePr>
                     <a:graphicFrameLocks xmlns:a="http://schemas.openxmlformats.org/drawingml/2006/main" noChangeAspect="1"/>
                   </wp:cNvGraphicFramePr>
@@ -1878,7 +1927,7 @@
                           <pic:cNvPicPr/>
                         </pic:nvPicPr>
                         <pic:blipFill>
-                          <a:blip r:embed="rId7"/>
+                          <a:blip r:embed="rId13"/>
                           <a:stretch>
                             <a:fillRect/>
                           </a:stretch>
@@ -1886,7 +1935,7 @@
                         <pic:spPr>
                           <a:xfrm>
                             <a:off x="0" y="0"/>
-                            <a:ext cx="2550446" cy="1799554"/>
+                            <a:ext cx="2514600" cy="1765300"/>
                           </a:xfrm>
                           <a:prstGeom prst="rect">
                             <a:avLst/>
@@ -1904,35 +1953,21 @@
           <w:tcPr>
             <w:tcW w:w="4394" w:type="dxa"/>
           </w:tcPr>
-          <w:p/>
-        </w:tc>
-      </w:tr>
-      <w:tr>
-        <w:tc>
-          <w:tcPr>
-            <w:tcW w:w="1555" w:type="dxa"/>
-          </w:tcPr>
-          <w:p>
-            <w:r>
-              <w:lastRenderedPageBreak/>
-              <w:t>LHS Camber Angle vs Roll</w:t>
-            </w:r>
-          </w:p>
-        </w:tc>
-        <w:tc>
-          <w:tcPr>
-            <w:tcW w:w="4536" w:type="dxa"/>
-          </w:tcPr>
-          <w:p>
-            <w:r>
+          <w:p>
+            <w:pPr>
               <w:rPr>
                 <w:noProof/>
               </w:rPr>
+            </w:pPr>
+            <w:r>
+              <w:rPr>
+                <w:noProof/>
+              </w:rPr>
               <w:drawing>
-                <wp:inline distT="0" distB="0" distL="0" distR="0" wp14:anchorId="5FDD4BA6" wp14:editId="47AC1085">
-                  <wp:extent cx="2562842" cy="1781175"/>
-                  <wp:effectExtent l="0" t="0" r="9525" b="0"/>
-                  <wp:docPr id="38" name="Picture 38"/>
+                <wp:inline distT="0" distB="0" distL="0" distR="0" wp14:anchorId="25DAA406" wp14:editId="586BBBAF">
+                  <wp:extent cx="2466975" cy="1740658"/>
+                  <wp:effectExtent l="0" t="0" r="0" b="0"/>
+                  <wp:docPr id="45" name="Picture 45"/>
                   <wp:cNvGraphicFramePr>
                     <a:graphicFrameLocks xmlns:a="http://schemas.openxmlformats.org/drawingml/2006/main" noChangeAspect="1"/>
                   </wp:cNvGraphicFramePr>
@@ -1944,7 +1979,7 @@
                           <pic:cNvPicPr/>
                         </pic:nvPicPr>
                         <pic:blipFill>
-                          <a:blip r:embed="rId8"/>
+                          <a:blip r:embed="rId20"/>
                           <a:stretch>
                             <a:fillRect/>
                           </a:stretch>
@@ -1952,7 +1987,7 @@
                         <pic:spPr>
                           <a:xfrm>
                             <a:off x="0" y="0"/>
-                            <a:ext cx="2589375" cy="1799616"/>
+                            <a:ext cx="2518228" cy="1776822"/>
                           </a:xfrm>
                           <a:prstGeom prst="rect">
                             <a:avLst/>
@@ -1966,12 +2001,6 @@
             </w:r>
           </w:p>
         </w:tc>
-        <w:tc>
-          <w:tcPr>
-            <w:tcW w:w="4394" w:type="dxa"/>
-          </w:tcPr>
-          <w:p/>
-        </w:tc>
       </w:tr>
       <w:tr>
         <w:tc>
@@ -1980,13 +2009,13 @@
           </w:tcPr>
           <w:p>
             <w:r>
-              <w:t>Geometry Changes in Bump</w:t>
-            </w:r>
-          </w:p>
-        </w:tc>
-        <w:tc>
-          <w:tcPr>
-            <w:tcW w:w="4536" w:type="dxa"/>
+              <w:t>RHS Camber Angle vs Roll</w:t>
+            </w:r>
+          </w:p>
+        </w:tc>
+        <w:tc>
+          <w:tcPr>
+            <w:tcW w:w="4394" w:type="dxa"/>
           </w:tcPr>
           <w:p>
             <w:r>
@@ -1994,10 +2023,10 @@
                 <w:noProof/>
               </w:rPr>
               <w:drawing>
-                <wp:inline distT="0" distB="0" distL="0" distR="0" wp14:anchorId="31AEC096" wp14:editId="181F1409">
-                  <wp:extent cx="2486025" cy="1776645"/>
+                <wp:inline distT="0" distB="0" distL="0" distR="0" wp14:anchorId="5D7E8160" wp14:editId="59361657">
+                  <wp:extent cx="2565400" cy="1765300"/>
                   <wp:effectExtent l="0" t="0" r="0" b="0"/>
-                  <wp:docPr id="40" name="Picture 40"/>
+                  <wp:docPr id="43" name="Picture 43"/>
                   <wp:cNvGraphicFramePr>
                     <a:graphicFrameLocks xmlns:a="http://schemas.openxmlformats.org/drawingml/2006/main" noChangeAspect="1"/>
                   </wp:cNvGraphicFramePr>
@@ -2009,7 +2038,7 @@
                           <pic:cNvPicPr/>
                         </pic:nvPicPr>
                         <pic:blipFill>
-                          <a:blip r:embed="rId9"/>
+                          <a:blip r:embed="rId14"/>
                           <a:stretch>
                             <a:fillRect/>
                           </a:stretch>
@@ -2017,7 +2046,7 @@
                         <pic:spPr>
                           <a:xfrm>
                             <a:off x="0" y="0"/>
-                            <a:ext cx="2505607" cy="1790639"/>
+                            <a:ext cx="2565400" cy="1765300"/>
                           </a:xfrm>
                           <a:prstGeom prst="rect">
                             <a:avLst/>
@@ -2035,34 +2064,21 @@
           <w:tcPr>
             <w:tcW w:w="4394" w:type="dxa"/>
           </w:tcPr>
-          <w:p/>
-        </w:tc>
-      </w:tr>
-      <w:tr>
-        <w:tc>
-          <w:tcPr>
-            <w:tcW w:w="1555" w:type="dxa"/>
-          </w:tcPr>
-          <w:p>
-            <w:r>
-              <w:t>Scrub Radius vs Bump</w:t>
-            </w:r>
-          </w:p>
-        </w:tc>
-        <w:tc>
-          <w:tcPr>
-            <w:tcW w:w="4536" w:type="dxa"/>
-          </w:tcPr>
-          <w:p>
-            <w:r>
+          <w:p>
+            <w:pPr>
               <w:rPr>
                 <w:noProof/>
               </w:rPr>
+            </w:pPr>
+            <w:r>
+              <w:rPr>
+                <w:noProof/>
+              </w:rPr>
               <w:drawing>
-                <wp:inline distT="0" distB="0" distL="0" distR="0" wp14:anchorId="4788C886" wp14:editId="65819D7C">
-                  <wp:extent cx="2408249" cy="1752600"/>
-                  <wp:effectExtent l="0" t="0" r="0" b="0"/>
-                  <wp:docPr id="42" name="Picture 42"/>
+                <wp:inline distT="0" distB="0" distL="0" distR="0" wp14:anchorId="20A5A933" wp14:editId="39D0207B">
+                  <wp:extent cx="2473100" cy="1744980"/>
+                  <wp:effectExtent l="0" t="0" r="3810" b="7620"/>
+                  <wp:docPr id="46" name="Picture 46"/>
                   <wp:cNvGraphicFramePr>
                     <a:graphicFrameLocks xmlns:a="http://schemas.openxmlformats.org/drawingml/2006/main" noChangeAspect="1"/>
                   </wp:cNvGraphicFramePr>
@@ -2074,7 +2090,7 @@
                           <pic:cNvPicPr/>
                         </pic:nvPicPr>
                         <pic:blipFill>
-                          <a:blip r:embed="rId10"/>
+                          <a:blip r:embed="rId21"/>
                           <a:stretch>
                             <a:fillRect/>
                           </a:stretch>
@@ -2082,7 +2098,7 @@
                         <pic:spPr>
                           <a:xfrm>
                             <a:off x="0" y="0"/>
-                            <a:ext cx="2429485" cy="1768054"/>
+                            <a:ext cx="2484391" cy="1752947"/>
                           </a:xfrm>
                           <a:prstGeom prst="rect">
                             <a:avLst/>
@@ -2096,12 +2112,6 @@
             </w:r>
           </w:p>
         </w:tc>
-        <w:tc>
-          <w:tcPr>
-            <w:tcW w:w="4394" w:type="dxa"/>
-          </w:tcPr>
-          <w:p/>
-        </w:tc>
       </w:tr>
       <w:tr>
         <w:tc>
@@ -2110,13 +2120,14 @@
           </w:tcPr>
           <w:p>
             <w:r>
-              <w:t>Camber Angle vs Bump</w:t>
-            </w:r>
-          </w:p>
-        </w:tc>
-        <w:tc>
-          <w:tcPr>
-            <w:tcW w:w="4536" w:type="dxa"/>
+              <w:lastRenderedPageBreak/>
+              <w:t>LHS Camber Angle vs Roll</w:t>
+            </w:r>
+          </w:p>
+        </w:tc>
+        <w:tc>
+          <w:tcPr>
+            <w:tcW w:w="4394" w:type="dxa"/>
           </w:tcPr>
           <w:p>
             <w:r>
@@ -2124,10 +2135,10 @@
                 <w:noProof/>
               </w:rPr>
               <w:drawing>
-                <wp:inline distT="0" distB="0" distL="0" distR="0" wp14:anchorId="0DA5370F" wp14:editId="163DF199">
-                  <wp:extent cx="2407920" cy="1698990"/>
+                <wp:inline distT="0" distB="0" distL="0" distR="0" wp14:anchorId="24F8E999" wp14:editId="7C264B4D">
+                  <wp:extent cx="2527300" cy="1765300"/>
                   <wp:effectExtent l="0" t="0" r="0" b="0"/>
-                  <wp:docPr id="44" name="Picture 44"/>
+                  <wp:docPr id="29" name="Picture 29"/>
                   <wp:cNvGraphicFramePr>
                     <a:graphicFrameLocks xmlns:a="http://schemas.openxmlformats.org/drawingml/2006/main" noChangeAspect="1"/>
                   </wp:cNvGraphicFramePr>
@@ -2139,7 +2150,7 @@
                           <pic:cNvPicPr/>
                         </pic:nvPicPr>
                         <pic:blipFill>
-                          <a:blip r:embed="rId11"/>
+                          <a:blip r:embed="rId15"/>
                           <a:stretch>
                             <a:fillRect/>
                           </a:stretch>
@@ -2147,7 +2158,7 @@
                         <pic:spPr>
                           <a:xfrm>
                             <a:off x="0" y="0"/>
-                            <a:ext cx="2426436" cy="1712055"/>
+                            <a:ext cx="2527300" cy="1765300"/>
                           </a:xfrm>
                           <a:prstGeom prst="rect">
                             <a:avLst/>
@@ -2165,10 +2176,431 @@
           <w:tcPr>
             <w:tcW w:w="4394" w:type="dxa"/>
           </w:tcPr>
-          <w:p/>
+          <w:p>
+            <w:pPr>
+              <w:rPr>
+                <w:noProof/>
+              </w:rPr>
+            </w:pPr>
+            <w:r>
+              <w:rPr>
+                <w:noProof/>
+              </w:rPr>
+              <w:drawing>
+                <wp:inline distT="0" distB="0" distL="0" distR="0" wp14:anchorId="06089AF4" wp14:editId="7A8984CD">
+                  <wp:extent cx="2573655" cy="1788691"/>
+                  <wp:effectExtent l="0" t="0" r="0" b="2540"/>
+                  <wp:docPr id="47" name="Picture 47"/>
+                  <wp:cNvGraphicFramePr>
+                    <a:graphicFrameLocks xmlns:a="http://schemas.openxmlformats.org/drawingml/2006/main" noChangeAspect="1"/>
+                  </wp:cNvGraphicFramePr>
+                  <a:graphic xmlns:a="http://schemas.openxmlformats.org/drawingml/2006/main">
+                    <a:graphicData uri="http://schemas.openxmlformats.org/drawingml/2006/picture">
+                      <pic:pic xmlns:pic="http://schemas.openxmlformats.org/drawingml/2006/picture">
+                        <pic:nvPicPr>
+                          <pic:cNvPr id="1" name=""/>
+                          <pic:cNvPicPr/>
+                        </pic:nvPicPr>
+                        <pic:blipFill>
+                          <a:blip r:embed="rId22"/>
+                          <a:stretch>
+                            <a:fillRect/>
+                          </a:stretch>
+                        </pic:blipFill>
+                        <pic:spPr>
+                          <a:xfrm>
+                            <a:off x="0" y="0"/>
+                            <a:ext cx="2586859" cy="1797868"/>
+                          </a:xfrm>
+                          <a:prstGeom prst="rect">
+                            <a:avLst/>
+                          </a:prstGeom>
+                        </pic:spPr>
+                      </pic:pic>
+                    </a:graphicData>
+                  </a:graphic>
+                </wp:inline>
+              </w:drawing>
+            </w:r>
+          </w:p>
+        </w:tc>
+      </w:tr>
+      <w:tr>
+        <w:tc>
+          <w:tcPr>
+            <w:tcW w:w="1555" w:type="dxa"/>
+          </w:tcPr>
+          <w:p>
+            <w:r>
+              <w:t>Geometry Changes in Bump</w:t>
+            </w:r>
+          </w:p>
+        </w:tc>
+        <w:tc>
+          <w:tcPr>
+            <w:tcW w:w="4394" w:type="dxa"/>
+          </w:tcPr>
+          <w:p>
+            <w:pPr>
+              <w:rPr>
+                <w:b/>
+              </w:rPr>
+            </w:pPr>
+            <w:r>
+              <w:rPr>
+                <w:noProof/>
+              </w:rPr>
+              <w:drawing>
+                <wp:inline distT="0" distB="0" distL="0" distR="0" wp14:anchorId="02E34017" wp14:editId="631E6DC6">
+                  <wp:extent cx="2489200" cy="1765300"/>
+                  <wp:effectExtent l="0" t="0" r="0" b="0"/>
+                  <wp:docPr id="31" name="Picture 31"/>
+                  <wp:cNvGraphicFramePr>
+                    <a:graphicFrameLocks xmlns:a="http://schemas.openxmlformats.org/drawingml/2006/main" noChangeAspect="1"/>
+                  </wp:cNvGraphicFramePr>
+                  <a:graphic xmlns:a="http://schemas.openxmlformats.org/drawingml/2006/main">
+                    <a:graphicData uri="http://schemas.openxmlformats.org/drawingml/2006/picture">
+                      <pic:pic xmlns:pic="http://schemas.openxmlformats.org/drawingml/2006/picture">
+                        <pic:nvPicPr>
+                          <pic:cNvPr id="1" name=""/>
+                          <pic:cNvPicPr/>
+                        </pic:nvPicPr>
+                        <pic:blipFill>
+                          <a:blip r:embed="rId16"/>
+                          <a:stretch>
+                            <a:fillRect/>
+                          </a:stretch>
+                        </pic:blipFill>
+                        <pic:spPr>
+                          <a:xfrm>
+                            <a:off x="0" y="0"/>
+                            <a:ext cx="2489200" cy="1765300"/>
+                          </a:xfrm>
+                          <a:prstGeom prst="rect">
+                            <a:avLst/>
+                          </a:prstGeom>
+                        </pic:spPr>
+                      </pic:pic>
+                    </a:graphicData>
+                  </a:graphic>
+                </wp:inline>
+              </w:drawing>
+            </w:r>
+          </w:p>
+        </w:tc>
+        <w:tc>
+          <w:tcPr>
+            <w:tcW w:w="4394" w:type="dxa"/>
+          </w:tcPr>
+          <w:p>
+            <w:pPr>
+              <w:rPr>
+                <w:noProof/>
+              </w:rPr>
+            </w:pPr>
+            <w:r>
+              <w:rPr>
+                <w:noProof/>
+              </w:rPr>
+              <w:drawing>
+                <wp:inline distT="0" distB="0" distL="0" distR="0" wp14:anchorId="4F90A497" wp14:editId="6A581EB8">
+                  <wp:extent cx="2586355" cy="1848346"/>
+                  <wp:effectExtent l="0" t="0" r="4445" b="0"/>
+                  <wp:docPr id="48" name="Picture 48"/>
+                  <wp:cNvGraphicFramePr>
+                    <a:graphicFrameLocks xmlns:a="http://schemas.openxmlformats.org/drawingml/2006/main" noChangeAspect="1"/>
+                  </wp:cNvGraphicFramePr>
+                  <a:graphic xmlns:a="http://schemas.openxmlformats.org/drawingml/2006/main">
+                    <a:graphicData uri="http://schemas.openxmlformats.org/drawingml/2006/picture">
+                      <pic:pic xmlns:pic="http://schemas.openxmlformats.org/drawingml/2006/picture">
+                        <pic:nvPicPr>
+                          <pic:cNvPr id="1" name=""/>
+                          <pic:cNvPicPr/>
+                        </pic:nvPicPr>
+                        <pic:blipFill>
+                          <a:blip r:embed="rId23"/>
+                          <a:stretch>
+                            <a:fillRect/>
+                          </a:stretch>
+                        </pic:blipFill>
+                        <pic:spPr>
+                          <a:xfrm>
+                            <a:off x="0" y="0"/>
+                            <a:ext cx="2597397" cy="1856237"/>
+                          </a:xfrm>
+                          <a:prstGeom prst="rect">
+                            <a:avLst/>
+                          </a:prstGeom>
+                        </pic:spPr>
+                      </pic:pic>
+                    </a:graphicData>
+                  </a:graphic>
+                </wp:inline>
+              </w:drawing>
+            </w:r>
+          </w:p>
+        </w:tc>
+      </w:tr>
+      <w:tr>
+        <w:tc>
+          <w:tcPr>
+            <w:tcW w:w="1555" w:type="dxa"/>
+          </w:tcPr>
+          <w:p>
+            <w:r>
+              <w:t>Scrub Radius vs Bump</w:t>
+            </w:r>
+          </w:p>
+        </w:tc>
+        <w:tc>
+          <w:tcPr>
+            <w:tcW w:w="4394" w:type="dxa"/>
+          </w:tcPr>
+          <w:p>
+            <w:r>
+              <w:rPr>
+                <w:noProof/>
+              </w:rPr>
+              <w:drawing>
+                <wp:inline distT="0" distB="0" distL="0" distR="0" wp14:anchorId="50EE4E8D" wp14:editId="61484E23">
+                  <wp:extent cx="2514600" cy="1765300"/>
+                  <wp:effectExtent l="0" t="0" r="0" b="0"/>
+                  <wp:docPr id="35" name="Picture 35"/>
+                  <wp:cNvGraphicFramePr>
+                    <a:graphicFrameLocks xmlns:a="http://schemas.openxmlformats.org/drawingml/2006/main" noChangeAspect="1"/>
+                  </wp:cNvGraphicFramePr>
+                  <a:graphic xmlns:a="http://schemas.openxmlformats.org/drawingml/2006/main">
+                    <a:graphicData uri="http://schemas.openxmlformats.org/drawingml/2006/picture">
+                      <pic:pic xmlns:pic="http://schemas.openxmlformats.org/drawingml/2006/picture">
+                        <pic:nvPicPr>
+                          <pic:cNvPr id="1" name=""/>
+                          <pic:cNvPicPr/>
+                        </pic:nvPicPr>
+                        <pic:blipFill>
+                          <a:blip r:embed="rId17"/>
+                          <a:stretch>
+                            <a:fillRect/>
+                          </a:stretch>
+                        </pic:blipFill>
+                        <pic:spPr>
+                          <a:xfrm>
+                            <a:off x="0" y="0"/>
+                            <a:ext cx="2514600" cy="1765300"/>
+                          </a:xfrm>
+                          <a:prstGeom prst="rect">
+                            <a:avLst/>
+                          </a:prstGeom>
+                        </pic:spPr>
+                      </pic:pic>
+                    </a:graphicData>
+                  </a:graphic>
+                </wp:inline>
+              </w:drawing>
+            </w:r>
+          </w:p>
+        </w:tc>
+        <w:tc>
+          <w:tcPr>
+            <w:tcW w:w="4394" w:type="dxa"/>
+          </w:tcPr>
+          <w:p>
+            <w:pPr>
+              <w:rPr>
+                <w:noProof/>
+              </w:rPr>
+            </w:pPr>
+            <w:r>
+              <w:rPr>
+                <w:noProof/>
+              </w:rPr>
+              <w:drawing>
+                <wp:inline distT="0" distB="0" distL="0" distR="0" wp14:anchorId="64E3F866" wp14:editId="43D8CBDA">
+                  <wp:extent cx="2472055" cy="1753141"/>
+                  <wp:effectExtent l="0" t="0" r="4445" b="0"/>
+                  <wp:docPr id="49" name="Picture 49"/>
+                  <wp:cNvGraphicFramePr>
+                    <a:graphicFrameLocks xmlns:a="http://schemas.openxmlformats.org/drawingml/2006/main" noChangeAspect="1"/>
+                  </wp:cNvGraphicFramePr>
+                  <a:graphic xmlns:a="http://schemas.openxmlformats.org/drawingml/2006/main">
+                    <a:graphicData uri="http://schemas.openxmlformats.org/drawingml/2006/picture">
+                      <pic:pic xmlns:pic="http://schemas.openxmlformats.org/drawingml/2006/picture">
+                        <pic:nvPicPr>
+                          <pic:cNvPr id="1" name=""/>
+                          <pic:cNvPicPr/>
+                        </pic:nvPicPr>
+                        <pic:blipFill>
+                          <a:blip r:embed="rId24"/>
+                          <a:stretch>
+                            <a:fillRect/>
+                          </a:stretch>
+                        </pic:blipFill>
+                        <pic:spPr>
+                          <a:xfrm>
+                            <a:off x="0" y="0"/>
+                            <a:ext cx="2511462" cy="1781088"/>
+                          </a:xfrm>
+                          <a:prstGeom prst="rect">
+                            <a:avLst/>
+                          </a:prstGeom>
+                        </pic:spPr>
+                      </pic:pic>
+                    </a:graphicData>
+                  </a:graphic>
+                </wp:inline>
+              </w:drawing>
+            </w:r>
+          </w:p>
+          <w:p>
+            <w:pPr>
+              <w:rPr>
+                <w:noProof/>
+              </w:rPr>
+            </w:pPr>
+          </w:p>
+          <w:p>
+            <w:pPr>
+              <w:rPr>
+                <w:noProof/>
+              </w:rPr>
+            </w:pPr>
+          </w:p>
+          <w:p>
+            <w:pPr>
+              <w:tabs>
+                <w:tab w:val="left" w:pos="1356"/>
+              </w:tabs>
+            </w:pPr>
+            <w:r>
+              <w:tab/>
+            </w:r>
+          </w:p>
+        </w:tc>
+      </w:tr>
+      <w:tr>
+        <w:tc>
+          <w:tcPr>
+            <w:tcW w:w="1555" w:type="dxa"/>
+          </w:tcPr>
+          <w:p>
+            <w:r>
+              <w:t>Camber Angle vs Bump</w:t>
+            </w:r>
+          </w:p>
+        </w:tc>
+        <w:tc>
+          <w:tcPr>
+            <w:tcW w:w="4394" w:type="dxa"/>
+          </w:tcPr>
+          <w:p>
+            <w:r>
+              <w:rPr>
+                <w:noProof/>
+              </w:rPr>
+              <w:drawing>
+                <wp:inline distT="0" distB="0" distL="0" distR="0" wp14:anchorId="4B7B1901" wp14:editId="4C7B1D5E">
+                  <wp:extent cx="2463800" cy="1765300"/>
+                  <wp:effectExtent l="0" t="0" r="0" b="0"/>
+                  <wp:docPr id="39" name="Picture 39"/>
+                  <wp:cNvGraphicFramePr>
+                    <a:graphicFrameLocks xmlns:a="http://schemas.openxmlformats.org/drawingml/2006/main" noChangeAspect="1"/>
+                  </wp:cNvGraphicFramePr>
+                  <a:graphic xmlns:a="http://schemas.openxmlformats.org/drawingml/2006/main">
+                    <a:graphicData uri="http://schemas.openxmlformats.org/drawingml/2006/picture">
+                      <pic:pic xmlns:pic="http://schemas.openxmlformats.org/drawingml/2006/picture">
+                        <pic:nvPicPr>
+                          <pic:cNvPr id="1" name=""/>
+                          <pic:cNvPicPr/>
+                        </pic:nvPicPr>
+                        <pic:blipFill>
+                          <a:blip r:embed="rId18"/>
+                          <a:stretch>
+                            <a:fillRect/>
+                          </a:stretch>
+                        </pic:blipFill>
+                        <pic:spPr>
+                          <a:xfrm>
+                            <a:off x="0" y="0"/>
+                            <a:ext cx="2463800" cy="1765300"/>
+                          </a:xfrm>
+                          <a:prstGeom prst="rect">
+                            <a:avLst/>
+                          </a:prstGeom>
+                        </pic:spPr>
+                      </pic:pic>
+                    </a:graphicData>
+                  </a:graphic>
+                </wp:inline>
+              </w:drawing>
+            </w:r>
+          </w:p>
+        </w:tc>
+        <w:tc>
+          <w:tcPr>
+            <w:tcW w:w="4394" w:type="dxa"/>
+          </w:tcPr>
+          <w:p>
+            <w:pPr>
+              <w:rPr>
+                <w:noProof/>
+              </w:rPr>
+            </w:pPr>
+            <w:r>
+              <w:rPr>
+                <w:noProof/>
+              </w:rPr>
+              <w:drawing>
+                <wp:inline distT="0" distB="0" distL="0" distR="0" wp14:anchorId="422191F4" wp14:editId="552D7BF4">
+                  <wp:extent cx="2438399" cy="1765300"/>
+                  <wp:effectExtent l="0" t="0" r="635" b="6350"/>
+                  <wp:docPr id="50" name="Picture 50"/>
+                  <wp:cNvGraphicFramePr>
+                    <a:graphicFrameLocks xmlns:a="http://schemas.openxmlformats.org/drawingml/2006/main" noChangeAspect="1"/>
+                  </wp:cNvGraphicFramePr>
+                  <a:graphic xmlns:a="http://schemas.openxmlformats.org/drawingml/2006/main">
+                    <a:graphicData uri="http://schemas.openxmlformats.org/drawingml/2006/picture">
+                      <pic:pic xmlns:pic="http://schemas.openxmlformats.org/drawingml/2006/picture">
+                        <pic:nvPicPr>
+                          <pic:cNvPr id="1" name=""/>
+                          <pic:cNvPicPr/>
+                        </pic:nvPicPr>
+                        <pic:blipFill>
+                          <a:blip r:embed="rId25"/>
+                          <a:stretch>
+                            <a:fillRect/>
+                          </a:stretch>
+                        </pic:blipFill>
+                        <pic:spPr>
+                          <a:xfrm>
+                            <a:off x="0" y="0"/>
+                            <a:ext cx="2458513" cy="1779862"/>
+                          </a:xfrm>
+                          <a:prstGeom prst="rect">
+                            <a:avLst/>
+                          </a:prstGeom>
+                        </pic:spPr>
+                      </pic:pic>
+                    </a:graphicData>
+                  </a:graphic>
+                </wp:inline>
+              </w:drawing>
+            </w:r>
+          </w:p>
+          <w:p>
+            <w:pPr>
+              <w:rPr>
+                <w:noProof/>
+              </w:rPr>
+            </w:pPr>
+          </w:p>
+          <w:p>
+            <w:pPr>
+              <w:ind w:firstLine="720"/>
+            </w:pPr>
+          </w:p>
         </w:tc>
       </w:tr>
     </w:tbl>
+    <w:p/>
     <w:p>
       <w:pPr>
         <w:pStyle w:val="Heading2"/>
@@ -2177,7 +2609,1212 @@
         <w:t>Conclusion</w:t>
       </w:r>
     </w:p>
+    <w:p>
+      <w:pPr>
+        <w:pStyle w:val="ListParagraph"/>
+        <w:numPr>
+          <w:ilvl w:val="0"/>
+          <w:numId w:val="12"/>
+        </w:numPr>
+      </w:pPr>
+      <w:r>
+        <w:t>Camber characteristic is a bit more reasonable, with good camber recovery still</w:t>
+      </w:r>
+    </w:p>
+    <w:p>
+      <w:pPr>
+        <w:pStyle w:val="ListParagraph"/>
+        <w:numPr>
+          <w:ilvl w:val="0"/>
+          <w:numId w:val="12"/>
+        </w:numPr>
+      </w:pPr>
+      <w:r>
+        <w:t>Lower</w:t>
+      </w:r>
+      <w:r>
+        <w:t xml:space="preserve"> OB BJ is higher to prevent clashes</w:t>
+      </w:r>
+    </w:p>
+    <w:p>
+      <w:pPr>
+        <w:pStyle w:val="ListParagraph"/>
+        <w:numPr>
+          <w:ilvl w:val="0"/>
+          <w:numId w:val="12"/>
+        </w:numPr>
+      </w:pPr>
+      <w:r>
+        <w:t>Better characteristic in bump</w:t>
+      </w:r>
+    </w:p>
+    <w:p>
+      <w:pPr>
+        <w:pStyle w:val="ListParagraph"/>
+        <w:numPr>
+          <w:ilvl w:val="0"/>
+          <w:numId w:val="12"/>
+        </w:numPr>
+      </w:pPr>
+      <w:r>
+        <w:t>Roll centre is stable</w:t>
+      </w:r>
+    </w:p>
+    <w:p>
+      <w:pPr>
+        <w:pStyle w:val="ListParagraph"/>
+        <w:numPr>
+          <w:ilvl w:val="0"/>
+          <w:numId w:val="12"/>
+        </w:numPr>
+      </w:pPr>
+      <w:r>
+        <w:t>The downside is that r</w:t>
+      </w:r>
+      <w:r>
+        <w:t>ide height is not as low as we would want</w:t>
+      </w:r>
+    </w:p>
+    <w:p>
+      <w:pPr>
+        <w:pStyle w:val="Heading2"/>
+      </w:pPr>
+      <w:r>
+        <w:lastRenderedPageBreak/>
+        <w:t>Next Steps</w:t>
+      </w:r>
+    </w:p>
+    <w:p>
+      <w:pPr>
+        <w:pStyle w:val="ListParagraph"/>
+        <w:numPr>
+          <w:ilvl w:val="0"/>
+          <w:numId w:val="13"/>
+        </w:numPr>
+      </w:pPr>
+      <w:r>
+        <w:t>Try to lower the ride height further with a more aggressive setup</w:t>
+      </w:r>
+    </w:p>
+    <w:p>
+      <w:r>
+        <w:br w:type="page"/>
+      </w:r>
+    </w:p>
+    <w:p>
+      <w:pPr>
+        <w:pStyle w:val="Heading1"/>
+      </w:pPr>
+      <w:r>
+        <w:lastRenderedPageBreak/>
+        <w:t>JDRS_Geom00</w:t>
+      </w:r>
+      <w:r>
+        <w:t>2</w:t>
+      </w:r>
+    </w:p>
+    <w:p>
+      <w:r>
+        <w:t>The baseline geometry is FDW_Geom001. The change in this geometry is a less aggressive angle downwards</w:t>
+      </w:r>
+      <w:r>
+        <w:t>, but slightly more aggressive than JDRS_Geom001</w:t>
+      </w:r>
+    </w:p>
+    <w:p>
+      <w:r>
+        <w:t>RHS_Upr_OB_pickup = [528,355]; #RHS Upper OB pickup point</w:t>
+      </w:r>
+    </w:p>
+    <w:p>
+      <w:r>
+        <w:t>RHS_Lwr_OB_pickup = [56</w:t>
+      </w:r>
+      <w:r>
+        <w:t>5</w:t>
+      </w:r>
+      <w:r>
+        <w:t>,140]; #RHS Lower OB pickup point</w:t>
+      </w:r>
+    </w:p>
+    <w:p>
+      <w:r>
+        <w:t>RHS_Upr_IB_pickup = [30</w:t>
+      </w:r>
+      <w:r>
+        <w:t>5</w:t>
+      </w:r>
+      <w:r>
+        <w:t>,2</w:t>
+      </w:r>
+      <w:r>
+        <w:t>6</w:t>
+      </w:r>
+      <w:r>
+        <w:t>0]; #RHS Upper IB pickup point</w:t>
+      </w:r>
+    </w:p>
+    <w:p>
+      <w:r>
+        <w:t>RHS_Lwr_IB_pickup = [215,</w:t>
+      </w:r>
+      <w:r>
+        <w:t>90</w:t>
+      </w:r>
+      <w:r>
+        <w:t>]; #RHS Lower IB pickup point</w:t>
+      </w:r>
+    </w:p>
+    <w:p>
+      <w:r>
+        <w:t>static_camber = -1.5; #In degrees</w:t>
+      </w:r>
+    </w:p>
+    <w:p>
+      <w:r>
+        <w:t xml:space="preserve">UWB_length = </w:t>
+      </w:r>
+      <w:r>
+        <w:t>X</w:t>
+      </w:r>
+      <w:r>
+        <w:t>; #Upper wishbone length in front view</w:t>
+      </w:r>
+    </w:p>
+    <w:p>
+      <w:r>
+        <w:t xml:space="preserve">LWB_length = </w:t>
+      </w:r>
+      <w:r>
+        <w:t>X</w:t>
+      </w:r>
+      <w:r>
+        <w:t>; #Lower wishbone length in front view</w:t>
+      </w:r>
+    </w:p>
+    <w:p>
+      <w:r>
+        <w:t xml:space="preserve">UWB_angle = </w:t>
+      </w:r>
+      <w:r>
+        <w:t>X</w:t>
+      </w:r>
+      <w:r>
+        <w:t>; #Upper wishbone angle to horizontal. Anti-clockwise positive</w:t>
+      </w:r>
+    </w:p>
+    <w:p>
+      <w:r>
+        <w:t>LWB_angle = -</w:t>
+      </w:r>
+      <w:r>
+        <w:t>X</w:t>
+      </w:r>
+      <w:r>
+        <w:t>; #Lower wishbone angle to horizontal. Anti-clockwise positive</w:t>
+      </w:r>
+    </w:p>
+    <w:tbl>
+      <w:tblPr>
+        <w:tblStyle w:val="TableGrid"/>
+        <w:tblW w:w="10343" w:type="dxa"/>
+        <w:tblLook w:val="04A0" w:firstRow="1" w:lastRow="0" w:firstColumn="1" w:lastColumn="0" w:noHBand="0" w:noVBand="1"/>
+      </w:tblPr>
+      <w:tblGrid>
+        <w:gridCol w:w="1392"/>
+        <w:gridCol w:w="4325"/>
+        <w:gridCol w:w="4626"/>
+      </w:tblGrid>
+      <w:tr>
+        <w:tc>
+          <w:tcPr>
+            <w:tcW w:w="1555" w:type="dxa"/>
+          </w:tcPr>
+          <w:p>
+            <w:pPr>
+              <w:rPr>
+                <w:b/>
+                <w:bCs/>
+              </w:rPr>
+            </w:pPr>
+          </w:p>
+        </w:tc>
+        <w:tc>
+          <w:tcPr>
+            <w:tcW w:w="4394" w:type="dxa"/>
+          </w:tcPr>
+          <w:p>
+            <w:pPr>
+              <w:rPr>
+                <w:b/>
+                <w:bCs/>
+              </w:rPr>
+            </w:pPr>
+            <w:r>
+              <w:rPr>
+                <w:b/>
+                <w:bCs/>
+              </w:rPr>
+              <w:t>Baseline</w:t>
+            </w:r>
+          </w:p>
+        </w:tc>
+        <w:tc>
+          <w:tcPr>
+            <w:tcW w:w="4394" w:type="dxa"/>
+          </w:tcPr>
+          <w:p>
+            <w:pPr>
+              <w:rPr>
+                <w:b/>
+                <w:bCs/>
+              </w:rPr>
+            </w:pPr>
+            <w:r>
+              <w:rPr>
+                <w:b/>
+                <w:bCs/>
+              </w:rPr>
+              <w:t>New</w:t>
+            </w:r>
+          </w:p>
+        </w:tc>
+      </w:tr>
+      <w:tr>
+        <w:tc>
+          <w:tcPr>
+            <w:tcW w:w="1555" w:type="dxa"/>
+          </w:tcPr>
+          <w:p>
+            <w:r>
+              <w:t>Suspension Data</w:t>
+            </w:r>
+          </w:p>
+        </w:tc>
+        <w:tc>
+          <w:tcPr>
+            <w:tcW w:w="4394" w:type="dxa"/>
+          </w:tcPr>
+          <w:p>
+            <w:r>
+              <w:t xml:space="preserve">Baseline kingpin angle is: </w:t>
+            </w:r>
+            <w:r>
+              <w:t>-8.1˚</w:t>
+            </w:r>
+            <w:r>
+              <w:t>.</w:t>
+            </w:r>
+          </w:p>
+          <w:p>
+            <w:r>
+              <w:t>Baseline scrub radius is: 16.65 mm.</w:t>
+            </w:r>
+          </w:p>
+          <w:p>
+            <w:r>
+              <w:t xml:space="preserve">Baseline roll centre height is: </w:t>
+            </w:r>
+            <w:r>
+              <w:t>18.62</w:t>
+            </w:r>
+            <w:r>
+              <w:t xml:space="preserve"> mm.</w:t>
+            </w:r>
+          </w:p>
+        </w:tc>
+        <w:tc>
+          <w:tcPr>
+            <w:tcW w:w="4394" w:type="dxa"/>
+          </w:tcPr>
+          <w:p>
+            <w:r>
+              <w:t>Baseline kingpin angle is: -9.</w:t>
+            </w:r>
+            <w:r>
+              <w:t>76</w:t>
+            </w:r>
+            <w:r>
+              <w:t xml:space="preserve"> ˚</w:t>
+            </w:r>
+            <w:r>
+              <w:t>.</w:t>
+            </w:r>
+          </w:p>
+          <w:p>
+            <w:r>
+              <w:t>Baseline scrub radius is: 1</w:t>
+            </w:r>
+            <w:r>
+              <w:t>0.91</w:t>
+            </w:r>
+            <w:r>
+              <w:t>mm</w:t>
+            </w:r>
+          </w:p>
+          <w:p>
+            <w:r>
+              <w:t xml:space="preserve">Baseline roll centre height is: </w:t>
+            </w:r>
+            <w:r>
+              <w:t>16.64</w:t>
+            </w:r>
+            <w:r>
+              <w:t>mm</w:t>
+            </w:r>
+          </w:p>
+        </w:tc>
+      </w:tr>
+      <w:tr>
+        <w:tc>
+          <w:tcPr>
+            <w:tcW w:w="1555" w:type="dxa"/>
+          </w:tcPr>
+          <w:p>
+            <w:r>
+              <w:t>Geometry Changes in Roll</w:t>
+            </w:r>
+          </w:p>
+        </w:tc>
+        <w:tc>
+          <w:tcPr>
+            <w:tcW w:w="4394" w:type="dxa"/>
+          </w:tcPr>
+          <w:p>
+            <w:r>
+              <w:rPr>
+                <w:noProof/>
+              </w:rPr>
+              <w:drawing>
+                <wp:inline distT="0" distB="0" distL="0" distR="0" wp14:anchorId="6BC6586E" wp14:editId="333B7630">
+                  <wp:extent cx="2489200" cy="1765300"/>
+                  <wp:effectExtent l="0" t="0" r="0" b="0"/>
+                  <wp:docPr id="51" name="Picture 51"/>
+                  <wp:cNvGraphicFramePr>
+                    <a:graphicFrameLocks xmlns:a="http://schemas.openxmlformats.org/drawingml/2006/main" noChangeAspect="1"/>
+                  </wp:cNvGraphicFramePr>
+                  <a:graphic xmlns:a="http://schemas.openxmlformats.org/drawingml/2006/main">
+                    <a:graphicData uri="http://schemas.openxmlformats.org/drawingml/2006/picture">
+                      <pic:pic xmlns:pic="http://schemas.openxmlformats.org/drawingml/2006/picture">
+                        <pic:nvPicPr>
+                          <pic:cNvPr id="1" name=""/>
+                          <pic:cNvPicPr/>
+                        </pic:nvPicPr>
+                        <pic:blipFill>
+                          <a:blip r:embed="rId12"/>
+                          <a:stretch>
+                            <a:fillRect/>
+                          </a:stretch>
+                        </pic:blipFill>
+                        <pic:spPr>
+                          <a:xfrm>
+                            <a:off x="0" y="0"/>
+                            <a:ext cx="2489200" cy="1765300"/>
+                          </a:xfrm>
+                          <a:prstGeom prst="rect">
+                            <a:avLst/>
+                          </a:prstGeom>
+                        </pic:spPr>
+                      </pic:pic>
+                    </a:graphicData>
+                  </a:graphic>
+                </wp:inline>
+              </w:drawing>
+            </w:r>
+          </w:p>
+        </w:tc>
+        <w:tc>
+          <w:tcPr>
+            <w:tcW w:w="4394" w:type="dxa"/>
+          </w:tcPr>
+          <w:p>
+            <w:pPr>
+              <w:rPr>
+                <w:noProof/>
+              </w:rPr>
+            </w:pPr>
+            <w:r>
+              <w:rPr>
+                <w:noProof/>
+              </w:rPr>
+              <w:drawing>
+                <wp:inline distT="0" distB="0" distL="0" distR="0" wp14:anchorId="3990A5F3" wp14:editId="67137378">
+                  <wp:extent cx="2731135" cy="1951814"/>
+                  <wp:effectExtent l="0" t="0" r="0" b="0"/>
+                  <wp:docPr id="65" name="Picture 65"/>
+                  <wp:cNvGraphicFramePr>
+                    <a:graphicFrameLocks xmlns:a="http://schemas.openxmlformats.org/drawingml/2006/main" noChangeAspect="1"/>
+                  </wp:cNvGraphicFramePr>
+                  <a:graphic xmlns:a="http://schemas.openxmlformats.org/drawingml/2006/main">
+                    <a:graphicData uri="http://schemas.openxmlformats.org/drawingml/2006/picture">
+                      <pic:pic xmlns:pic="http://schemas.openxmlformats.org/drawingml/2006/picture">
+                        <pic:nvPicPr>
+                          <pic:cNvPr id="1" name=""/>
+                          <pic:cNvPicPr/>
+                        </pic:nvPicPr>
+                        <pic:blipFill>
+                          <a:blip r:embed="rId26"/>
+                          <a:stretch>
+                            <a:fillRect/>
+                          </a:stretch>
+                        </pic:blipFill>
+                        <pic:spPr>
+                          <a:xfrm>
+                            <a:off x="0" y="0"/>
+                            <a:ext cx="2754222" cy="1968313"/>
+                          </a:xfrm>
+                          <a:prstGeom prst="rect">
+                            <a:avLst/>
+                          </a:prstGeom>
+                        </pic:spPr>
+                      </pic:pic>
+                    </a:graphicData>
+                  </a:graphic>
+                </wp:inline>
+              </w:drawing>
+            </w:r>
+          </w:p>
+        </w:tc>
+      </w:tr>
+      <w:tr>
+        <w:tc>
+          <w:tcPr>
+            <w:tcW w:w="1555" w:type="dxa"/>
+          </w:tcPr>
+          <w:p>
+            <w:r>
+              <w:t>Roll Centre Migration</w:t>
+            </w:r>
+          </w:p>
+        </w:tc>
+        <w:tc>
+          <w:tcPr>
+            <w:tcW w:w="4394" w:type="dxa"/>
+          </w:tcPr>
+          <w:p>
+            <w:r>
+              <w:rPr>
+                <w:noProof/>
+              </w:rPr>
+              <w:drawing>
+                <wp:inline distT="0" distB="0" distL="0" distR="0" wp14:anchorId="354E99AD" wp14:editId="236A625B">
+                  <wp:extent cx="2514600" cy="1765300"/>
+                  <wp:effectExtent l="0" t="0" r="0" b="0"/>
+                  <wp:docPr id="53" name="Picture 53"/>
+                  <wp:cNvGraphicFramePr>
+                    <a:graphicFrameLocks xmlns:a="http://schemas.openxmlformats.org/drawingml/2006/main" noChangeAspect="1"/>
+                  </wp:cNvGraphicFramePr>
+                  <a:graphic xmlns:a="http://schemas.openxmlformats.org/drawingml/2006/main">
+                    <a:graphicData uri="http://schemas.openxmlformats.org/drawingml/2006/picture">
+                      <pic:pic xmlns:pic="http://schemas.openxmlformats.org/drawingml/2006/picture">
+                        <pic:nvPicPr>
+                          <pic:cNvPr id="1" name=""/>
+                          <pic:cNvPicPr/>
+                        </pic:nvPicPr>
+                        <pic:blipFill>
+                          <a:blip r:embed="rId13"/>
+                          <a:stretch>
+                            <a:fillRect/>
+                          </a:stretch>
+                        </pic:blipFill>
+                        <pic:spPr>
+                          <a:xfrm>
+                            <a:off x="0" y="0"/>
+                            <a:ext cx="2514600" cy="1765300"/>
+                          </a:xfrm>
+                          <a:prstGeom prst="rect">
+                            <a:avLst/>
+                          </a:prstGeom>
+                        </pic:spPr>
+                      </pic:pic>
+                    </a:graphicData>
+                  </a:graphic>
+                </wp:inline>
+              </w:drawing>
+            </w:r>
+          </w:p>
+        </w:tc>
+        <w:tc>
+          <w:tcPr>
+            <w:tcW w:w="4394" w:type="dxa"/>
+          </w:tcPr>
+          <w:p>
+            <w:pPr>
+              <w:rPr>
+                <w:noProof/>
+              </w:rPr>
+            </w:pPr>
+            <w:r>
+              <w:rPr>
+                <w:noProof/>
+              </w:rPr>
+              <w:drawing>
+                <wp:inline distT="0" distB="0" distL="0" distR="0" wp14:anchorId="08151F91" wp14:editId="6A39E96F">
+                  <wp:extent cx="2578735" cy="1828797"/>
+                  <wp:effectExtent l="0" t="0" r="0" b="635"/>
+                  <wp:docPr id="66" name="Picture 66"/>
+                  <wp:cNvGraphicFramePr>
+                    <a:graphicFrameLocks xmlns:a="http://schemas.openxmlformats.org/drawingml/2006/main" noChangeAspect="1"/>
+                  </wp:cNvGraphicFramePr>
+                  <a:graphic xmlns:a="http://schemas.openxmlformats.org/drawingml/2006/main">
+                    <a:graphicData uri="http://schemas.openxmlformats.org/drawingml/2006/picture">
+                      <pic:pic xmlns:pic="http://schemas.openxmlformats.org/drawingml/2006/picture">
+                        <pic:nvPicPr>
+                          <pic:cNvPr id="1" name=""/>
+                          <pic:cNvPicPr/>
+                        </pic:nvPicPr>
+                        <pic:blipFill>
+                          <a:blip r:embed="rId27"/>
+                          <a:stretch>
+                            <a:fillRect/>
+                          </a:stretch>
+                        </pic:blipFill>
+                        <pic:spPr>
+                          <a:xfrm>
+                            <a:off x="0" y="0"/>
+                            <a:ext cx="2607581" cy="1849254"/>
+                          </a:xfrm>
+                          <a:prstGeom prst="rect">
+                            <a:avLst/>
+                          </a:prstGeom>
+                        </pic:spPr>
+                      </pic:pic>
+                    </a:graphicData>
+                  </a:graphic>
+                </wp:inline>
+              </w:drawing>
+            </w:r>
+          </w:p>
+        </w:tc>
+      </w:tr>
+      <w:tr>
+        <w:tc>
+          <w:tcPr>
+            <w:tcW w:w="1555" w:type="dxa"/>
+          </w:tcPr>
+          <w:p>
+            <w:r>
+              <w:t>RHS Camber Angle vs Roll</w:t>
+            </w:r>
+          </w:p>
+        </w:tc>
+        <w:tc>
+          <w:tcPr>
+            <w:tcW w:w="4394" w:type="dxa"/>
+          </w:tcPr>
+          <w:p>
+            <w:r>
+              <w:rPr>
+                <w:noProof/>
+              </w:rPr>
+              <w:drawing>
+                <wp:inline distT="0" distB="0" distL="0" distR="0" wp14:anchorId="6A6BDA67" wp14:editId="46A686A6">
+                  <wp:extent cx="2565400" cy="1765300"/>
+                  <wp:effectExtent l="0" t="0" r="0" b="0"/>
+                  <wp:docPr id="55" name="Picture 55"/>
+                  <wp:cNvGraphicFramePr>
+                    <a:graphicFrameLocks xmlns:a="http://schemas.openxmlformats.org/drawingml/2006/main" noChangeAspect="1"/>
+                  </wp:cNvGraphicFramePr>
+                  <a:graphic xmlns:a="http://schemas.openxmlformats.org/drawingml/2006/main">
+                    <a:graphicData uri="http://schemas.openxmlformats.org/drawingml/2006/picture">
+                      <pic:pic xmlns:pic="http://schemas.openxmlformats.org/drawingml/2006/picture">
+                        <pic:nvPicPr>
+                          <pic:cNvPr id="1" name=""/>
+                          <pic:cNvPicPr/>
+                        </pic:nvPicPr>
+                        <pic:blipFill>
+                          <a:blip r:embed="rId14"/>
+                          <a:stretch>
+                            <a:fillRect/>
+                          </a:stretch>
+                        </pic:blipFill>
+                        <pic:spPr>
+                          <a:xfrm>
+                            <a:off x="0" y="0"/>
+                            <a:ext cx="2565400" cy="1765300"/>
+                          </a:xfrm>
+                          <a:prstGeom prst="rect">
+                            <a:avLst/>
+                          </a:prstGeom>
+                        </pic:spPr>
+                      </pic:pic>
+                    </a:graphicData>
+                  </a:graphic>
+                </wp:inline>
+              </w:drawing>
+            </w:r>
+          </w:p>
+        </w:tc>
+        <w:tc>
+          <w:tcPr>
+            <w:tcW w:w="4394" w:type="dxa"/>
+          </w:tcPr>
+          <w:p>
+            <w:pPr>
+              <w:rPr>
+                <w:noProof/>
+              </w:rPr>
+            </w:pPr>
+            <w:r>
+              <w:rPr>
+                <w:noProof/>
+              </w:rPr>
+              <w:drawing>
+                <wp:inline distT="0" distB="0" distL="0" distR="0" wp14:anchorId="3440E07C" wp14:editId="37F0B81C">
+                  <wp:extent cx="2428551" cy="1713546"/>
+                  <wp:effectExtent l="0" t="0" r="0" b="1270"/>
+                  <wp:docPr id="67" name="Picture 67"/>
+                  <wp:cNvGraphicFramePr>
+                    <a:graphicFrameLocks xmlns:a="http://schemas.openxmlformats.org/drawingml/2006/main" noChangeAspect="1"/>
+                  </wp:cNvGraphicFramePr>
+                  <a:graphic xmlns:a="http://schemas.openxmlformats.org/drawingml/2006/main">
+                    <a:graphicData uri="http://schemas.openxmlformats.org/drawingml/2006/picture">
+                      <pic:pic xmlns:pic="http://schemas.openxmlformats.org/drawingml/2006/picture">
+                        <pic:nvPicPr>
+                          <pic:cNvPr id="1" name=""/>
+                          <pic:cNvPicPr/>
+                        </pic:nvPicPr>
+                        <pic:blipFill>
+                          <a:blip r:embed="rId28"/>
+                          <a:stretch>
+                            <a:fillRect/>
+                          </a:stretch>
+                        </pic:blipFill>
+                        <pic:spPr>
+                          <a:xfrm>
+                            <a:off x="0" y="0"/>
+                            <a:ext cx="2440372" cy="1721887"/>
+                          </a:xfrm>
+                          <a:prstGeom prst="rect">
+                            <a:avLst/>
+                          </a:prstGeom>
+                        </pic:spPr>
+                      </pic:pic>
+                    </a:graphicData>
+                  </a:graphic>
+                </wp:inline>
+              </w:drawing>
+            </w:r>
+          </w:p>
+        </w:tc>
+      </w:tr>
+      <w:tr>
+        <w:tc>
+          <w:tcPr>
+            <w:tcW w:w="1555" w:type="dxa"/>
+          </w:tcPr>
+          <w:p>
+            <w:r>
+              <w:lastRenderedPageBreak/>
+              <w:t>LHS Camber Angle vs Roll</w:t>
+            </w:r>
+          </w:p>
+        </w:tc>
+        <w:tc>
+          <w:tcPr>
+            <w:tcW w:w="4394" w:type="dxa"/>
+          </w:tcPr>
+          <w:p>
+            <w:r>
+              <w:rPr>
+                <w:noProof/>
+              </w:rPr>
+              <w:drawing>
+                <wp:inline distT="0" distB="0" distL="0" distR="0" wp14:anchorId="346B00F2" wp14:editId="08101BE2">
+                  <wp:extent cx="2527300" cy="1765300"/>
+                  <wp:effectExtent l="0" t="0" r="0" b="0"/>
+                  <wp:docPr id="57" name="Picture 57"/>
+                  <wp:cNvGraphicFramePr>
+                    <a:graphicFrameLocks xmlns:a="http://schemas.openxmlformats.org/drawingml/2006/main" noChangeAspect="1"/>
+                  </wp:cNvGraphicFramePr>
+                  <a:graphic xmlns:a="http://schemas.openxmlformats.org/drawingml/2006/main">
+                    <a:graphicData uri="http://schemas.openxmlformats.org/drawingml/2006/picture">
+                      <pic:pic xmlns:pic="http://schemas.openxmlformats.org/drawingml/2006/picture">
+                        <pic:nvPicPr>
+                          <pic:cNvPr id="1" name=""/>
+                          <pic:cNvPicPr/>
+                        </pic:nvPicPr>
+                        <pic:blipFill>
+                          <a:blip r:embed="rId15"/>
+                          <a:stretch>
+                            <a:fillRect/>
+                          </a:stretch>
+                        </pic:blipFill>
+                        <pic:spPr>
+                          <a:xfrm>
+                            <a:off x="0" y="0"/>
+                            <a:ext cx="2527300" cy="1765300"/>
+                          </a:xfrm>
+                          <a:prstGeom prst="rect">
+                            <a:avLst/>
+                          </a:prstGeom>
+                        </pic:spPr>
+                      </pic:pic>
+                    </a:graphicData>
+                  </a:graphic>
+                </wp:inline>
+              </w:drawing>
+            </w:r>
+          </w:p>
+        </w:tc>
+        <w:tc>
+          <w:tcPr>
+            <w:tcW w:w="4394" w:type="dxa"/>
+          </w:tcPr>
+          <w:p>
+            <w:pPr>
+              <w:rPr>
+                <w:noProof/>
+              </w:rPr>
+            </w:pPr>
+            <w:r>
+              <w:rPr>
+                <w:noProof/>
+              </w:rPr>
+              <w:drawing>
+                <wp:inline distT="0" distB="0" distL="0" distR="0" wp14:anchorId="2D903A07" wp14:editId="563111C6">
+                  <wp:extent cx="2375535" cy="1676139"/>
+                  <wp:effectExtent l="0" t="0" r="5715" b="635"/>
+                  <wp:docPr id="68" name="Picture 68"/>
+                  <wp:cNvGraphicFramePr>
+                    <a:graphicFrameLocks xmlns:a="http://schemas.openxmlformats.org/drawingml/2006/main" noChangeAspect="1"/>
+                  </wp:cNvGraphicFramePr>
+                  <a:graphic xmlns:a="http://schemas.openxmlformats.org/drawingml/2006/main">
+                    <a:graphicData uri="http://schemas.openxmlformats.org/drawingml/2006/picture">
+                      <pic:pic xmlns:pic="http://schemas.openxmlformats.org/drawingml/2006/picture">
+                        <pic:nvPicPr>
+                          <pic:cNvPr id="1" name=""/>
+                          <pic:cNvPicPr/>
+                        </pic:nvPicPr>
+                        <pic:blipFill>
+                          <a:blip r:embed="rId29"/>
+                          <a:stretch>
+                            <a:fillRect/>
+                          </a:stretch>
+                        </pic:blipFill>
+                        <pic:spPr>
+                          <a:xfrm>
+                            <a:off x="0" y="0"/>
+                            <a:ext cx="2387732" cy="1684745"/>
+                          </a:xfrm>
+                          <a:prstGeom prst="rect">
+                            <a:avLst/>
+                          </a:prstGeom>
+                        </pic:spPr>
+                      </pic:pic>
+                    </a:graphicData>
+                  </a:graphic>
+                </wp:inline>
+              </w:drawing>
+            </w:r>
+          </w:p>
+        </w:tc>
+      </w:tr>
+      <w:tr>
+        <w:tc>
+          <w:tcPr>
+            <w:tcW w:w="1555" w:type="dxa"/>
+          </w:tcPr>
+          <w:p>
+            <w:r>
+              <w:t>Geometry Changes in Bump</w:t>
+            </w:r>
+          </w:p>
+        </w:tc>
+        <w:tc>
+          <w:tcPr>
+            <w:tcW w:w="4394" w:type="dxa"/>
+          </w:tcPr>
+          <w:p>
+            <w:pPr>
+              <w:rPr>
+                <w:b/>
+              </w:rPr>
+            </w:pPr>
+            <w:r>
+              <w:rPr>
+                <w:noProof/>
+              </w:rPr>
+              <w:drawing>
+                <wp:inline distT="0" distB="0" distL="0" distR="0" wp14:anchorId="555BC34D" wp14:editId="3C60380A">
+                  <wp:extent cx="2489200" cy="1765300"/>
+                  <wp:effectExtent l="0" t="0" r="0" b="0"/>
+                  <wp:docPr id="59" name="Picture 59"/>
+                  <wp:cNvGraphicFramePr>
+                    <a:graphicFrameLocks xmlns:a="http://schemas.openxmlformats.org/drawingml/2006/main" noChangeAspect="1"/>
+                  </wp:cNvGraphicFramePr>
+                  <a:graphic xmlns:a="http://schemas.openxmlformats.org/drawingml/2006/main">
+                    <a:graphicData uri="http://schemas.openxmlformats.org/drawingml/2006/picture">
+                      <pic:pic xmlns:pic="http://schemas.openxmlformats.org/drawingml/2006/picture">
+                        <pic:nvPicPr>
+                          <pic:cNvPr id="1" name=""/>
+                          <pic:cNvPicPr/>
+                        </pic:nvPicPr>
+                        <pic:blipFill>
+                          <a:blip r:embed="rId16"/>
+                          <a:stretch>
+                            <a:fillRect/>
+                          </a:stretch>
+                        </pic:blipFill>
+                        <pic:spPr>
+                          <a:xfrm>
+                            <a:off x="0" y="0"/>
+                            <a:ext cx="2489200" cy="1765300"/>
+                          </a:xfrm>
+                          <a:prstGeom prst="rect">
+                            <a:avLst/>
+                          </a:prstGeom>
+                        </pic:spPr>
+                      </pic:pic>
+                    </a:graphicData>
+                  </a:graphic>
+                </wp:inline>
+              </w:drawing>
+            </w:r>
+          </w:p>
+        </w:tc>
+        <w:tc>
+          <w:tcPr>
+            <w:tcW w:w="4394" w:type="dxa"/>
+          </w:tcPr>
+          <w:p>
+            <w:pPr>
+              <w:rPr>
+                <w:noProof/>
+              </w:rPr>
+            </w:pPr>
+            <w:r>
+              <w:rPr>
+                <w:noProof/>
+              </w:rPr>
+              <w:drawing>
+                <wp:inline distT="0" distB="0" distL="0" distR="0" wp14:anchorId="39E6CA52" wp14:editId="44393865">
+                  <wp:extent cx="2799715" cy="2000825"/>
+                  <wp:effectExtent l="0" t="0" r="635" b="0"/>
+                  <wp:docPr id="69" name="Picture 69"/>
+                  <wp:cNvGraphicFramePr>
+                    <a:graphicFrameLocks xmlns:a="http://schemas.openxmlformats.org/drawingml/2006/main" noChangeAspect="1"/>
+                  </wp:cNvGraphicFramePr>
+                  <a:graphic xmlns:a="http://schemas.openxmlformats.org/drawingml/2006/main">
+                    <a:graphicData uri="http://schemas.openxmlformats.org/drawingml/2006/picture">
+                      <pic:pic xmlns:pic="http://schemas.openxmlformats.org/drawingml/2006/picture">
+                        <pic:nvPicPr>
+                          <pic:cNvPr id="1" name=""/>
+                          <pic:cNvPicPr/>
+                        </pic:nvPicPr>
+                        <pic:blipFill>
+                          <a:blip r:embed="rId30"/>
+                          <a:stretch>
+                            <a:fillRect/>
+                          </a:stretch>
+                        </pic:blipFill>
+                        <pic:spPr>
+                          <a:xfrm>
+                            <a:off x="0" y="0"/>
+                            <a:ext cx="2816651" cy="2012928"/>
+                          </a:xfrm>
+                          <a:prstGeom prst="rect">
+                            <a:avLst/>
+                          </a:prstGeom>
+                        </pic:spPr>
+                      </pic:pic>
+                    </a:graphicData>
+                  </a:graphic>
+                </wp:inline>
+              </w:drawing>
+            </w:r>
+          </w:p>
+        </w:tc>
+      </w:tr>
+      <w:tr>
+        <w:tc>
+          <w:tcPr>
+            <w:tcW w:w="1555" w:type="dxa"/>
+          </w:tcPr>
+          <w:p>
+            <w:r>
+              <w:t>Scrub Radius vs Bump</w:t>
+            </w:r>
+          </w:p>
+        </w:tc>
+        <w:tc>
+          <w:tcPr>
+            <w:tcW w:w="4394" w:type="dxa"/>
+          </w:tcPr>
+          <w:p>
+            <w:r>
+              <w:rPr>
+                <w:noProof/>
+              </w:rPr>
+              <w:drawing>
+                <wp:inline distT="0" distB="0" distL="0" distR="0" wp14:anchorId="71694A28" wp14:editId="6F4EE1DB">
+                  <wp:extent cx="2514600" cy="1765300"/>
+                  <wp:effectExtent l="0" t="0" r="0" b="0"/>
+                  <wp:docPr id="61" name="Picture 61"/>
+                  <wp:cNvGraphicFramePr>
+                    <a:graphicFrameLocks xmlns:a="http://schemas.openxmlformats.org/drawingml/2006/main" noChangeAspect="1"/>
+                  </wp:cNvGraphicFramePr>
+                  <a:graphic xmlns:a="http://schemas.openxmlformats.org/drawingml/2006/main">
+                    <a:graphicData uri="http://schemas.openxmlformats.org/drawingml/2006/picture">
+                      <pic:pic xmlns:pic="http://schemas.openxmlformats.org/drawingml/2006/picture">
+                        <pic:nvPicPr>
+                          <pic:cNvPr id="1" name=""/>
+                          <pic:cNvPicPr/>
+                        </pic:nvPicPr>
+                        <pic:blipFill>
+                          <a:blip r:embed="rId17"/>
+                          <a:stretch>
+                            <a:fillRect/>
+                          </a:stretch>
+                        </pic:blipFill>
+                        <pic:spPr>
+                          <a:xfrm>
+                            <a:off x="0" y="0"/>
+                            <a:ext cx="2514600" cy="1765300"/>
+                          </a:xfrm>
+                          <a:prstGeom prst="rect">
+                            <a:avLst/>
+                          </a:prstGeom>
+                        </pic:spPr>
+                      </pic:pic>
+                    </a:graphicData>
+                  </a:graphic>
+                </wp:inline>
+              </w:drawing>
+            </w:r>
+          </w:p>
+        </w:tc>
+        <w:tc>
+          <w:tcPr>
+            <w:tcW w:w="4394" w:type="dxa"/>
+          </w:tcPr>
+          <w:p>
+            <w:pPr>
+              <w:rPr>
+                <w:noProof/>
+              </w:rPr>
+            </w:pPr>
+          </w:p>
+          <w:p>
+            <w:pPr>
+              <w:tabs>
+                <w:tab w:val="left" w:pos="1356"/>
+              </w:tabs>
+            </w:pPr>
+            <w:r>
+              <w:rPr>
+                <w:noProof/>
+              </w:rPr>
+              <w:drawing>
+                <wp:inline distT="0" distB="0" distL="0" distR="0" wp14:anchorId="6F05CC11" wp14:editId="2787389F">
+                  <wp:extent cx="2680814" cy="1901190"/>
+                  <wp:effectExtent l="0" t="0" r="5715" b="3810"/>
+                  <wp:docPr id="70" name="Picture 70"/>
+                  <wp:cNvGraphicFramePr>
+                    <a:graphicFrameLocks xmlns:a="http://schemas.openxmlformats.org/drawingml/2006/main" noChangeAspect="1"/>
+                  </wp:cNvGraphicFramePr>
+                  <a:graphic xmlns:a="http://schemas.openxmlformats.org/drawingml/2006/main">
+                    <a:graphicData uri="http://schemas.openxmlformats.org/drawingml/2006/picture">
+                      <pic:pic xmlns:pic="http://schemas.openxmlformats.org/drawingml/2006/picture">
+                        <pic:nvPicPr>
+                          <pic:cNvPr id="1" name=""/>
+                          <pic:cNvPicPr/>
+                        </pic:nvPicPr>
+                        <pic:blipFill>
+                          <a:blip r:embed="rId31"/>
+                          <a:stretch>
+                            <a:fillRect/>
+                          </a:stretch>
+                        </pic:blipFill>
+                        <pic:spPr>
+                          <a:xfrm>
+                            <a:off x="0" y="0"/>
+                            <a:ext cx="2699617" cy="1914525"/>
+                          </a:xfrm>
+                          <a:prstGeom prst="rect">
+                            <a:avLst/>
+                          </a:prstGeom>
+                        </pic:spPr>
+                      </pic:pic>
+                    </a:graphicData>
+                  </a:graphic>
+                </wp:inline>
+              </w:drawing>
+            </w:r>
+          </w:p>
+        </w:tc>
+      </w:tr>
+      <w:tr>
+        <w:tc>
+          <w:tcPr>
+            <w:tcW w:w="1555" w:type="dxa"/>
+          </w:tcPr>
+          <w:p>
+            <w:r>
+              <w:t>Camber Angle vs Bump</w:t>
+            </w:r>
+          </w:p>
+        </w:tc>
+        <w:tc>
+          <w:tcPr>
+            <w:tcW w:w="4394" w:type="dxa"/>
+          </w:tcPr>
+          <w:p>
+            <w:r>
+              <w:rPr>
+                <w:noProof/>
+              </w:rPr>
+              <w:drawing>
+                <wp:inline distT="0" distB="0" distL="0" distR="0" wp14:anchorId="3B46E5F7" wp14:editId="29F11504">
+                  <wp:extent cx="2463800" cy="1765300"/>
+                  <wp:effectExtent l="0" t="0" r="0" b="0"/>
+                  <wp:docPr id="63" name="Picture 63"/>
+                  <wp:cNvGraphicFramePr>
+                    <a:graphicFrameLocks xmlns:a="http://schemas.openxmlformats.org/drawingml/2006/main" noChangeAspect="1"/>
+                  </wp:cNvGraphicFramePr>
+                  <a:graphic xmlns:a="http://schemas.openxmlformats.org/drawingml/2006/main">
+                    <a:graphicData uri="http://schemas.openxmlformats.org/drawingml/2006/picture">
+                      <pic:pic xmlns:pic="http://schemas.openxmlformats.org/drawingml/2006/picture">
+                        <pic:nvPicPr>
+                          <pic:cNvPr id="1" name=""/>
+                          <pic:cNvPicPr/>
+                        </pic:nvPicPr>
+                        <pic:blipFill>
+                          <a:blip r:embed="rId18"/>
+                          <a:stretch>
+                            <a:fillRect/>
+                          </a:stretch>
+                        </pic:blipFill>
+                        <pic:spPr>
+                          <a:xfrm>
+                            <a:off x="0" y="0"/>
+                            <a:ext cx="2463800" cy="1765300"/>
+                          </a:xfrm>
+                          <a:prstGeom prst="rect">
+                            <a:avLst/>
+                          </a:prstGeom>
+                        </pic:spPr>
+                      </pic:pic>
+                    </a:graphicData>
+                  </a:graphic>
+                </wp:inline>
+              </w:drawing>
+            </w:r>
+          </w:p>
+        </w:tc>
+        <w:tc>
+          <w:tcPr>
+            <w:tcW w:w="4394" w:type="dxa"/>
+          </w:tcPr>
+          <w:p>
+            <w:r>
+              <w:rPr>
+                <w:noProof/>
+              </w:rPr>
+              <w:drawing>
+                <wp:inline distT="0" distB="0" distL="0" distR="0" wp14:anchorId="537F1ADC" wp14:editId="1E104438">
+                  <wp:extent cx="2613440" cy="1892022"/>
+                  <wp:effectExtent l="0" t="0" r="0" b="0"/>
+                  <wp:docPr id="71" name="Picture 71"/>
+                  <wp:cNvGraphicFramePr>
+                    <a:graphicFrameLocks xmlns:a="http://schemas.openxmlformats.org/drawingml/2006/main" noChangeAspect="1"/>
+                  </wp:cNvGraphicFramePr>
+                  <a:graphic xmlns:a="http://schemas.openxmlformats.org/drawingml/2006/main">
+                    <a:graphicData uri="http://schemas.openxmlformats.org/drawingml/2006/picture">
+                      <pic:pic xmlns:pic="http://schemas.openxmlformats.org/drawingml/2006/picture">
+                        <pic:nvPicPr>
+                          <pic:cNvPr id="1" name=""/>
+                          <pic:cNvPicPr/>
+                        </pic:nvPicPr>
+                        <pic:blipFill>
+                          <a:blip r:embed="rId32"/>
+                          <a:stretch>
+                            <a:fillRect/>
+                          </a:stretch>
+                        </pic:blipFill>
+                        <pic:spPr>
+                          <a:xfrm>
+                            <a:off x="0" y="0"/>
+                            <a:ext cx="2632373" cy="1905729"/>
+                          </a:xfrm>
+                          <a:prstGeom prst="rect">
+                            <a:avLst/>
+                          </a:prstGeom>
+                        </pic:spPr>
+                      </pic:pic>
+                    </a:graphicData>
+                  </a:graphic>
+                </wp:inline>
+              </w:drawing>
+            </w:r>
+          </w:p>
+        </w:tc>
+      </w:tr>
+    </w:tbl>
     <w:p/>
+    <w:p>
+      <w:pPr>
+        <w:pStyle w:val="Heading2"/>
+      </w:pPr>
+      <w:r>
+        <w:t>Conclusions</w:t>
+      </w:r>
+    </w:p>
+    <w:p>
+      <w:pPr>
+        <w:pStyle w:val="ListParagraph"/>
+        <w:numPr>
+          <w:ilvl w:val="0"/>
+          <w:numId w:val="13"/>
+        </w:numPr>
+      </w:pPr>
+      <w:r>
+        <w:t>Lower ride height</w:t>
+      </w:r>
+    </w:p>
+    <w:p>
+      <w:pPr>
+        <w:pStyle w:val="ListParagraph"/>
+        <w:numPr>
+          <w:ilvl w:val="0"/>
+          <w:numId w:val="13"/>
+        </w:numPr>
+      </w:pPr>
+      <w:r>
+        <w:t>Camber recovery is great, with a normal characteristic</w:t>
+      </w:r>
+    </w:p>
+    <w:p>
+      <w:pPr>
+        <w:pStyle w:val="ListParagraph"/>
+        <w:numPr>
+          <w:ilvl w:val="0"/>
+          <w:numId w:val="13"/>
+        </w:numPr>
+      </w:pPr>
+      <w:r>
+        <w:t>Roll centre stable</w:t>
+      </w:r>
+    </w:p>
+    <w:p>
+      <w:pPr>
+        <w:pStyle w:val="ListParagraph"/>
+        <w:numPr>
+          <w:ilvl w:val="0"/>
+          <w:numId w:val="13"/>
+        </w:numPr>
+      </w:pPr>
+      <w:r>
+        <w:t>Bump characteristic is marginally better</w:t>
+      </w:r>
+      <w:bookmarkStart w:id="0" w:name="_GoBack"/>
+      <w:bookmarkEnd w:id="0"/>
+    </w:p>
+    <w:p>
+      <w:pPr>
+        <w:pStyle w:val="ListParagraph"/>
+      </w:pPr>
+    </w:p>
     <w:sectPr>
       <w:pgSz w:w="11906" w:h="16838"/>
       <w:pgMar w:top="720" w:right="720" w:bottom="720" w:left="720" w:header="708" w:footer="708" w:gutter="0"/>
@@ -3094,6 +4731,232 @@
     </w:lvl>
   </w:abstractNum>
   <w:abstractNum w:abstractNumId="8" w15:restartNumberingAfterBreak="0">
+    <w:nsid w:val="4C203793"/>
+    <w:multiLevelType w:val="hybridMultilevel"/>
+    <w:tmpl w:val="A7AE50A6"/>
+    <w:lvl w:ilvl="0" w:tplc="08090001">
+      <w:start w:val="1"/>
+      <w:numFmt w:val="bullet"/>
+      <w:lvlText w:val=""/>
+      <w:lvlJc w:val="left"/>
+      <w:pPr>
+        <w:ind w:left="720" w:hanging="360"/>
+      </w:pPr>
+      <w:rPr>
+        <w:rFonts w:ascii="Symbol" w:hAnsi="Symbol" w:hint="default"/>
+      </w:rPr>
+    </w:lvl>
+    <w:lvl w:ilvl="1" w:tplc="08090003" w:tentative="1">
+      <w:start w:val="1"/>
+      <w:numFmt w:val="bullet"/>
+      <w:lvlText w:val="o"/>
+      <w:lvlJc w:val="left"/>
+      <w:pPr>
+        <w:ind w:left="1440" w:hanging="360"/>
+      </w:pPr>
+      <w:rPr>
+        <w:rFonts w:ascii="Courier New" w:hAnsi="Courier New" w:cs="Courier New" w:hint="default"/>
+      </w:rPr>
+    </w:lvl>
+    <w:lvl w:ilvl="2" w:tplc="08090005" w:tentative="1">
+      <w:start w:val="1"/>
+      <w:numFmt w:val="bullet"/>
+      <w:lvlText w:val=""/>
+      <w:lvlJc w:val="left"/>
+      <w:pPr>
+        <w:ind w:left="2160" w:hanging="360"/>
+      </w:pPr>
+      <w:rPr>
+        <w:rFonts w:ascii="Wingdings" w:hAnsi="Wingdings" w:hint="default"/>
+      </w:rPr>
+    </w:lvl>
+    <w:lvl w:ilvl="3" w:tplc="08090001" w:tentative="1">
+      <w:start w:val="1"/>
+      <w:numFmt w:val="bullet"/>
+      <w:lvlText w:val=""/>
+      <w:lvlJc w:val="left"/>
+      <w:pPr>
+        <w:ind w:left="2880" w:hanging="360"/>
+      </w:pPr>
+      <w:rPr>
+        <w:rFonts w:ascii="Symbol" w:hAnsi="Symbol" w:hint="default"/>
+      </w:rPr>
+    </w:lvl>
+    <w:lvl w:ilvl="4" w:tplc="08090003" w:tentative="1">
+      <w:start w:val="1"/>
+      <w:numFmt w:val="bullet"/>
+      <w:lvlText w:val="o"/>
+      <w:lvlJc w:val="left"/>
+      <w:pPr>
+        <w:ind w:left="3600" w:hanging="360"/>
+      </w:pPr>
+      <w:rPr>
+        <w:rFonts w:ascii="Courier New" w:hAnsi="Courier New" w:cs="Courier New" w:hint="default"/>
+      </w:rPr>
+    </w:lvl>
+    <w:lvl w:ilvl="5" w:tplc="08090005" w:tentative="1">
+      <w:start w:val="1"/>
+      <w:numFmt w:val="bullet"/>
+      <w:lvlText w:val=""/>
+      <w:lvlJc w:val="left"/>
+      <w:pPr>
+        <w:ind w:left="4320" w:hanging="360"/>
+      </w:pPr>
+      <w:rPr>
+        <w:rFonts w:ascii="Wingdings" w:hAnsi="Wingdings" w:hint="default"/>
+      </w:rPr>
+    </w:lvl>
+    <w:lvl w:ilvl="6" w:tplc="08090001" w:tentative="1">
+      <w:start w:val="1"/>
+      <w:numFmt w:val="bullet"/>
+      <w:lvlText w:val=""/>
+      <w:lvlJc w:val="left"/>
+      <w:pPr>
+        <w:ind w:left="5040" w:hanging="360"/>
+      </w:pPr>
+      <w:rPr>
+        <w:rFonts w:ascii="Symbol" w:hAnsi="Symbol" w:hint="default"/>
+      </w:rPr>
+    </w:lvl>
+    <w:lvl w:ilvl="7" w:tplc="08090003" w:tentative="1">
+      <w:start w:val="1"/>
+      <w:numFmt w:val="bullet"/>
+      <w:lvlText w:val="o"/>
+      <w:lvlJc w:val="left"/>
+      <w:pPr>
+        <w:ind w:left="5760" w:hanging="360"/>
+      </w:pPr>
+      <w:rPr>
+        <w:rFonts w:ascii="Courier New" w:hAnsi="Courier New" w:cs="Courier New" w:hint="default"/>
+      </w:rPr>
+    </w:lvl>
+    <w:lvl w:ilvl="8" w:tplc="08090005" w:tentative="1">
+      <w:start w:val="1"/>
+      <w:numFmt w:val="bullet"/>
+      <w:lvlText w:val=""/>
+      <w:lvlJc w:val="left"/>
+      <w:pPr>
+        <w:ind w:left="6480" w:hanging="360"/>
+      </w:pPr>
+      <w:rPr>
+        <w:rFonts w:ascii="Wingdings" w:hAnsi="Wingdings" w:hint="default"/>
+      </w:rPr>
+    </w:lvl>
+  </w:abstractNum>
+  <w:abstractNum w:abstractNumId="9" w15:restartNumberingAfterBreak="0">
+    <w:nsid w:val="4CF80D6F"/>
+    <w:multiLevelType w:val="hybridMultilevel"/>
+    <w:tmpl w:val="256646BC"/>
+    <w:lvl w:ilvl="0" w:tplc="08090001">
+      <w:start w:val="1"/>
+      <w:numFmt w:val="bullet"/>
+      <w:lvlText w:val=""/>
+      <w:lvlJc w:val="left"/>
+      <w:pPr>
+        <w:ind w:left="720" w:hanging="360"/>
+      </w:pPr>
+      <w:rPr>
+        <w:rFonts w:ascii="Symbol" w:hAnsi="Symbol" w:hint="default"/>
+      </w:rPr>
+    </w:lvl>
+    <w:lvl w:ilvl="1" w:tplc="08090003" w:tentative="1">
+      <w:start w:val="1"/>
+      <w:numFmt w:val="bullet"/>
+      <w:lvlText w:val="o"/>
+      <w:lvlJc w:val="left"/>
+      <w:pPr>
+        <w:ind w:left="1440" w:hanging="360"/>
+      </w:pPr>
+      <w:rPr>
+        <w:rFonts w:ascii="Courier New" w:hAnsi="Courier New" w:cs="Courier New" w:hint="default"/>
+      </w:rPr>
+    </w:lvl>
+    <w:lvl w:ilvl="2" w:tplc="08090005" w:tentative="1">
+      <w:start w:val="1"/>
+      <w:numFmt w:val="bullet"/>
+      <w:lvlText w:val=""/>
+      <w:lvlJc w:val="left"/>
+      <w:pPr>
+        <w:ind w:left="2160" w:hanging="360"/>
+      </w:pPr>
+      <w:rPr>
+        <w:rFonts w:ascii="Wingdings" w:hAnsi="Wingdings" w:hint="default"/>
+      </w:rPr>
+    </w:lvl>
+    <w:lvl w:ilvl="3" w:tplc="08090001" w:tentative="1">
+      <w:start w:val="1"/>
+      <w:numFmt w:val="bullet"/>
+      <w:lvlText w:val=""/>
+      <w:lvlJc w:val="left"/>
+      <w:pPr>
+        <w:ind w:left="2880" w:hanging="360"/>
+      </w:pPr>
+      <w:rPr>
+        <w:rFonts w:ascii="Symbol" w:hAnsi="Symbol" w:hint="default"/>
+      </w:rPr>
+    </w:lvl>
+    <w:lvl w:ilvl="4" w:tplc="08090003" w:tentative="1">
+      <w:start w:val="1"/>
+      <w:numFmt w:val="bullet"/>
+      <w:lvlText w:val="o"/>
+      <w:lvlJc w:val="left"/>
+      <w:pPr>
+        <w:ind w:left="3600" w:hanging="360"/>
+      </w:pPr>
+      <w:rPr>
+        <w:rFonts w:ascii="Courier New" w:hAnsi="Courier New" w:cs="Courier New" w:hint="default"/>
+      </w:rPr>
+    </w:lvl>
+    <w:lvl w:ilvl="5" w:tplc="08090005" w:tentative="1">
+      <w:start w:val="1"/>
+      <w:numFmt w:val="bullet"/>
+      <w:lvlText w:val=""/>
+      <w:lvlJc w:val="left"/>
+      <w:pPr>
+        <w:ind w:left="4320" w:hanging="360"/>
+      </w:pPr>
+      <w:rPr>
+        <w:rFonts w:ascii="Wingdings" w:hAnsi="Wingdings" w:hint="default"/>
+      </w:rPr>
+    </w:lvl>
+    <w:lvl w:ilvl="6" w:tplc="08090001" w:tentative="1">
+      <w:start w:val="1"/>
+      <w:numFmt w:val="bullet"/>
+      <w:lvlText w:val=""/>
+      <w:lvlJc w:val="left"/>
+      <w:pPr>
+        <w:ind w:left="5040" w:hanging="360"/>
+      </w:pPr>
+      <w:rPr>
+        <w:rFonts w:ascii="Symbol" w:hAnsi="Symbol" w:hint="default"/>
+      </w:rPr>
+    </w:lvl>
+    <w:lvl w:ilvl="7" w:tplc="08090003" w:tentative="1">
+      <w:start w:val="1"/>
+      <w:numFmt w:val="bullet"/>
+      <w:lvlText w:val="o"/>
+      <w:lvlJc w:val="left"/>
+      <w:pPr>
+        <w:ind w:left="5760" w:hanging="360"/>
+      </w:pPr>
+      <w:rPr>
+        <w:rFonts w:ascii="Courier New" w:hAnsi="Courier New" w:cs="Courier New" w:hint="default"/>
+      </w:rPr>
+    </w:lvl>
+    <w:lvl w:ilvl="8" w:tplc="08090005" w:tentative="1">
+      <w:start w:val="1"/>
+      <w:numFmt w:val="bullet"/>
+      <w:lvlText w:val=""/>
+      <w:lvlJc w:val="left"/>
+      <w:pPr>
+        <w:ind w:left="6480" w:hanging="360"/>
+      </w:pPr>
+      <w:rPr>
+        <w:rFonts w:ascii="Wingdings" w:hAnsi="Wingdings" w:hint="default"/>
+      </w:rPr>
+    </w:lvl>
+  </w:abstractNum>
+  <w:abstractNum w:abstractNumId="10" w15:restartNumberingAfterBreak="0">
     <w:nsid w:val="57132D18"/>
     <w:multiLevelType w:val="hybridMultilevel"/>
     <w:tmpl w:val="59DCB3D0"/>
@@ -3206,7 +5069,7 @@
       </w:rPr>
     </w:lvl>
   </w:abstractNum>
-  <w:abstractNum w:abstractNumId="9" w15:restartNumberingAfterBreak="0">
+  <w:abstractNum w:abstractNumId="11" w15:restartNumberingAfterBreak="0">
     <w:nsid w:val="678D6606"/>
     <w:multiLevelType w:val="hybridMultilevel"/>
     <w:tmpl w:val="A09CEA44"/>
@@ -3319,7 +5182,7 @@
       </w:rPr>
     </w:lvl>
   </w:abstractNum>
-  <w:abstractNum w:abstractNumId="10" w15:restartNumberingAfterBreak="0">
+  <w:abstractNum w:abstractNumId="12" w15:restartNumberingAfterBreak="0">
     <w:nsid w:val="6DF4674F"/>
     <w:multiLevelType w:val="hybridMultilevel"/>
     <w:tmpl w:val="0F441642"/>
@@ -3442,7 +5305,7 @@
     <w:abstractNumId w:val="0"/>
   </w:num>
   <w:num w:numId="4">
-    <w:abstractNumId w:val="9"/>
+    <w:abstractNumId w:val="11"/>
   </w:num>
   <w:num w:numId="5">
     <w:abstractNumId w:val="2"/>
@@ -3454,16 +5317,22 @@
     <w:abstractNumId w:val="5"/>
   </w:num>
   <w:num w:numId="8">
-    <w:abstractNumId w:val="8"/>
+    <w:abstractNumId w:val="10"/>
   </w:num>
   <w:num w:numId="9">
     <w:abstractNumId w:val="6"/>
   </w:num>
   <w:num w:numId="10">
-    <w:abstractNumId w:val="10"/>
+    <w:abstractNumId w:val="12"/>
   </w:num>
   <w:num w:numId="11">
     <w:abstractNumId w:val="7"/>
+  </w:num>
+  <w:num w:numId="12">
+    <w:abstractNumId w:val="9"/>
+  </w:num>
+  <w:num w:numId="13">
+    <w:abstractNumId w:val="8"/>
   </w:num>
 </w:numbering>
 </file>
@@ -3485,7 +5354,7 @@
       </w:pPr>
     </w:pPrDefault>
   </w:docDefaults>
-  <w:latentStyles w:defLockedState="0" w:defUIPriority="99" w:defSemiHidden="0" w:defUnhideWhenUsed="0" w:defQFormat="0" w:count="375">
+  <w:latentStyles w:defLockedState="0" w:defUIPriority="99" w:defSemiHidden="0" w:defUnhideWhenUsed="0" w:defQFormat="0" w:count="377">
     <w:lsdException w:name="Normal" w:uiPriority="0" w:qFormat="1"/>
     <w:lsdException w:name="heading 1" w:uiPriority="9" w:qFormat="1"/>
     <w:lsdException w:name="heading 2" w:semiHidden="1" w:uiPriority="9" w:unhideWhenUsed="1" w:qFormat="1"/>
@@ -3591,7 +5460,6 @@
     <w:lsdException w:name="HTML Sample" w:semiHidden="1" w:unhideWhenUsed="1"/>
     <w:lsdException w:name="HTML Typewriter" w:semiHidden="1" w:unhideWhenUsed="1"/>
     <w:lsdException w:name="HTML Variable" w:semiHidden="1" w:unhideWhenUsed="1"/>
-    <w:lsdException w:name="Normal Table" w:semiHidden="1" w:unhideWhenUsed="1"/>
     <w:lsdException w:name="annotation subject" w:semiHidden="1" w:unhideWhenUsed="1"/>
     <w:lsdException w:name="No List" w:semiHidden="1" w:unhideWhenUsed="1"/>
     <w:lsdException w:name="Outline List 1" w:semiHidden="1" w:unhideWhenUsed="1"/>
@@ -3637,11 +5505,9 @@
     <w:lsdException w:name="Table Subtle 1" w:semiHidden="1" w:unhideWhenUsed="1"/>
     <w:lsdException w:name="Table Subtle 2" w:semiHidden="1" w:unhideWhenUsed="1"/>
     <w:lsdException w:name="Table Web 1" w:semiHidden="1" w:unhideWhenUsed="1"/>
-    <w:lsdException w:name="Table Web 2" w:semiHidden="1" w:unhideWhenUsed="1"/>
     <w:lsdException w:name="Table Web 3" w:semiHidden="1" w:unhideWhenUsed="1"/>
     <w:lsdException w:name="Balloon Text" w:semiHidden="1" w:unhideWhenUsed="1"/>
     <w:lsdException w:name="Table Grid" w:uiPriority="39"/>
-    <w:lsdException w:name="Table Theme" w:semiHidden="1" w:unhideWhenUsed="1"/>
     <w:lsdException w:name="Placeholder Text" w:semiHidden="1"/>
     <w:lsdException w:name="No Spacing" w:uiPriority="1" w:qFormat="1"/>
     <w:lsdException w:name="Light Shading" w:uiPriority="60"/>
@@ -3861,6 +5727,8 @@
     <w:lsdException w:name="Smart Hyperlink" w:semiHidden="1" w:unhideWhenUsed="1"/>
     <w:lsdException w:name="Hashtag" w:semiHidden="1" w:unhideWhenUsed="1"/>
     <w:lsdException w:name="Unresolved Mention" w:semiHidden="1" w:unhideWhenUsed="1"/>
+    <w:lsdException w:name="Smart Link" w:semiHidden="1" w:unhideWhenUsed="1"/>
+    <w:lsdException w:name="Smart Link Error" w:semiHidden="1" w:unhideWhenUsed="1"/>
   </w:latentStyles>
   <w:style w:type="paragraph" w:default="1" w:styleId="Normal">
     <w:name w:val="Normal"/>
@@ -3912,6 +5780,7 @@
   <w:style w:type="character" w:default="1" w:styleId="DefaultParagraphFont">
     <w:name w:val="Default Paragraph Font"/>
     <w:uiPriority w:val="1"/>
+    <w:semiHidden/>
     <w:unhideWhenUsed/>
   </w:style>
   <w:style w:type="table" w:default="1" w:styleId="TableNormal">
@@ -3999,6 +5868,36 @@
     <w:pPr>
       <w:spacing w:after="0" w:line="240" w:lineRule="auto"/>
     </w:pPr>
+  </w:style>
+  <w:style w:type="paragraph" w:styleId="BalloonText">
+    <w:name w:val="Balloon Text"/>
+    <w:basedOn w:val="Normal"/>
+    <w:link w:val="BalloonTextChar"/>
+    <w:uiPriority w:val="99"/>
+    <w:semiHidden/>
+    <w:unhideWhenUsed/>
+    <w:rsid w:val="00014852"/>
+    <w:pPr>
+      <w:spacing w:after="0" w:line="240" w:lineRule="auto"/>
+    </w:pPr>
+    <w:rPr>
+      <w:rFonts w:ascii="Segoe UI" w:hAnsi="Segoe UI" w:cs="Segoe UI"/>
+      <w:sz w:val="18"/>
+      <w:szCs w:val="18"/>
+    </w:rPr>
+  </w:style>
+  <w:style w:type="character" w:customStyle="1" w:styleId="BalloonTextChar">
+    <w:name w:val="Balloon Text Char"/>
+    <w:basedOn w:val="DefaultParagraphFont"/>
+    <w:link w:val="BalloonText"/>
+    <w:uiPriority w:val="99"/>
+    <w:semiHidden/>
+    <w:rsid w:val="00014852"/>
+    <w:rPr>
+      <w:rFonts w:ascii="Segoe UI" w:hAnsi="Segoe UI" w:cs="Segoe UI"/>
+      <w:sz w:val="18"/>
+      <w:szCs w:val="18"/>
+    </w:rPr>
   </w:style>
 </w:styles>
 </file>

</xml_diff>

<commit_message>
Added a new geometry test with extended upper wishbone
</commit_message>
<xml_diff>
--- a/Geometry_Tests.docx
+++ b/Geometry_Tests.docx
@@ -11,21 +11,36 @@
       </w:r>
     </w:p>
     <w:p>
-      <w:r>
-        <w:t>RHS_Upr_OB_pickup = [538.53,351]; #RHS Upper OB pickup point</w:t>
-      </w:r>
-    </w:p>
-    <w:p>
-      <w:r>
-        <w:t>RHS_Lwr_OB_pickup = [564.85,171.5]; #RHS Lower OB pickup point</w:t>
-      </w:r>
-    </w:p>
-    <w:p>
+      <w:proofErr w:type="spellStart"/>
+      <w:r>
+        <w:t>RHS_Upr_OB_pickup</w:t>
+      </w:r>
+      <w:proofErr w:type="spellEnd"/>
+      <w:r>
+        <w:t xml:space="preserve"> = [538.53,351]; #RHS Upper OB pickup point</w:t>
+      </w:r>
+    </w:p>
+    <w:p>
+      <w:proofErr w:type="spellStart"/>
+      <w:r>
+        <w:t>RHS_Lwr_OB_pickup</w:t>
+      </w:r>
+      <w:proofErr w:type="spellEnd"/>
+      <w:r>
+        <w:t xml:space="preserve"> = [564.85,171.5]; #RHS Lower OB pickup point</w:t>
+      </w:r>
+    </w:p>
+    <w:p>
+      <w:proofErr w:type="spellStart"/>
       <w:r>
         <w:t>RHS_</w:t>
       </w:r>
       <w:r>
-        <w:t xml:space="preserve">Upr_IB_pickup = </w:t>
+        <w:t>Upr_IB_pickup</w:t>
+      </w:r>
+      <w:proofErr w:type="spellEnd"/>
+      <w:r>
+        <w:t xml:space="preserve"> = </w:t>
       </w:r>
       <w:r>
         <w:t>[</w:t>
@@ -47,8 +62,13 @@
       </w:r>
     </w:p>
     <w:p>
-      <w:r>
-        <w:t xml:space="preserve">RHS_Lwr_IB_pickup = </w:t>
+      <w:proofErr w:type="spellStart"/>
+      <w:r>
+        <w:t>RHS_Lwr_IB_pickup</w:t>
+      </w:r>
+      <w:proofErr w:type="spellEnd"/>
+      <w:r>
+        <w:t xml:space="preserve"> = </w:t>
       </w:r>
       <w:r>
         <w:t>[</w:t>
@@ -67,28 +87,53 @@
       </w:r>
     </w:p>
     <w:p>
-      <w:r>
-        <w:t>static_camber = -1.5; #In degrees</w:t>
-      </w:r>
-    </w:p>
-    <w:p>
-      <w:r>
-        <w:t>UWB_length = 234.254625; #Upper wishbone length in front view</w:t>
-      </w:r>
-    </w:p>
-    <w:p>
-      <w:r>
-        <w:t>LWB_length = 418.9412262; #Lower wishbone length in front view</w:t>
-      </w:r>
-    </w:p>
-    <w:p>
-      <w:r>
-        <w:t>UWB_angle = 0.6408328324; #Upper wishbone angle to horizontal. Anti-clockwise positive</w:t>
-      </w:r>
-    </w:p>
-    <w:p>
-      <w:r>
-        <w:t>LWB_angle = -7.910191806; #Lower wishbone angle to horizontal. Anti-clockwise positive</w:t>
+      <w:proofErr w:type="spellStart"/>
+      <w:r>
+        <w:t>static_camber</w:t>
+      </w:r>
+      <w:proofErr w:type="spellEnd"/>
+      <w:r>
+        <w:t xml:space="preserve"> = -1.5; #In degrees</w:t>
+      </w:r>
+    </w:p>
+    <w:p>
+      <w:proofErr w:type="spellStart"/>
+      <w:r>
+        <w:t>UWB_length</w:t>
+      </w:r>
+      <w:proofErr w:type="spellEnd"/>
+      <w:r>
+        <w:t xml:space="preserve"> = 234.254625; #Upper wishbone length in front view</w:t>
+      </w:r>
+    </w:p>
+    <w:p>
+      <w:proofErr w:type="spellStart"/>
+      <w:r>
+        <w:t>LWB_length</w:t>
+      </w:r>
+      <w:proofErr w:type="spellEnd"/>
+      <w:r>
+        <w:t xml:space="preserve"> = 418.9412262; #Lower wishbone length in front view</w:t>
+      </w:r>
+    </w:p>
+    <w:p>
+      <w:proofErr w:type="spellStart"/>
+      <w:r>
+        <w:t>UWB_angle</w:t>
+      </w:r>
+      <w:proofErr w:type="spellEnd"/>
+      <w:r>
+        <w:t xml:space="preserve"> = 0.6408328324; #Upper wishbone angle to horizontal. Anti-clockwise positive</w:t>
+      </w:r>
+    </w:p>
+    <w:p>
+      <w:proofErr w:type="spellStart"/>
+      <w:r>
+        <w:t>LWB_angle</w:t>
+      </w:r>
+      <w:proofErr w:type="spellEnd"/>
+      <w:r>
+        <w:t xml:space="preserve"> = -7.910191806; #Lower wishbone angle to horizontal. Anti-clockwise positive</w:t>
       </w:r>
     </w:p>
     <w:p/>
@@ -424,18 +469,33 @@
       </w:r>
     </w:p>
     <w:p>
-      <w:r>
-        <w:t>RHS_Upr_OB_pickup = [538.53,315]; #RHS Upper OB pickup point</w:t>
-      </w:r>
-    </w:p>
-    <w:p>
-      <w:r>
-        <w:t>RHS_Lwr_OB_pickup = [564.85,130]; #RHS Lower OB pickup point</w:t>
-      </w:r>
-    </w:p>
-    <w:p>
-      <w:r>
-        <w:t>RHS_Upr_IB_pickup = [</w:t>
+      <w:proofErr w:type="spellStart"/>
+      <w:r>
+        <w:t>RHS_Upr_OB_pickup</w:t>
+      </w:r>
+      <w:proofErr w:type="spellEnd"/>
+      <w:r>
+        <w:t xml:space="preserve"> = [538.53,315]; #RHS Upper OB pickup point</w:t>
+      </w:r>
+    </w:p>
+    <w:p>
+      <w:proofErr w:type="spellStart"/>
+      <w:r>
+        <w:t>RHS_Lwr_OB_pickup</w:t>
+      </w:r>
+      <w:proofErr w:type="spellEnd"/>
+      <w:r>
+        <w:t xml:space="preserve"> = [564.85,130]; #RHS Lower OB pickup point</w:t>
+      </w:r>
+    </w:p>
+    <w:p>
+      <w:proofErr w:type="spellStart"/>
+      <w:r>
+        <w:t>RHS_Upr_IB_pickup</w:t>
+      </w:r>
+      <w:proofErr w:type="spellEnd"/>
+      <w:r>
+        <w:t xml:space="preserve"> = [</w:t>
       </w:r>
       <w:r>
         <w:t>299.98</w:t>
@@ -451,8 +511,13 @@
       </w:r>
     </w:p>
     <w:p>
-      <w:r>
-        <w:t>RHS_Lwr_IB_pickup = [</w:t>
+      <w:proofErr w:type="spellStart"/>
+      <w:r>
+        <w:t>RHS_Lwr_IB_pickup</w:t>
+      </w:r>
+      <w:proofErr w:type="spellEnd"/>
+      <w:r>
+        <w:t xml:space="preserve"> = [</w:t>
       </w:r>
       <w:r>
         <w:t>215</w:t>
@@ -468,13 +533,23 @@
       </w:r>
     </w:p>
     <w:p>
-      <w:r>
-        <w:t>static_camber = -1.5; #In degrees</w:t>
-      </w:r>
-    </w:p>
-    <w:p>
-      <w:r>
-        <w:t xml:space="preserve">UWB_length = </w:t>
+      <w:proofErr w:type="spellStart"/>
+      <w:r>
+        <w:t>static_camber</w:t>
+      </w:r>
+      <w:proofErr w:type="spellEnd"/>
+      <w:r>
+        <w:t xml:space="preserve"> = -1.5; #In degrees</w:t>
+      </w:r>
+    </w:p>
+    <w:p>
+      <w:proofErr w:type="spellStart"/>
+      <w:r>
+        <w:t>UWB_length</w:t>
+      </w:r>
+      <w:proofErr w:type="spellEnd"/>
+      <w:r>
+        <w:t xml:space="preserve"> = </w:t>
       </w:r>
       <w:r>
         <w:t>264.8</w:t>
@@ -484,8 +559,13 @@
       </w:r>
     </w:p>
     <w:p>
-      <w:r>
-        <w:t xml:space="preserve">LWB_length = </w:t>
+      <w:proofErr w:type="spellStart"/>
+      <w:r>
+        <w:t>LWB_length</w:t>
+      </w:r>
+      <w:proofErr w:type="spellEnd"/>
+      <w:r>
+        <w:t xml:space="preserve"> = </w:t>
       </w:r>
       <w:r>
         <w:t>354.94</w:t>
@@ -495,8 +575,13 @@
       </w:r>
     </w:p>
     <w:p>
-      <w:r>
-        <w:t xml:space="preserve">UWB_angle = </w:t>
+      <w:proofErr w:type="spellStart"/>
+      <w:r>
+        <w:t>UWB_angle</w:t>
+      </w:r>
+      <w:proofErr w:type="spellEnd"/>
+      <w:r>
+        <w:t xml:space="preserve"> = </w:t>
       </w:r>
       <w:r>
         <w:t>25.739629449782196</w:t>
@@ -506,8 +591,13 @@
       </w:r>
     </w:p>
     <w:p>
-      <w:r>
-        <w:t xml:space="preserve">LWB_angle = </w:t>
+      <w:proofErr w:type="spellStart"/>
+      <w:r>
+        <w:t>LWB_angle</w:t>
+      </w:r>
+      <w:proofErr w:type="spellEnd"/>
+      <w:r>
+        <w:t xml:space="preserve"> = </w:t>
       </w:r>
       <w:r>
         <w:t>9.732215290781069</w:t>
@@ -1543,8 +1633,13 @@
       </w:r>
     </w:p>
     <w:p>
-      <w:r>
-        <w:t>RHS_Upr_OB_pickup = [5</w:t>
+      <w:proofErr w:type="spellStart"/>
+      <w:r>
+        <w:t>RHS_Upr_OB_pickup</w:t>
+      </w:r>
+      <w:proofErr w:type="spellEnd"/>
+      <w:r>
+        <w:t xml:space="preserve"> = [5</w:t>
       </w:r>
       <w:r>
         <w:t>2</w:t>
@@ -1563,8 +1658,13 @@
       </w:r>
     </w:p>
     <w:p>
-      <w:r>
-        <w:t>RHS_Lwr_OB_pickup = [564.85,1</w:t>
+      <w:proofErr w:type="spellStart"/>
+      <w:r>
+        <w:t>RHS_Lwr_OB_pickup</w:t>
+      </w:r>
+      <w:proofErr w:type="spellEnd"/>
+      <w:r>
+        <w:t xml:space="preserve"> = [564.85,1</w:t>
       </w:r>
       <w:r>
         <w:t>40</w:t>
@@ -1574,8 +1674,13 @@
       </w:r>
     </w:p>
     <w:p>
-      <w:r>
-        <w:t>RHS_Upr_IB_pickup = [</w:t>
+      <w:proofErr w:type="spellStart"/>
+      <w:r>
+        <w:t>RHS_Upr_IB_pickup</w:t>
+      </w:r>
+      <w:proofErr w:type="spellEnd"/>
+      <w:r>
+        <w:t xml:space="preserve"> = [</w:t>
       </w:r>
       <w:r>
         <w:t>304.29</w:t>
@@ -1591,8 +1696,13 @@
       </w:r>
     </w:p>
     <w:p>
-      <w:r>
-        <w:t>RHS_Lwr_IB_pickup = [</w:t>
+      <w:proofErr w:type="spellStart"/>
+      <w:r>
+        <w:t>RHS_Lwr_IB_pickup</w:t>
+      </w:r>
+      <w:proofErr w:type="spellEnd"/>
+      <w:r>
+        <w:t xml:space="preserve"> = [</w:t>
       </w:r>
       <w:r>
         <w:t>215.02</w:t>
@@ -1608,28 +1718,53 @@
       </w:r>
     </w:p>
     <w:p>
-      <w:r>
-        <w:t>static_camber = -1.5; #In degrees</w:t>
-      </w:r>
-    </w:p>
-    <w:p>
-      <w:r>
-        <w:t>UWB_length = 234.254625; #Upper wishbone length in front view</w:t>
-      </w:r>
-    </w:p>
-    <w:p>
-      <w:r>
-        <w:t>LWB_length = 418.9412262; #Lower wishbone length in front view</w:t>
-      </w:r>
-    </w:p>
-    <w:p>
-      <w:r>
-        <w:t>UWB_angle = 0.6408328324; #Upper wishbone angle to horizontal. Anti-clockwise positive</w:t>
-      </w:r>
-    </w:p>
-    <w:p>
-      <w:r>
-        <w:t>LWB_angle = -7.910191806; #Lower wishbone angle to horizontal. Anti-clockwise positive</w:t>
+      <w:proofErr w:type="spellStart"/>
+      <w:r>
+        <w:t>static_camber</w:t>
+      </w:r>
+      <w:proofErr w:type="spellEnd"/>
+      <w:r>
+        <w:t xml:space="preserve"> = -1.5; #In degrees</w:t>
+      </w:r>
+    </w:p>
+    <w:p>
+      <w:proofErr w:type="spellStart"/>
+      <w:r>
+        <w:t>UWB_length</w:t>
+      </w:r>
+      <w:proofErr w:type="spellEnd"/>
+      <w:r>
+        <w:t xml:space="preserve"> = 234.254625; #Upper wishbone length in front view</w:t>
+      </w:r>
+    </w:p>
+    <w:p>
+      <w:proofErr w:type="spellStart"/>
+      <w:r>
+        <w:t>LWB_length</w:t>
+      </w:r>
+      <w:proofErr w:type="spellEnd"/>
+      <w:r>
+        <w:t xml:space="preserve"> = 418.9412262; #Lower wishbone length in front view</w:t>
+      </w:r>
+    </w:p>
+    <w:p>
+      <w:proofErr w:type="spellStart"/>
+      <w:r>
+        <w:t>UWB_angle</w:t>
+      </w:r>
+      <w:proofErr w:type="spellEnd"/>
+      <w:r>
+        <w:t xml:space="preserve"> = 0.6408328324; #Upper wishbone angle to horizontal. Anti-clockwise positive</w:t>
+      </w:r>
+    </w:p>
+    <w:p>
+      <w:proofErr w:type="spellStart"/>
+      <w:r>
+        <w:t>LWB_angle</w:t>
+      </w:r>
+      <w:proofErr w:type="spellEnd"/>
+      <w:r>
+        <w:t xml:space="preserve"> = -7.910191806; #Lower wishbone angle to horizontal. Anti-clockwise positive</w:t>
       </w:r>
     </w:p>
     <w:tbl>
@@ -1753,10 +1888,7 @@
               <w:t>9.59</w:t>
             </w:r>
             <w:r>
-              <w:t xml:space="preserve"> </w:t>
-            </w:r>
-            <w:r>
-              <w:t>˚</w:t>
+              <w:t xml:space="preserve"> ˚</w:t>
             </w:r>
             <w:r>
               <w:t>.</w:t>
@@ -2669,10 +2801,7 @@
         </w:numPr>
       </w:pPr>
       <w:r>
-        <w:t>The downside is that r</w:t>
-      </w:r>
-      <w:r>
-        <w:t>ide height is not as low as we would want</w:t>
+        <w:t>The downside is that ride height is not as low as we would want</w:t>
       </w:r>
     </w:p>
     <w:p>
@@ -2722,13 +2851,23 @@
       </w:r>
     </w:p>
     <w:p>
-      <w:r>
-        <w:t>RHS_Upr_OB_pickup = [528,355]; #RHS Upper OB pickup point</w:t>
-      </w:r>
-    </w:p>
-    <w:p>
-      <w:r>
-        <w:t>RHS_Lwr_OB_pickup = [56</w:t>
+      <w:proofErr w:type="spellStart"/>
+      <w:r>
+        <w:t>RHS_Upr_OB_pickup</w:t>
+      </w:r>
+      <w:proofErr w:type="spellEnd"/>
+      <w:r>
+        <w:t xml:space="preserve"> = [528,355]; #RHS Upper OB pickup point</w:t>
+      </w:r>
+    </w:p>
+    <w:p>
+      <w:proofErr w:type="spellStart"/>
+      <w:r>
+        <w:t>RHS_Lwr_OB_pickup</w:t>
+      </w:r>
+      <w:proofErr w:type="spellEnd"/>
+      <w:r>
+        <w:t xml:space="preserve"> = [56</w:t>
       </w:r>
       <w:r>
         <w:t>5</w:t>
@@ -2738,8 +2877,13 @@
       </w:r>
     </w:p>
     <w:p>
-      <w:r>
-        <w:t>RHS_Upr_IB_pickup = [30</w:t>
+      <w:proofErr w:type="spellStart"/>
+      <w:r>
+        <w:t>RHS_Upr_IB_pickup</w:t>
+      </w:r>
+      <w:proofErr w:type="spellEnd"/>
+      <w:r>
+        <w:t xml:space="preserve"> = [30</w:t>
       </w:r>
       <w:r>
         <w:t>5</w:t>
@@ -2755,8 +2899,13 @@
       </w:r>
     </w:p>
     <w:p>
-      <w:r>
-        <w:t>RHS_Lwr_IB_pickup = [215,</w:t>
+      <w:proofErr w:type="spellStart"/>
+      <w:r>
+        <w:t>RHS_Lwr_IB_pickup</w:t>
+      </w:r>
+      <w:proofErr w:type="spellEnd"/>
+      <w:r>
+        <w:t xml:space="preserve"> = [215,</w:t>
       </w:r>
       <w:r>
         <w:t>90</w:t>
@@ -2766,13 +2915,23 @@
       </w:r>
     </w:p>
     <w:p>
-      <w:r>
-        <w:t>static_camber = -1.5; #In degrees</w:t>
-      </w:r>
-    </w:p>
-    <w:p>
-      <w:r>
-        <w:t xml:space="preserve">UWB_length = </w:t>
+      <w:proofErr w:type="spellStart"/>
+      <w:r>
+        <w:t>static_camber</w:t>
+      </w:r>
+      <w:proofErr w:type="spellEnd"/>
+      <w:r>
+        <w:t xml:space="preserve"> = -1.5; #In degrees</w:t>
+      </w:r>
+    </w:p>
+    <w:p>
+      <w:proofErr w:type="spellStart"/>
+      <w:r>
+        <w:t>UWB_length</w:t>
+      </w:r>
+      <w:proofErr w:type="spellEnd"/>
+      <w:r>
+        <w:t xml:space="preserve"> = </w:t>
       </w:r>
       <w:r>
         <w:t>X</w:t>
@@ -2782,8 +2941,13 @@
       </w:r>
     </w:p>
     <w:p>
-      <w:r>
-        <w:t xml:space="preserve">LWB_length = </w:t>
+      <w:proofErr w:type="spellStart"/>
+      <w:r>
+        <w:t>LWB_length</w:t>
+      </w:r>
+      <w:proofErr w:type="spellEnd"/>
+      <w:r>
+        <w:t xml:space="preserve"> = </w:t>
       </w:r>
       <w:r>
         <w:t>X</w:t>
@@ -2793,8 +2957,13 @@
       </w:r>
     </w:p>
     <w:p>
-      <w:r>
-        <w:t xml:space="preserve">UWB_angle = </w:t>
+      <w:proofErr w:type="spellStart"/>
+      <w:r>
+        <w:t>UWB_angle</w:t>
+      </w:r>
+      <w:proofErr w:type="spellEnd"/>
+      <w:r>
+        <w:t xml:space="preserve"> = </w:t>
       </w:r>
       <w:r>
         <w:t>X</w:t>
@@ -2804,8 +2973,13 @@
       </w:r>
     </w:p>
     <w:p>
-      <w:r>
-        <w:t>LWB_angle = -</w:t>
+      <w:proofErr w:type="spellStart"/>
+      <w:r>
+        <w:t>LWB_angle</w:t>
+      </w:r>
+      <w:proofErr w:type="spellEnd"/>
+      <w:r>
+        <w:t xml:space="preserve"> = -</w:t>
       </w:r>
       <w:r>
         <w:t>X</w:t>
@@ -3807,13 +3981,1137 @@
       <w:r>
         <w:t>Bump characteristic is marginally better</w:t>
       </w:r>
+    </w:p>
+    <w:p>
+      <w:r>
+        <w:br w:type="page"/>
+      </w:r>
+    </w:p>
+    <w:p>
+      <w:pPr>
+        <w:pStyle w:val="Heading1"/>
+      </w:pPr>
+      <w:r>
+        <w:lastRenderedPageBreak/>
+        <w:t>JDRS_Geom00</w:t>
+      </w:r>
+      <w:r>
+        <w:t>3</w:t>
+      </w:r>
+    </w:p>
+    <w:p>
+      <w:r>
+        <w:t xml:space="preserve">The baseline geometry is FDW_Geom001. The change in this geometry is </w:t>
+      </w:r>
+      <w:r>
+        <w:t>a slight extension of the upper wishbone</w:t>
+      </w:r>
+    </w:p>
+    <w:p>
+      <w:proofErr w:type="spellStart"/>
+      <w:r>
+        <w:t>RHS_Upr_OB_pickup</w:t>
+      </w:r>
+      <w:proofErr w:type="spellEnd"/>
+      <w:r>
+        <w:t xml:space="preserve"> = [528.53,355]; #RHS Upper OB pickup point</w:t>
+      </w:r>
+    </w:p>
+    <w:p>
+      <w:proofErr w:type="spellStart"/>
+      <w:r>
+        <w:t>RHS_Lwr_OB_pickup</w:t>
+      </w:r>
+      <w:proofErr w:type="spellEnd"/>
+      <w:r>
+        <w:t xml:space="preserve"> = [564.85,140]; #RHS Lower OB pickup point</w:t>
+      </w:r>
+    </w:p>
+    <w:p>
+      <w:proofErr w:type="spellStart"/>
+      <w:r>
+        <w:t>RHS_Upr_IB_pickup</w:t>
+      </w:r>
+      <w:proofErr w:type="spellEnd"/>
+      <w:r>
+        <w:t xml:space="preserve"> = [30</w:t>
+      </w:r>
+      <w:r>
+        <w:t>0</w:t>
+      </w:r>
+      <w:r>
+        <w:t>,2</w:t>
+      </w:r>
+      <w:r>
+        <w:t>85</w:t>
+      </w:r>
+      <w:r>
+        <w:t>]; #RHS Upper IB pickup point</w:t>
+      </w:r>
+    </w:p>
+    <w:p>
+      <w:proofErr w:type="spellStart"/>
+      <w:r>
+        <w:t>RHS_Lwr_IB_pickup</w:t>
+      </w:r>
+      <w:proofErr w:type="spellEnd"/>
+      <w:r>
+        <w:t xml:space="preserve"> = [215,110]; #RHS Lower IB pickup point</w:t>
+      </w:r>
+    </w:p>
+    <w:p>
+      <w:proofErr w:type="spellStart"/>
+      <w:r>
+        <w:t>static_camber</w:t>
+      </w:r>
+      <w:proofErr w:type="spellEnd"/>
+      <w:r>
+        <w:t xml:space="preserve"> = -1.5; #In degrees</w:t>
+      </w:r>
+    </w:p>
+    <w:p>
+      <w:proofErr w:type="spellStart"/>
+      <w:r>
+        <w:t>UWB_length</w:t>
+      </w:r>
+      <w:proofErr w:type="spellEnd"/>
+      <w:r>
+        <w:t xml:space="preserve"> = </w:t>
+      </w:r>
+      <w:r>
+        <w:t>X</w:t>
+      </w:r>
+      <w:r>
+        <w:t>; #Upper wishbone length in front view</w:t>
+      </w:r>
+    </w:p>
+    <w:p>
+      <w:proofErr w:type="spellStart"/>
+      <w:r>
+        <w:t>LWB_length</w:t>
+      </w:r>
+      <w:proofErr w:type="spellEnd"/>
+      <w:r>
+        <w:t xml:space="preserve"> = 418.9412262; #Lower wishbone length in front view</w:t>
+      </w:r>
+    </w:p>
+    <w:p>
+      <w:proofErr w:type="spellStart"/>
+      <w:r>
+        <w:t>UWB_angle</w:t>
+      </w:r>
+      <w:proofErr w:type="spellEnd"/>
+      <w:r>
+        <w:t xml:space="preserve"> = </w:t>
+      </w:r>
+      <w:r>
+        <w:t>X</w:t>
+      </w:r>
+      <w:r>
+        <w:t>; #Upper wishbone angle to horizontal. Anti-clockwise positive</w:t>
+      </w:r>
+    </w:p>
+    <w:p>
+      <w:proofErr w:type="spellStart"/>
+      <w:r>
+        <w:t>LWB_angle</w:t>
+      </w:r>
+      <w:proofErr w:type="spellEnd"/>
+      <w:r>
+        <w:t xml:space="preserve"> = -7.910191806; #Lower wishbone angle to horizontal. Anti-clockwise positive</w:t>
+      </w:r>
+    </w:p>
+    <w:tbl>
+      <w:tblPr>
+        <w:tblStyle w:val="TableGrid"/>
+        <w:tblW w:w="10343" w:type="dxa"/>
+        <w:tblLook w:val="04A0" w:firstRow="1" w:lastRow="0" w:firstColumn="1" w:lastColumn="0" w:noHBand="0" w:noVBand="1"/>
+      </w:tblPr>
+      <w:tblGrid>
+        <w:gridCol w:w="1555"/>
+        <w:gridCol w:w="4394"/>
+        <w:gridCol w:w="4394"/>
+      </w:tblGrid>
+      <w:tr>
+        <w:tc>
+          <w:tcPr>
+            <w:tcW w:w="1555" w:type="dxa"/>
+          </w:tcPr>
+          <w:p>
+            <w:pPr>
+              <w:rPr>
+                <w:b/>
+                <w:bCs/>
+              </w:rPr>
+            </w:pPr>
+          </w:p>
+        </w:tc>
+        <w:tc>
+          <w:tcPr>
+            <w:tcW w:w="4394" w:type="dxa"/>
+          </w:tcPr>
+          <w:p>
+            <w:pPr>
+              <w:rPr>
+                <w:b/>
+                <w:bCs/>
+              </w:rPr>
+            </w:pPr>
+            <w:r>
+              <w:rPr>
+                <w:b/>
+                <w:bCs/>
+              </w:rPr>
+              <w:t>Baseline</w:t>
+            </w:r>
+          </w:p>
+        </w:tc>
+        <w:tc>
+          <w:tcPr>
+            <w:tcW w:w="4394" w:type="dxa"/>
+          </w:tcPr>
+          <w:p>
+            <w:pPr>
+              <w:rPr>
+                <w:b/>
+                <w:bCs/>
+              </w:rPr>
+            </w:pPr>
+            <w:r>
+              <w:rPr>
+                <w:b/>
+                <w:bCs/>
+              </w:rPr>
+              <w:t>New</w:t>
+            </w:r>
+          </w:p>
+        </w:tc>
+      </w:tr>
+      <w:tr>
+        <w:tc>
+          <w:tcPr>
+            <w:tcW w:w="1555" w:type="dxa"/>
+          </w:tcPr>
+          <w:p>
+            <w:r>
+              <w:t>Suspension Data</w:t>
+            </w:r>
+          </w:p>
+        </w:tc>
+        <w:tc>
+          <w:tcPr>
+            <w:tcW w:w="4394" w:type="dxa"/>
+          </w:tcPr>
+          <w:p>
+            <w:r>
+              <w:t>Baseline kingpin angle is: -9.59</w:t>
+            </w:r>
+            <w:r>
+              <w:t xml:space="preserve"> ˚</w:t>
+            </w:r>
+            <w:r>
+              <w:t>.</w:t>
+            </w:r>
+          </w:p>
+          <w:p>
+            <w:r>
+              <w:t>Baseline scrub radius is: 11.5mm</w:t>
+            </w:r>
+          </w:p>
+          <w:p>
+            <w:r>
+              <w:t>Baseline roll centre height is: 23.81mm</w:t>
+            </w:r>
+          </w:p>
+        </w:tc>
+        <w:tc>
+          <w:tcPr>
+            <w:tcW w:w="4394" w:type="dxa"/>
+          </w:tcPr>
+          <w:p>
+            <w:r>
+              <w:t>Baseline kingpin angle is: -9.59˚.</w:t>
+            </w:r>
+          </w:p>
+          <w:p>
+            <w:r>
+              <w:t>Baseline scrub radius is: 11.5 mm.</w:t>
+            </w:r>
+          </w:p>
+          <w:p>
+            <w:r>
+              <w:t>Baseline roll centre height is: 29.47 mm.</w:t>
+            </w:r>
+          </w:p>
+        </w:tc>
+      </w:tr>
+      <w:tr>
+        <w:tc>
+          <w:tcPr>
+            <w:tcW w:w="1555" w:type="dxa"/>
+          </w:tcPr>
+          <w:p>
+            <w:r>
+              <w:t>Geometry Changes in Roll</w:t>
+            </w:r>
+          </w:p>
+        </w:tc>
+        <w:tc>
+          <w:tcPr>
+            <w:tcW w:w="4394" w:type="dxa"/>
+          </w:tcPr>
+          <w:p>
+            <w:pPr>
+              <w:jc w:val="center"/>
+              <w:rPr>
+                <w:noProof/>
+              </w:rPr>
+            </w:pPr>
+            <w:r>
+              <w:rPr>
+                <w:noProof/>
+              </w:rPr>
+              <w:drawing>
+                <wp:inline distT="0" distB="0" distL="0" distR="0" wp14:anchorId="582B6BE2" wp14:editId="14D698E4">
+                  <wp:extent cx="2548255" cy="1821118"/>
+                  <wp:effectExtent l="0" t="0" r="4445" b="8255"/>
+                  <wp:docPr id="52" name="Picture 52"/>
+                  <wp:cNvGraphicFramePr>
+                    <a:graphicFrameLocks xmlns:a="http://schemas.openxmlformats.org/drawingml/2006/main" noChangeAspect="1"/>
+                  </wp:cNvGraphicFramePr>
+                  <a:graphic xmlns:a="http://schemas.openxmlformats.org/drawingml/2006/main">
+                    <a:graphicData uri="http://schemas.openxmlformats.org/drawingml/2006/picture">
+                      <pic:pic xmlns:pic="http://schemas.openxmlformats.org/drawingml/2006/picture">
+                        <pic:nvPicPr>
+                          <pic:cNvPr id="1" name=""/>
+                          <pic:cNvPicPr/>
+                        </pic:nvPicPr>
+                        <pic:blipFill>
+                          <a:blip r:embed="rId19"/>
+                          <a:stretch>
+                            <a:fillRect/>
+                          </a:stretch>
+                        </pic:blipFill>
+                        <pic:spPr>
+                          <a:xfrm>
+                            <a:off x="0" y="0"/>
+                            <a:ext cx="2575205" cy="1840378"/>
+                          </a:xfrm>
+                          <a:prstGeom prst="rect">
+                            <a:avLst/>
+                          </a:prstGeom>
+                        </pic:spPr>
+                      </pic:pic>
+                    </a:graphicData>
+                  </a:graphic>
+                </wp:inline>
+              </w:drawing>
+            </w:r>
+          </w:p>
+        </w:tc>
+        <w:tc>
+          <w:tcPr>
+            <w:tcW w:w="4394" w:type="dxa"/>
+          </w:tcPr>
+          <w:p>
+            <w:pPr>
+              <w:jc w:val="center"/>
+              <w:rPr>
+                <w:noProof/>
+              </w:rPr>
+            </w:pPr>
+            <w:r>
+              <w:rPr>
+                <w:noProof/>
+              </w:rPr>
+              <w:drawing>
+                <wp:inline distT="0" distB="0" distL="0" distR="0" wp14:anchorId="0FE76E3B" wp14:editId="1E583AF7">
+                  <wp:extent cx="2578735" cy="1842901"/>
+                  <wp:effectExtent l="0" t="0" r="0" b="5080"/>
+                  <wp:docPr id="78" name="Picture 78"/>
+                  <wp:cNvGraphicFramePr>
+                    <a:graphicFrameLocks xmlns:a="http://schemas.openxmlformats.org/drawingml/2006/main" noChangeAspect="1"/>
+                  </wp:cNvGraphicFramePr>
+                  <a:graphic xmlns:a="http://schemas.openxmlformats.org/drawingml/2006/main">
+                    <a:graphicData uri="http://schemas.openxmlformats.org/drawingml/2006/picture">
+                      <pic:pic xmlns:pic="http://schemas.openxmlformats.org/drawingml/2006/picture">
+                        <pic:nvPicPr>
+                          <pic:cNvPr id="1" name=""/>
+                          <pic:cNvPicPr/>
+                        </pic:nvPicPr>
+                        <pic:blipFill>
+                          <a:blip r:embed="rId33"/>
+                          <a:stretch>
+                            <a:fillRect/>
+                          </a:stretch>
+                        </pic:blipFill>
+                        <pic:spPr>
+                          <a:xfrm>
+                            <a:off x="0" y="0"/>
+                            <a:ext cx="2628392" cy="1878389"/>
+                          </a:xfrm>
+                          <a:prstGeom prst="rect">
+                            <a:avLst/>
+                          </a:prstGeom>
+                        </pic:spPr>
+                      </pic:pic>
+                    </a:graphicData>
+                  </a:graphic>
+                </wp:inline>
+              </w:drawing>
+            </w:r>
+          </w:p>
+        </w:tc>
+      </w:tr>
+      <w:tr>
+        <w:tc>
+          <w:tcPr>
+            <w:tcW w:w="1555" w:type="dxa"/>
+          </w:tcPr>
+          <w:p>
+            <w:r>
+              <w:t>Roll Centre Migration</w:t>
+            </w:r>
+          </w:p>
+        </w:tc>
+        <w:tc>
+          <w:tcPr>
+            <w:tcW w:w="4394" w:type="dxa"/>
+          </w:tcPr>
+          <w:p>
+            <w:pPr>
+              <w:jc w:val="center"/>
+              <w:rPr>
+                <w:noProof/>
+              </w:rPr>
+            </w:pPr>
+            <w:r>
+              <w:rPr>
+                <w:noProof/>
+              </w:rPr>
+              <w:drawing>
+                <wp:inline distT="0" distB="0" distL="0" distR="0" wp14:anchorId="6EAD9B94" wp14:editId="1536600C">
+                  <wp:extent cx="2466975" cy="1740658"/>
+                  <wp:effectExtent l="0" t="0" r="0" b="0"/>
+                  <wp:docPr id="56" name="Picture 56"/>
+                  <wp:cNvGraphicFramePr>
+                    <a:graphicFrameLocks xmlns:a="http://schemas.openxmlformats.org/drawingml/2006/main" noChangeAspect="1"/>
+                  </wp:cNvGraphicFramePr>
+                  <a:graphic xmlns:a="http://schemas.openxmlformats.org/drawingml/2006/main">
+                    <a:graphicData uri="http://schemas.openxmlformats.org/drawingml/2006/picture">
+                      <pic:pic xmlns:pic="http://schemas.openxmlformats.org/drawingml/2006/picture">
+                        <pic:nvPicPr>
+                          <pic:cNvPr id="1" name=""/>
+                          <pic:cNvPicPr/>
+                        </pic:nvPicPr>
+                        <pic:blipFill>
+                          <a:blip r:embed="rId20"/>
+                          <a:stretch>
+                            <a:fillRect/>
+                          </a:stretch>
+                        </pic:blipFill>
+                        <pic:spPr>
+                          <a:xfrm>
+                            <a:off x="0" y="0"/>
+                            <a:ext cx="2518228" cy="1776822"/>
+                          </a:xfrm>
+                          <a:prstGeom prst="rect">
+                            <a:avLst/>
+                          </a:prstGeom>
+                        </pic:spPr>
+                      </pic:pic>
+                    </a:graphicData>
+                  </a:graphic>
+                </wp:inline>
+              </w:drawing>
+            </w:r>
+          </w:p>
+        </w:tc>
+        <w:tc>
+          <w:tcPr>
+            <w:tcW w:w="4394" w:type="dxa"/>
+          </w:tcPr>
+          <w:p>
+            <w:pPr>
+              <w:jc w:val="center"/>
+              <w:rPr>
+                <w:noProof/>
+              </w:rPr>
+            </w:pPr>
+            <w:r>
+              <w:rPr>
+                <w:noProof/>
+              </w:rPr>
+              <w:drawing>
+                <wp:inline distT="0" distB="0" distL="0" distR="0" wp14:anchorId="6823BC0E" wp14:editId="0B1B6B52">
+                  <wp:extent cx="2466864" cy="1740580"/>
+                  <wp:effectExtent l="0" t="0" r="0" b="0"/>
+                  <wp:docPr id="79" name="Picture 79"/>
+                  <wp:cNvGraphicFramePr>
+                    <a:graphicFrameLocks xmlns:a="http://schemas.openxmlformats.org/drawingml/2006/main" noChangeAspect="1"/>
+                  </wp:cNvGraphicFramePr>
+                  <a:graphic xmlns:a="http://schemas.openxmlformats.org/drawingml/2006/main">
+                    <a:graphicData uri="http://schemas.openxmlformats.org/drawingml/2006/picture">
+                      <pic:pic xmlns:pic="http://schemas.openxmlformats.org/drawingml/2006/picture">
+                        <pic:nvPicPr>
+                          <pic:cNvPr id="1" name=""/>
+                          <pic:cNvPicPr/>
+                        </pic:nvPicPr>
+                        <pic:blipFill>
+                          <a:blip r:embed="rId34"/>
+                          <a:stretch>
+                            <a:fillRect/>
+                          </a:stretch>
+                        </pic:blipFill>
+                        <pic:spPr>
+                          <a:xfrm>
+                            <a:off x="0" y="0"/>
+                            <a:ext cx="2529281" cy="1784621"/>
+                          </a:xfrm>
+                          <a:prstGeom prst="rect">
+                            <a:avLst/>
+                          </a:prstGeom>
+                        </pic:spPr>
+                      </pic:pic>
+                    </a:graphicData>
+                  </a:graphic>
+                </wp:inline>
+              </w:drawing>
+            </w:r>
+          </w:p>
+        </w:tc>
+      </w:tr>
+      <w:tr>
+        <w:tc>
+          <w:tcPr>
+            <w:tcW w:w="1555" w:type="dxa"/>
+          </w:tcPr>
+          <w:p>
+            <w:r>
+              <w:t>RHS Camber Angle vs Roll</w:t>
+            </w:r>
+          </w:p>
+        </w:tc>
+        <w:tc>
+          <w:tcPr>
+            <w:tcW w:w="4394" w:type="dxa"/>
+          </w:tcPr>
+          <w:p>
+            <w:pPr>
+              <w:jc w:val="center"/>
+              <w:rPr>
+                <w:noProof/>
+              </w:rPr>
+            </w:pPr>
+            <w:r>
+              <w:rPr>
+                <w:noProof/>
+              </w:rPr>
+              <w:drawing>
+                <wp:inline distT="0" distB="0" distL="0" distR="0" wp14:anchorId="08CFB9D8" wp14:editId="24194320">
+                  <wp:extent cx="2473100" cy="1744980"/>
+                  <wp:effectExtent l="0" t="0" r="3810" b="7620"/>
+                  <wp:docPr id="60" name="Picture 60"/>
+                  <wp:cNvGraphicFramePr>
+                    <a:graphicFrameLocks xmlns:a="http://schemas.openxmlformats.org/drawingml/2006/main" noChangeAspect="1"/>
+                  </wp:cNvGraphicFramePr>
+                  <a:graphic xmlns:a="http://schemas.openxmlformats.org/drawingml/2006/main">
+                    <a:graphicData uri="http://schemas.openxmlformats.org/drawingml/2006/picture">
+                      <pic:pic xmlns:pic="http://schemas.openxmlformats.org/drawingml/2006/picture">
+                        <pic:nvPicPr>
+                          <pic:cNvPr id="1" name=""/>
+                          <pic:cNvPicPr/>
+                        </pic:nvPicPr>
+                        <pic:blipFill>
+                          <a:blip r:embed="rId21"/>
+                          <a:stretch>
+                            <a:fillRect/>
+                          </a:stretch>
+                        </pic:blipFill>
+                        <pic:spPr>
+                          <a:xfrm>
+                            <a:off x="0" y="0"/>
+                            <a:ext cx="2484391" cy="1752947"/>
+                          </a:xfrm>
+                          <a:prstGeom prst="rect">
+                            <a:avLst/>
+                          </a:prstGeom>
+                        </pic:spPr>
+                      </pic:pic>
+                    </a:graphicData>
+                  </a:graphic>
+                </wp:inline>
+              </w:drawing>
+            </w:r>
+          </w:p>
+        </w:tc>
+        <w:tc>
+          <w:tcPr>
+            <w:tcW w:w="4394" w:type="dxa"/>
+          </w:tcPr>
+          <w:p>
+            <w:pPr>
+              <w:rPr>
+                <w:noProof/>
+              </w:rPr>
+            </w:pPr>
+            <w:r>
+              <w:rPr>
+                <w:noProof/>
+              </w:rPr>
+              <w:drawing>
+                <wp:inline distT="0" distB="0" distL="0" distR="0" wp14:anchorId="29C3BC4A" wp14:editId="3BEC3429">
+                  <wp:extent cx="2466975" cy="1740658"/>
+                  <wp:effectExtent l="0" t="0" r="0" b="0"/>
+                  <wp:docPr id="80" name="Picture 80"/>
+                  <wp:cNvGraphicFramePr>
+                    <a:graphicFrameLocks xmlns:a="http://schemas.openxmlformats.org/drawingml/2006/main" noChangeAspect="1"/>
+                  </wp:cNvGraphicFramePr>
+                  <a:graphic xmlns:a="http://schemas.openxmlformats.org/drawingml/2006/main">
+                    <a:graphicData uri="http://schemas.openxmlformats.org/drawingml/2006/picture">
+                      <pic:pic xmlns:pic="http://schemas.openxmlformats.org/drawingml/2006/picture">
+                        <pic:nvPicPr>
+                          <pic:cNvPr id="1" name=""/>
+                          <pic:cNvPicPr/>
+                        </pic:nvPicPr>
+                        <pic:blipFill>
+                          <a:blip r:embed="rId35"/>
+                          <a:stretch>
+                            <a:fillRect/>
+                          </a:stretch>
+                        </pic:blipFill>
+                        <pic:spPr>
+                          <a:xfrm>
+                            <a:off x="0" y="0"/>
+                            <a:ext cx="2511330" cy="1771954"/>
+                          </a:xfrm>
+                          <a:prstGeom prst="rect">
+                            <a:avLst/>
+                          </a:prstGeom>
+                        </pic:spPr>
+                      </pic:pic>
+                    </a:graphicData>
+                  </a:graphic>
+                </wp:inline>
+              </w:drawing>
+            </w:r>
+          </w:p>
+        </w:tc>
+      </w:tr>
+      <w:tr>
+        <w:tc>
+          <w:tcPr>
+            <w:tcW w:w="1555" w:type="dxa"/>
+          </w:tcPr>
+          <w:p>
+            <w:r>
+              <w:lastRenderedPageBreak/>
+              <w:t>LHS Camber Angle vs Roll</w:t>
+            </w:r>
+          </w:p>
+        </w:tc>
+        <w:tc>
+          <w:tcPr>
+            <w:tcW w:w="4394" w:type="dxa"/>
+          </w:tcPr>
+          <w:p>
+            <w:pPr>
+              <w:rPr>
+                <w:noProof/>
+              </w:rPr>
+            </w:pPr>
+            <w:r>
+              <w:rPr>
+                <w:noProof/>
+              </w:rPr>
+              <w:drawing>
+                <wp:inline distT="0" distB="0" distL="0" distR="0" wp14:anchorId="696AF995" wp14:editId="47F5CB5B">
+                  <wp:extent cx="2573655" cy="1788691"/>
+                  <wp:effectExtent l="0" t="0" r="0" b="2540"/>
+                  <wp:docPr id="64" name="Picture 64"/>
+                  <wp:cNvGraphicFramePr>
+                    <a:graphicFrameLocks xmlns:a="http://schemas.openxmlformats.org/drawingml/2006/main" noChangeAspect="1"/>
+                  </wp:cNvGraphicFramePr>
+                  <a:graphic xmlns:a="http://schemas.openxmlformats.org/drawingml/2006/main">
+                    <a:graphicData uri="http://schemas.openxmlformats.org/drawingml/2006/picture">
+                      <pic:pic xmlns:pic="http://schemas.openxmlformats.org/drawingml/2006/picture">
+                        <pic:nvPicPr>
+                          <pic:cNvPr id="1" name=""/>
+                          <pic:cNvPicPr/>
+                        </pic:nvPicPr>
+                        <pic:blipFill>
+                          <a:blip r:embed="rId22"/>
+                          <a:stretch>
+                            <a:fillRect/>
+                          </a:stretch>
+                        </pic:blipFill>
+                        <pic:spPr>
+                          <a:xfrm>
+                            <a:off x="0" y="0"/>
+                            <a:ext cx="2586859" cy="1797868"/>
+                          </a:xfrm>
+                          <a:prstGeom prst="rect">
+                            <a:avLst/>
+                          </a:prstGeom>
+                        </pic:spPr>
+                      </pic:pic>
+                    </a:graphicData>
+                  </a:graphic>
+                </wp:inline>
+              </w:drawing>
+            </w:r>
+          </w:p>
+        </w:tc>
+        <w:tc>
+          <w:tcPr>
+            <w:tcW w:w="4394" w:type="dxa"/>
+          </w:tcPr>
+          <w:p>
+            <w:pPr>
+              <w:rPr>
+                <w:noProof/>
+              </w:rPr>
+            </w:pPr>
+            <w:r>
+              <w:rPr>
+                <w:noProof/>
+              </w:rPr>
+              <w:drawing>
+                <wp:inline distT="0" distB="0" distL="0" distR="0" wp14:anchorId="44B2B59B" wp14:editId="7187BE49">
+                  <wp:extent cx="2566035" cy="1810553"/>
+                  <wp:effectExtent l="0" t="0" r="5715" b="0"/>
+                  <wp:docPr id="81" name="Picture 81"/>
+                  <wp:cNvGraphicFramePr>
+                    <a:graphicFrameLocks xmlns:a="http://schemas.openxmlformats.org/drawingml/2006/main" noChangeAspect="1"/>
+                  </wp:cNvGraphicFramePr>
+                  <a:graphic xmlns:a="http://schemas.openxmlformats.org/drawingml/2006/main">
+                    <a:graphicData uri="http://schemas.openxmlformats.org/drawingml/2006/picture">
+                      <pic:pic xmlns:pic="http://schemas.openxmlformats.org/drawingml/2006/picture">
+                        <pic:nvPicPr>
+                          <pic:cNvPr id="1" name=""/>
+                          <pic:cNvPicPr/>
+                        </pic:nvPicPr>
+                        <pic:blipFill>
+                          <a:blip r:embed="rId36"/>
+                          <a:stretch>
+                            <a:fillRect/>
+                          </a:stretch>
+                        </pic:blipFill>
+                        <pic:spPr>
+                          <a:xfrm>
+                            <a:off x="0" y="0"/>
+                            <a:ext cx="2636715" cy="1860424"/>
+                          </a:xfrm>
+                          <a:prstGeom prst="rect">
+                            <a:avLst/>
+                          </a:prstGeom>
+                        </pic:spPr>
+                      </pic:pic>
+                    </a:graphicData>
+                  </a:graphic>
+                </wp:inline>
+              </w:drawing>
+            </w:r>
+          </w:p>
+        </w:tc>
+      </w:tr>
+      <w:tr>
+        <w:tc>
+          <w:tcPr>
+            <w:tcW w:w="1555" w:type="dxa"/>
+          </w:tcPr>
+          <w:p>
+            <w:r>
+              <w:t>Geometry Changes in Bump</w:t>
+            </w:r>
+          </w:p>
+        </w:tc>
+        <w:tc>
+          <w:tcPr>
+            <w:tcW w:w="4394" w:type="dxa"/>
+          </w:tcPr>
+          <w:p>
+            <w:pPr>
+              <w:rPr>
+                <w:noProof/>
+              </w:rPr>
+            </w:pPr>
+            <w:r>
+              <w:rPr>
+                <w:noProof/>
+              </w:rPr>
+              <w:drawing>
+                <wp:inline distT="0" distB="0" distL="0" distR="0" wp14:anchorId="096007BD" wp14:editId="4415970E">
+                  <wp:extent cx="2586355" cy="1848346"/>
+                  <wp:effectExtent l="0" t="0" r="4445" b="0"/>
+                  <wp:docPr id="73" name="Picture 73"/>
+                  <wp:cNvGraphicFramePr>
+                    <a:graphicFrameLocks xmlns:a="http://schemas.openxmlformats.org/drawingml/2006/main" noChangeAspect="1"/>
+                  </wp:cNvGraphicFramePr>
+                  <a:graphic xmlns:a="http://schemas.openxmlformats.org/drawingml/2006/main">
+                    <a:graphicData uri="http://schemas.openxmlformats.org/drawingml/2006/picture">
+                      <pic:pic xmlns:pic="http://schemas.openxmlformats.org/drawingml/2006/picture">
+                        <pic:nvPicPr>
+                          <pic:cNvPr id="1" name=""/>
+                          <pic:cNvPicPr/>
+                        </pic:nvPicPr>
+                        <pic:blipFill>
+                          <a:blip r:embed="rId23"/>
+                          <a:stretch>
+                            <a:fillRect/>
+                          </a:stretch>
+                        </pic:blipFill>
+                        <pic:spPr>
+                          <a:xfrm>
+                            <a:off x="0" y="0"/>
+                            <a:ext cx="2597397" cy="1856237"/>
+                          </a:xfrm>
+                          <a:prstGeom prst="rect">
+                            <a:avLst/>
+                          </a:prstGeom>
+                        </pic:spPr>
+                      </pic:pic>
+                    </a:graphicData>
+                  </a:graphic>
+                </wp:inline>
+              </w:drawing>
+            </w:r>
+          </w:p>
+        </w:tc>
+        <w:tc>
+          <w:tcPr>
+            <w:tcW w:w="4394" w:type="dxa"/>
+          </w:tcPr>
+          <w:p>
+            <w:pPr>
+              <w:rPr>
+                <w:noProof/>
+              </w:rPr>
+            </w:pPr>
+            <w:r>
+              <w:rPr>
+                <w:noProof/>
+              </w:rPr>
+              <w:drawing>
+                <wp:inline distT="0" distB="0" distL="0" distR="0" wp14:anchorId="4917B568" wp14:editId="2E56A3E4">
+                  <wp:extent cx="2632075" cy="1881020"/>
+                  <wp:effectExtent l="0" t="0" r="0" b="5080"/>
+                  <wp:docPr id="82" name="Picture 82"/>
+                  <wp:cNvGraphicFramePr>
+                    <a:graphicFrameLocks xmlns:a="http://schemas.openxmlformats.org/drawingml/2006/main" noChangeAspect="1"/>
+                  </wp:cNvGraphicFramePr>
+                  <a:graphic xmlns:a="http://schemas.openxmlformats.org/drawingml/2006/main">
+                    <a:graphicData uri="http://schemas.openxmlformats.org/drawingml/2006/picture">
+                      <pic:pic xmlns:pic="http://schemas.openxmlformats.org/drawingml/2006/picture">
+                        <pic:nvPicPr>
+                          <pic:cNvPr id="1" name=""/>
+                          <pic:cNvPicPr/>
+                        </pic:nvPicPr>
+                        <pic:blipFill>
+                          <a:blip r:embed="rId37"/>
+                          <a:stretch>
+                            <a:fillRect/>
+                          </a:stretch>
+                        </pic:blipFill>
+                        <pic:spPr>
+                          <a:xfrm>
+                            <a:off x="0" y="0"/>
+                            <a:ext cx="2697413" cy="1927714"/>
+                          </a:xfrm>
+                          <a:prstGeom prst="rect">
+                            <a:avLst/>
+                          </a:prstGeom>
+                        </pic:spPr>
+                      </pic:pic>
+                    </a:graphicData>
+                  </a:graphic>
+                </wp:inline>
+              </w:drawing>
+            </w:r>
+          </w:p>
+        </w:tc>
+      </w:tr>
+      <w:tr>
+        <w:trPr>
+          <w:trHeight w:val="2363"/>
+        </w:trPr>
+        <w:tc>
+          <w:tcPr>
+            <w:tcW w:w="1555" w:type="dxa"/>
+          </w:tcPr>
+          <w:p>
+            <w:r>
+              <w:t>Scrub Radius vs Bump</w:t>
+            </w:r>
+          </w:p>
+        </w:tc>
+        <w:tc>
+          <w:tcPr>
+            <w:tcW w:w="4394" w:type="dxa"/>
+          </w:tcPr>
+          <w:p>
+            <w:pPr>
+              <w:rPr>
+                <w:noProof/>
+              </w:rPr>
+            </w:pPr>
+            <w:r>
+              <w:rPr>
+                <w:noProof/>
+              </w:rPr>
+              <w:drawing>
+                <wp:inline distT="0" distB="0" distL="0" distR="0" wp14:anchorId="4C62294D" wp14:editId="6CD7576C">
+                  <wp:extent cx="2472055" cy="1753141"/>
+                  <wp:effectExtent l="0" t="0" r="4445" b="0"/>
+                  <wp:docPr id="75" name="Picture 75"/>
+                  <wp:cNvGraphicFramePr>
+                    <a:graphicFrameLocks xmlns:a="http://schemas.openxmlformats.org/drawingml/2006/main" noChangeAspect="1"/>
+                  </wp:cNvGraphicFramePr>
+                  <a:graphic xmlns:a="http://schemas.openxmlformats.org/drawingml/2006/main">
+                    <a:graphicData uri="http://schemas.openxmlformats.org/drawingml/2006/picture">
+                      <pic:pic xmlns:pic="http://schemas.openxmlformats.org/drawingml/2006/picture">
+                        <pic:nvPicPr>
+                          <pic:cNvPr id="1" name=""/>
+                          <pic:cNvPicPr/>
+                        </pic:nvPicPr>
+                        <pic:blipFill>
+                          <a:blip r:embed="rId24"/>
+                          <a:stretch>
+                            <a:fillRect/>
+                          </a:stretch>
+                        </pic:blipFill>
+                        <pic:spPr>
+                          <a:xfrm>
+                            <a:off x="0" y="0"/>
+                            <a:ext cx="2511462" cy="1781088"/>
+                          </a:xfrm>
+                          <a:prstGeom prst="rect">
+                            <a:avLst/>
+                          </a:prstGeom>
+                        </pic:spPr>
+                      </pic:pic>
+                    </a:graphicData>
+                  </a:graphic>
+                </wp:inline>
+              </w:drawing>
+            </w:r>
+          </w:p>
+        </w:tc>
+        <w:tc>
+          <w:tcPr>
+            <w:tcW w:w="4394" w:type="dxa"/>
+          </w:tcPr>
+          <w:p>
+            <w:pPr>
+              <w:rPr>
+                <w:noProof/>
+              </w:rPr>
+            </w:pPr>
+            <w:r>
+              <w:rPr>
+                <w:noProof/>
+              </w:rPr>
+              <w:drawing>
+                <wp:inline distT="0" distB="0" distL="0" distR="0" wp14:anchorId="4F370583" wp14:editId="0EE6AB28">
+                  <wp:extent cx="2494755" cy="1769240"/>
+                  <wp:effectExtent l="0" t="0" r="1270" b="2540"/>
+                  <wp:docPr id="83" name="Picture 83"/>
+                  <wp:cNvGraphicFramePr>
+                    <a:graphicFrameLocks xmlns:a="http://schemas.openxmlformats.org/drawingml/2006/main" noChangeAspect="1"/>
+                  </wp:cNvGraphicFramePr>
+                  <a:graphic xmlns:a="http://schemas.openxmlformats.org/drawingml/2006/main">
+                    <a:graphicData uri="http://schemas.openxmlformats.org/drawingml/2006/picture">
+                      <pic:pic xmlns:pic="http://schemas.openxmlformats.org/drawingml/2006/picture">
+                        <pic:nvPicPr>
+                          <pic:cNvPr id="1" name=""/>
+                          <pic:cNvPicPr/>
+                        </pic:nvPicPr>
+                        <pic:blipFill>
+                          <a:blip r:embed="rId38"/>
+                          <a:stretch>
+                            <a:fillRect/>
+                          </a:stretch>
+                        </pic:blipFill>
+                        <pic:spPr>
+                          <a:xfrm>
+                            <a:off x="0" y="0"/>
+                            <a:ext cx="2542021" cy="1802760"/>
+                          </a:xfrm>
+                          <a:prstGeom prst="rect">
+                            <a:avLst/>
+                          </a:prstGeom>
+                        </pic:spPr>
+                      </pic:pic>
+                    </a:graphicData>
+                  </a:graphic>
+                </wp:inline>
+              </w:drawing>
+            </w:r>
+          </w:p>
+        </w:tc>
+      </w:tr>
+      <w:tr>
+        <w:tc>
+          <w:tcPr>
+            <w:tcW w:w="1555" w:type="dxa"/>
+          </w:tcPr>
+          <w:p>
+            <w:r>
+              <w:t>Camber Angle vs Bump</w:t>
+            </w:r>
+          </w:p>
+        </w:tc>
+        <w:tc>
+          <w:tcPr>
+            <w:tcW w:w="4394" w:type="dxa"/>
+          </w:tcPr>
+          <w:p>
+            <w:pPr>
+              <w:rPr>
+                <w:noProof/>
+              </w:rPr>
+            </w:pPr>
+            <w:r>
+              <w:rPr>
+                <w:noProof/>
+              </w:rPr>
+              <w:drawing>
+                <wp:inline distT="0" distB="0" distL="0" distR="0" wp14:anchorId="6DD81F12" wp14:editId="172CE75C">
+                  <wp:extent cx="2438399" cy="1765300"/>
+                  <wp:effectExtent l="0" t="0" r="635" b="6350"/>
+                  <wp:docPr id="77" name="Picture 77"/>
+                  <wp:cNvGraphicFramePr>
+                    <a:graphicFrameLocks xmlns:a="http://schemas.openxmlformats.org/drawingml/2006/main" noChangeAspect="1"/>
+                  </wp:cNvGraphicFramePr>
+                  <a:graphic xmlns:a="http://schemas.openxmlformats.org/drawingml/2006/main">
+                    <a:graphicData uri="http://schemas.openxmlformats.org/drawingml/2006/picture">
+                      <pic:pic xmlns:pic="http://schemas.openxmlformats.org/drawingml/2006/picture">
+                        <pic:nvPicPr>
+                          <pic:cNvPr id="1" name=""/>
+                          <pic:cNvPicPr/>
+                        </pic:nvPicPr>
+                        <pic:blipFill>
+                          <a:blip r:embed="rId25"/>
+                          <a:stretch>
+                            <a:fillRect/>
+                          </a:stretch>
+                        </pic:blipFill>
+                        <pic:spPr>
+                          <a:xfrm>
+                            <a:off x="0" y="0"/>
+                            <a:ext cx="2458513" cy="1779862"/>
+                          </a:xfrm>
+                          <a:prstGeom prst="rect">
+                            <a:avLst/>
+                          </a:prstGeom>
+                        </pic:spPr>
+                      </pic:pic>
+                    </a:graphicData>
+                  </a:graphic>
+                </wp:inline>
+              </w:drawing>
+            </w:r>
+          </w:p>
+        </w:tc>
+        <w:tc>
+          <w:tcPr>
+            <w:tcW w:w="4394" w:type="dxa"/>
+          </w:tcPr>
+          <w:p>
+            <w:pPr>
+              <w:rPr>
+                <w:noProof/>
+              </w:rPr>
+            </w:pPr>
+            <w:r>
+              <w:rPr>
+                <w:noProof/>
+              </w:rPr>
+              <w:drawing>
+                <wp:inline distT="0" distB="0" distL="0" distR="0" wp14:anchorId="7C2FF80B" wp14:editId="64A89463">
+                  <wp:extent cx="2438400" cy="1720496"/>
+                  <wp:effectExtent l="0" t="0" r="0" b="0"/>
+                  <wp:docPr id="84" name="Picture 84"/>
+                  <wp:cNvGraphicFramePr>
+                    <a:graphicFrameLocks xmlns:a="http://schemas.openxmlformats.org/drawingml/2006/main" noChangeAspect="1"/>
+                  </wp:cNvGraphicFramePr>
+                  <a:graphic xmlns:a="http://schemas.openxmlformats.org/drawingml/2006/main">
+                    <a:graphicData uri="http://schemas.openxmlformats.org/drawingml/2006/picture">
+                      <pic:pic xmlns:pic="http://schemas.openxmlformats.org/drawingml/2006/picture">
+                        <pic:nvPicPr>
+                          <pic:cNvPr id="1" name=""/>
+                          <pic:cNvPicPr/>
+                        </pic:nvPicPr>
+                        <pic:blipFill>
+                          <a:blip r:embed="rId39"/>
+                          <a:stretch>
+                            <a:fillRect/>
+                          </a:stretch>
+                        </pic:blipFill>
+                        <pic:spPr>
+                          <a:xfrm>
+                            <a:off x="0" y="0"/>
+                            <a:ext cx="2469072" cy="1742138"/>
+                          </a:xfrm>
+                          <a:prstGeom prst="rect">
+                            <a:avLst/>
+                          </a:prstGeom>
+                        </pic:spPr>
+                      </pic:pic>
+                    </a:graphicData>
+                  </a:graphic>
+                </wp:inline>
+              </w:drawing>
+            </w:r>
+          </w:p>
+        </w:tc>
+      </w:tr>
+    </w:tbl>
+    <w:p/>
+    <w:p>
+      <w:pPr>
+        <w:pStyle w:val="Heading2"/>
+      </w:pPr>
+      <w:r>
+        <w:t>Conclusion</w:t>
+      </w:r>
+    </w:p>
+    <w:p>
+      <w:pPr>
+        <w:pStyle w:val="ListParagraph"/>
+        <w:numPr>
+          <w:ilvl w:val="0"/>
+          <w:numId w:val="12"/>
+        </w:numPr>
+      </w:pPr>
+      <w:r>
+        <w:t>Camber recovery is even better</w:t>
+      </w:r>
+    </w:p>
+    <w:p>
+      <w:pPr>
+        <w:pStyle w:val="ListParagraph"/>
+        <w:numPr>
+          <w:ilvl w:val="0"/>
+          <w:numId w:val="12"/>
+        </w:numPr>
+      </w:pPr>
+      <w:r>
+        <w:t>Better characteristic in bump</w:t>
+      </w:r>
+      <w:r>
+        <w:t xml:space="preserve"> (around about </w:t>
+      </w:r>
+      <w:r>
+        <w:t>0 camber at maximum rebound)</w:t>
+      </w:r>
+    </w:p>
+    <w:p>
+      <w:pPr>
+        <w:ind w:left="360"/>
+      </w:pPr>
       <w:bookmarkStart w:id="0" w:name="_GoBack"/>
       <w:bookmarkEnd w:id="0"/>
-    </w:p>
-    <w:p>
-      <w:pPr>
-        <w:pStyle w:val="ListParagraph"/>
-      </w:pPr>
     </w:p>
     <w:sectPr>
       <w:pgSz w:w="11906" w:h="16838"/>
@@ -5460,6 +6758,7 @@
     <w:lsdException w:name="HTML Sample" w:semiHidden="1" w:unhideWhenUsed="1"/>
     <w:lsdException w:name="HTML Typewriter" w:semiHidden="1" w:unhideWhenUsed="1"/>
     <w:lsdException w:name="HTML Variable" w:semiHidden="1" w:unhideWhenUsed="1"/>
+    <w:lsdException w:name="Normal Table" w:semiHidden="1" w:unhideWhenUsed="1"/>
     <w:lsdException w:name="annotation subject" w:semiHidden="1" w:unhideWhenUsed="1"/>
     <w:lsdException w:name="No List" w:semiHidden="1" w:unhideWhenUsed="1"/>
     <w:lsdException w:name="Outline List 1" w:semiHidden="1" w:unhideWhenUsed="1"/>
@@ -5505,9 +6804,11 @@
     <w:lsdException w:name="Table Subtle 1" w:semiHidden="1" w:unhideWhenUsed="1"/>
     <w:lsdException w:name="Table Subtle 2" w:semiHidden="1" w:unhideWhenUsed="1"/>
     <w:lsdException w:name="Table Web 1" w:semiHidden="1" w:unhideWhenUsed="1"/>
+    <w:lsdException w:name="Table Web 2" w:semiHidden="1" w:unhideWhenUsed="1"/>
     <w:lsdException w:name="Table Web 3" w:semiHidden="1" w:unhideWhenUsed="1"/>
     <w:lsdException w:name="Balloon Text" w:semiHidden="1" w:unhideWhenUsed="1"/>
     <w:lsdException w:name="Table Grid" w:uiPriority="39"/>
+    <w:lsdException w:name="Table Theme" w:semiHidden="1" w:unhideWhenUsed="1"/>
     <w:lsdException w:name="Placeholder Text" w:semiHidden="1"/>
     <w:lsdException w:name="No Spacing" w:uiPriority="1" w:qFormat="1"/>
     <w:lsdException w:name="Light Shading" w:uiPriority="60"/>

</xml_diff>